<commit_message>
relatorio atualziado com complexidade
</commit_message>
<xml_diff>
--- a/CAL.docx
+++ b/CAL.docx
@@ -302,7 +302,6 @@
           <w:docPartUnique/>
         </w:docPartObj>
       </w:sdtPr>
-      <w:sdtEndPr/>
       <w:sdtContent>
         <w:p>
           <w:pPr>
@@ -2252,14 +2251,7 @@
         <w:rPr>
           <w:rFonts w:ascii="Arial Unicode MS" w:eastAsia="Arial Unicode MS" w:hAnsi="Arial Unicode MS" w:cs="Arial Unicode MS"/>
         </w:rPr>
-        <w:t xml:space="preserve">, </w:t>
-      </w:r>
-      <w:proofErr w:type="spellStart"/>
-      <w:r>
-        <w:rPr>
-          <w:rFonts w:ascii="Arial Unicode MS" w:eastAsia="Arial Unicode MS" w:hAnsi="Arial Unicode MS" w:cs="Arial Unicode MS"/>
-        </w:rPr>
-        <w:t>P</w:t>
+        <w:t>, P</w:t>
       </w:r>
       <w:r>
         <w:rPr>
@@ -2267,7 +2259,6 @@
         </w:rPr>
         <w:t>c</w:t>
       </w:r>
-      <w:proofErr w:type="spellEnd"/>
       <w:r>
         <w:t>(n) será o vértice número n, do veículo c.</w:t>
       </w:r>
@@ -2284,14 +2275,7 @@
         <w:rPr>
           <w:rFonts w:ascii="Arial Unicode MS" w:eastAsia="Arial Unicode MS" w:hAnsi="Arial Unicode MS" w:cs="Arial Unicode MS"/>
         </w:rPr>
-        <w:t xml:space="preserve">R ⊆ V - Sequência ordenada de vértices a visitar no caminho de regresso, </w:t>
-      </w:r>
-      <w:proofErr w:type="spellStart"/>
-      <w:r>
-        <w:rPr>
-          <w:rFonts w:ascii="Arial Unicode MS" w:eastAsia="Arial Unicode MS" w:hAnsi="Arial Unicode MS" w:cs="Arial Unicode MS"/>
-        </w:rPr>
-        <w:t>R</w:t>
+        <w:t>R ⊆ V - Sequência ordenada de vértices a visitar no caminho de regresso, R</w:t>
       </w:r>
       <w:r>
         <w:rPr>
@@ -2299,7 +2283,6 @@
         </w:rPr>
         <w:t>c</w:t>
       </w:r>
-      <w:proofErr w:type="spellEnd"/>
       <w:r>
         <w:t>(n) será o vértice número n, do veículo c.</w:t>
       </w:r>
@@ -2499,21 +2482,7 @@
         <w:rPr>
           <w:rFonts w:ascii="Arial Unicode MS" w:eastAsia="Arial Unicode MS" w:hAnsi="Arial Unicode MS" w:cs="Arial Unicode MS"/>
         </w:rPr>
-        <w:t xml:space="preserve">∀c ∈ </w:t>
-      </w:r>
-      <w:proofErr w:type="spellStart"/>
-      <w:r>
-        <w:rPr>
-          <w:rFonts w:ascii="Arial Unicode MS" w:eastAsia="Arial Unicode MS" w:hAnsi="Arial Unicode MS" w:cs="Arial Unicode MS"/>
-        </w:rPr>
-        <w:t>Cf</w:t>
-      </w:r>
-      <w:proofErr w:type="spellEnd"/>
-      <w:r>
-        <w:rPr>
-          <w:rFonts w:ascii="Arial Unicode MS" w:eastAsia="Arial Unicode MS" w:hAnsi="Arial Unicode MS" w:cs="Arial Unicode MS"/>
-        </w:rPr>
-        <w:t>:</w:t>
+        <w:t>∀c ∈ Cf:</w:t>
       </w:r>
     </w:p>
     <w:p>
@@ -2523,8 +2492,6 @@
           <w:numId w:val="14"/>
         </w:numPr>
       </w:pPr>
-      <w:proofErr w:type="spellStart"/>
-      <w:proofErr w:type="gramStart"/>
       <w:r>
         <w:rPr>
           <w:rFonts w:ascii="Arial Unicode MS" w:eastAsia="Arial Unicode MS" w:hAnsi="Arial Unicode MS" w:cs="Arial Unicode MS"/>
@@ -2537,13 +2504,8 @@
         </w:rPr>
         <w:t>c</w:t>
       </w:r>
-      <w:proofErr w:type="spellEnd"/>
-      <w:r>
-        <w:t>(</w:t>
-      </w:r>
-      <w:proofErr w:type="gramEnd"/>
-      <w:r>
-        <w:t>1) = D, pois, no caminho de ida, o autocarro sai sempre da garagem.</w:t>
+      <w:r>
+        <w:t>(1) = D, pois, no caminho de ida, o autocarro sai sempre da garagem.</w:t>
       </w:r>
     </w:p>
     <w:p>
@@ -2553,7 +2515,6 @@
           <w:numId w:val="14"/>
         </w:numPr>
       </w:pPr>
-      <w:proofErr w:type="spellStart"/>
       <w:r>
         <w:rPr>
           <w:rFonts w:ascii="Arial Unicode MS" w:eastAsia="Arial Unicode MS" w:hAnsi="Arial Unicode MS" w:cs="Arial Unicode MS"/>
@@ -2566,7 +2527,6 @@
         </w:rPr>
         <w:t>c</w:t>
       </w:r>
-      <w:proofErr w:type="spellEnd"/>
       <w:r>
         <w:rPr>
           <w:rFonts w:ascii="Arial Unicode MS" w:eastAsia="Arial Unicode MS" w:hAnsi="Arial Unicode MS" w:cs="Arial Unicode MS"/>
@@ -2581,8 +2541,6 @@
           <w:numId w:val="14"/>
         </w:numPr>
       </w:pPr>
-      <w:proofErr w:type="spellStart"/>
-      <w:proofErr w:type="gramStart"/>
       <w:r>
         <w:rPr>
           <w:rFonts w:ascii="Arial Unicode MS" w:eastAsia="Arial Unicode MS" w:hAnsi="Arial Unicode MS" w:cs="Arial Unicode MS"/>
@@ -2595,33 +2553,11 @@
         </w:rPr>
         <w:t>c</w:t>
       </w:r>
-      <w:proofErr w:type="spellEnd"/>
       <w:r>
         <w:rPr>
           <w:rFonts w:ascii="Arial Unicode MS" w:eastAsia="Arial Unicode MS" w:hAnsi="Arial Unicode MS" w:cs="Arial Unicode MS"/>
         </w:rPr>
-        <w:t>(</w:t>
-      </w:r>
-      <w:proofErr w:type="gramEnd"/>
-      <w:r>
-        <w:rPr>
-          <w:rFonts w:ascii="Arial Unicode MS" w:eastAsia="Arial Unicode MS" w:hAnsi="Arial Unicode MS" w:cs="Arial Unicode MS"/>
-        </w:rPr>
-        <w:t xml:space="preserve">1) = </w:t>
-      </w:r>
-      <w:proofErr w:type="spellStart"/>
-      <w:r>
-        <w:rPr>
-          <w:rFonts w:ascii="Arial Unicode MS" w:eastAsia="Arial Unicode MS" w:hAnsi="Arial Unicode MS" w:cs="Arial Unicode MS"/>
-        </w:rPr>
-        <w:t>Pc</w:t>
-      </w:r>
-      <w:proofErr w:type="spellEnd"/>
-      <w:r>
-        <w:rPr>
-          <w:rFonts w:ascii="Arial Unicode MS" w:eastAsia="Arial Unicode MS" w:hAnsi="Arial Unicode MS" w:cs="Arial Unicode MS"/>
-        </w:rPr>
-        <w:t>(n), pois, no regresso, o autocarro sai sempre na escola onde terminou o caminho de ida.</w:t>
+        <w:t>(1) = Pc(n), pois, no regresso, o autocarro sai sempre na escola onde terminou o caminho de ida.</w:t>
       </w:r>
     </w:p>
     <w:p>
@@ -2631,7 +2567,6 @@
           <w:numId w:val="14"/>
         </w:numPr>
       </w:pPr>
-      <w:proofErr w:type="spellStart"/>
       <w:r>
         <w:rPr>
           <w:rFonts w:ascii="Arial Unicode MS" w:eastAsia="Arial Unicode MS" w:hAnsi="Arial Unicode MS" w:cs="Arial Unicode MS"/>
@@ -2644,7 +2579,6 @@
         </w:rPr>
         <w:t>c</w:t>
       </w:r>
-      <w:proofErr w:type="spellEnd"/>
       <w:r>
         <w:t>(n) = D, pois, no regresso, o autocarro termina sempre da garagem.</w:t>
       </w:r>
@@ -2660,14 +2594,7 @@
         <w:rPr>
           <w:rFonts w:ascii="Arial Unicode MS" w:eastAsia="Arial Unicode MS" w:hAnsi="Arial Unicode MS" w:cs="Arial Unicode MS"/>
         </w:rPr>
-        <w:t xml:space="preserve">Em </w:t>
-      </w:r>
-      <w:proofErr w:type="spellStart"/>
-      <w:r>
-        <w:rPr>
-          <w:rFonts w:ascii="Arial Unicode MS" w:eastAsia="Arial Unicode MS" w:hAnsi="Arial Unicode MS" w:cs="Arial Unicode MS"/>
-        </w:rPr>
-        <w:t>P</w:t>
+        <w:t>Em P</w:t>
       </w:r>
       <w:r>
         <w:rPr>
@@ -2676,7 +2603,6 @@
         </w:rPr>
         <w:t>c</w:t>
       </w:r>
-      <w:proofErr w:type="spellEnd"/>
       <w:r>
         <w:rPr>
           <w:rFonts w:ascii="Arial Unicode MS" w:eastAsia="Arial Unicode MS" w:hAnsi="Arial Unicode MS" w:cs="Arial Unicode MS"/>
@@ -2708,14 +2634,7 @@
         <w:rPr>
           <w:rFonts w:ascii="Arial Unicode MS" w:eastAsia="Arial Unicode MS" w:hAnsi="Arial Unicode MS" w:cs="Arial Unicode MS"/>
         </w:rPr>
-        <w:t xml:space="preserve">Em </w:t>
-      </w:r>
-      <w:proofErr w:type="spellStart"/>
-      <w:r>
-        <w:rPr>
-          <w:rFonts w:ascii="Arial Unicode MS" w:eastAsia="Arial Unicode MS" w:hAnsi="Arial Unicode MS" w:cs="Arial Unicode MS"/>
-        </w:rPr>
-        <w:t>R</w:t>
+        <w:t>Em R</w:t>
       </w:r>
       <w:r>
         <w:rPr>
@@ -2724,7 +2643,6 @@
         </w:rPr>
         <w:t>c</w:t>
       </w:r>
-      <w:proofErr w:type="spellEnd"/>
       <w:r>
         <w:rPr>
           <w:rFonts w:ascii="Arial Unicode MS" w:eastAsia="Arial Unicode MS" w:hAnsi="Arial Unicode MS" w:cs="Arial Unicode MS"/>
@@ -2818,14 +2736,12 @@
         </w:rPr>
         <w:t xml:space="preserve">c ∈ C </w:t>
       </w:r>
-      <w:proofErr w:type="gramStart"/>
       <w:r>
         <w:rPr>
           <w:rFonts w:ascii="Arial Unicode MS" w:eastAsia="Arial Unicode MS" w:hAnsi="Arial Unicode MS" w:cs="Arial Unicode MS"/>
         </w:rPr>
         <w:t>( ∑</w:t>
       </w:r>
-      <w:proofErr w:type="gramEnd"/>
       <w:r>
         <w:rPr>
           <w:rFonts w:ascii="Arial Unicode MS" w:eastAsia="Arial Unicode MS" w:hAnsi="Arial Unicode MS" w:cs="Arial Unicode MS"/>
@@ -2834,19 +2750,7 @@
         <w:t>v ∈ P</w:t>
       </w:r>
       <w:r>
-        <w:t xml:space="preserve"> </w:t>
-      </w:r>
-      <w:proofErr w:type="spellStart"/>
-      <w:r>
-        <w:t>dist</w:t>
-      </w:r>
-      <w:proofErr w:type="spellEnd"/>
-      <w:r>
-        <w:t>(</w:t>
-      </w:r>
-      <w:proofErr w:type="spellStart"/>
-      <w:r>
-        <w:t>v</w:t>
+        <w:t xml:space="preserve"> dist(v</w:t>
       </w:r>
       <w:r>
         <w:rPr>
@@ -2854,26 +2758,14 @@
         </w:rPr>
         <w:t>n</w:t>
       </w:r>
-      <w:proofErr w:type="spellEnd"/>
-      <w:r>
-        <w:t xml:space="preserve">, </w:t>
-      </w:r>
-      <w:proofErr w:type="spellStart"/>
-      <w:r>
-        <w:t>v</w:t>
+      <w:r>
+        <w:t>, v</w:t>
       </w:r>
       <w:r>
         <w:rPr>
           <w:vertAlign w:val="subscript"/>
         </w:rPr>
-        <w:t>n</w:t>
-      </w:r>
-      <w:proofErr w:type="spellEnd"/>
-      <w:r>
-        <w:rPr>
-          <w:vertAlign w:val="subscript"/>
-        </w:rPr>
-        <w:t xml:space="preserve"> + 1</w:t>
+        <w:t>n + 1</w:t>
       </w:r>
       <w:r>
         <w:t xml:space="preserve">) + </w:t>
@@ -2892,19 +2784,7 @@
         <w:t>v ∈ R</w:t>
       </w:r>
       <w:r>
-        <w:t xml:space="preserve"> </w:t>
-      </w:r>
-      <w:proofErr w:type="spellStart"/>
-      <w:r>
-        <w:t>dist</w:t>
-      </w:r>
-      <w:proofErr w:type="spellEnd"/>
-      <w:r>
-        <w:t>(</w:t>
-      </w:r>
-      <w:proofErr w:type="spellStart"/>
-      <w:r>
-        <w:t>v</w:t>
+        <w:t xml:space="preserve"> dist(v</w:t>
       </w:r>
       <w:r>
         <w:rPr>
@@ -2912,26 +2792,14 @@
         </w:rPr>
         <w:t>n</w:t>
       </w:r>
-      <w:proofErr w:type="spellEnd"/>
-      <w:r>
-        <w:t xml:space="preserve">, </w:t>
-      </w:r>
-      <w:proofErr w:type="spellStart"/>
-      <w:r>
-        <w:t>v</w:t>
+      <w:r>
+        <w:t>, v</w:t>
       </w:r>
       <w:r>
         <w:rPr>
           <w:vertAlign w:val="subscript"/>
         </w:rPr>
-        <w:t>n</w:t>
-      </w:r>
-      <w:proofErr w:type="spellEnd"/>
-      <w:r>
-        <w:rPr>
-          <w:vertAlign w:val="subscript"/>
-        </w:rPr>
-        <w:t xml:space="preserve"> + 1</w:t>
+        <w:t>n + 1</w:t>
       </w:r>
       <w:r>
         <w:t>))</w:t>
@@ -3321,27 +3189,14 @@
                             <w:r>
                               <w:t xml:space="preserve">Figura </w:t>
                             </w:r>
-                            <w:r>
-                              <w:fldChar w:fldCharType="begin"/>
-                            </w:r>
-                            <w:r>
-                              <w:instrText xml:space="preserve"> SEQ Figura \* ARABIC </w:instrText>
-                            </w:r>
-                            <w:r>
-                              <w:fldChar w:fldCharType="separate"/>
-                            </w:r>
-                            <w:r>
-                              <w:rPr>
-                                <w:noProof/>
-                              </w:rPr>
-                              <w:t>1</w:t>
-                            </w:r>
-                            <w:r>
-                              <w:rPr>
-                                <w:noProof/>
-                              </w:rPr>
-                              <w:fldChar w:fldCharType="end"/>
-                            </w:r>
+                            <w:fldSimple w:instr=" SEQ Figura \* ARABIC ">
+                              <w:r>
+                                <w:rPr>
+                                  <w:noProof/>
+                                </w:rPr>
+                                <w:t>1</w:t>
+                              </w:r>
+                            </w:fldSimple>
                             <w:r>
                               <w:t xml:space="preserve"> - </w:t>
                             </w:r>
@@ -3382,27 +3237,14 @@
                       <w:r>
                         <w:t xml:space="preserve">Figura </w:t>
                       </w:r>
-                      <w:r>
-                        <w:fldChar w:fldCharType="begin"/>
-                      </w:r>
-                      <w:r>
-                        <w:instrText xml:space="preserve"> SEQ Figura \* ARABIC </w:instrText>
-                      </w:r>
-                      <w:r>
-                        <w:fldChar w:fldCharType="separate"/>
-                      </w:r>
-                      <w:r>
-                        <w:rPr>
-                          <w:noProof/>
-                        </w:rPr>
-                        <w:t>1</w:t>
-                      </w:r>
-                      <w:r>
-                        <w:rPr>
-                          <w:noProof/>
-                        </w:rPr>
-                        <w:fldChar w:fldCharType="end"/>
-                      </w:r>
+                      <w:fldSimple w:instr=" SEQ Figura \* ARABIC ">
+                        <w:r>
+                          <w:rPr>
+                            <w:noProof/>
+                          </w:rPr>
+                          <w:t>1</w:t>
+                        </w:r>
+                      </w:fldSimple>
                       <w:r>
                         <w:t xml:space="preserve"> - </w:t>
                       </w:r>
@@ -3540,16 +3382,19 @@
       </w:pPr>
       <w:r>
         <w:tab/>
-        <w:t>Quanto à complexidade temporal do algoritmo, esta pode ser obtida analisando os diferentes momentos que o compõem. A preparação de dados possui complexidade O(|V|) pois todos os vértices serão processados. A extração e a inserção de um vértice da fila de prioridade é de complexidade O(log|V|) e, uma vez que no máximo estas operações serão feitas |V| vezes, a complexidade total destas operações é de O(|V| log|V|). Por último, a atualização da posição de cada vértice na fila de prioridade tem complexidade O(log|V|) e como será realizada no máximo |E| vezes a complexidade total da operação é de O(|E| log|V|).</w:t>
-      </w:r>
-    </w:p>
-    <w:p>
-      <w:pPr>
-        <w:spacing w:before="200"/>
-        <w:jc w:val="both"/>
-      </w:pPr>
+        <w:t xml:space="preserve">Quanto à complexidade temporal do algoritmo, esta pode ser obtida analisando os diferentes momentos que o compõem. A preparação de dados possui complexidade O(|V|) pois todos os vértices serão processados. A extração e a inserção de um vértice da fila de </w:t>
+      </w:r>
       <w:r>
         <w:lastRenderedPageBreak/>
+        <w:t>prioridade é de complexidade O(log|V|) e, uma vez que no máximo estas operações serão feitas |V| vezes, a complexidade total destas operações é de O(|V| log|V|). Por último, a atualização da posição de cada vértice na fila de prioridade tem complexidade O(log|V|) e como será realizada no máximo |E| vezes a complexidade total da operação é de O(|E| log|V|).</w:t>
+      </w:r>
+    </w:p>
+    <w:p>
+      <w:pPr>
+        <w:spacing w:before="200"/>
+        <w:jc w:val="both"/>
+      </w:pPr>
+      <w:r>
         <w:t xml:space="preserve">        </w:t>
       </w:r>
       <w:r>
@@ -3754,6 +3599,7 @@
                 <w:rFonts w:ascii="Calibri" w:eastAsia="Calibri" w:hAnsi="Calibri" w:cs="Calibri"/>
                 <w:sz w:val="24"/>
                 <w:szCs w:val="24"/>
+                <w:lang w:val="en-US"/>
               </w:rPr>
             </w:pPr>
             <w:r>
@@ -3763,6 +3609,7 @@
                 <w:sz w:val="24"/>
                 <w:szCs w:val="24"/>
                 <w:highlight w:val="white"/>
+                <w:lang w:val="en-US"/>
               </w:rPr>
               <w:t>prim</w:t>
             </w:r>
@@ -3773,6 +3620,7 @@
                 <w:sz w:val="24"/>
                 <w:szCs w:val="24"/>
                 <w:highlight w:val="white"/>
+                <w:lang w:val="en-US"/>
               </w:rPr>
               <w:t xml:space="preserve"> </w:t>
             </w:r>
@@ -3783,6 +3631,7 @@
                 <w:sz w:val="24"/>
                 <w:szCs w:val="24"/>
                 <w:highlight w:val="white"/>
+                <w:lang w:val="en-US"/>
               </w:rPr>
               <w:t>function</w:t>
             </w:r>
@@ -3793,6 +3642,7 @@
                 <w:sz w:val="24"/>
                 <w:szCs w:val="24"/>
                 <w:highlight w:val="white"/>
+                <w:lang w:val="en-US"/>
               </w:rPr>
               <w:t xml:space="preserve"> (G, s) </w:t>
             </w:r>
@@ -3803,6 +3653,7 @@
                 <w:sz w:val="24"/>
                 <w:szCs w:val="24"/>
                 <w:highlight w:val="white"/>
+                <w:lang w:val="en-US"/>
               </w:rPr>
               <w:t>// G = (V, E), s ∈ V</w:t>
             </w:r>
@@ -3813,6 +3664,7 @@
                 <w:sz w:val="24"/>
                 <w:szCs w:val="24"/>
                 <w:highlight w:val="white"/>
+                <w:lang w:val="en-US"/>
               </w:rPr>
               <w:br/>
               <w:t xml:space="preserve">    </w:t>
@@ -3824,6 +3676,7 @@
                 <w:sz w:val="24"/>
                 <w:szCs w:val="24"/>
                 <w:highlight w:val="white"/>
+                <w:lang w:val="en-US"/>
               </w:rPr>
               <w:t>for</w:t>
             </w:r>
@@ -3834,6 +3687,7 @@
                 <w:sz w:val="24"/>
                 <w:szCs w:val="24"/>
                 <w:highlight w:val="white"/>
+                <w:lang w:val="en-US"/>
               </w:rPr>
               <w:t xml:space="preserve"> </w:t>
             </w:r>
@@ -3844,6 +3698,7 @@
                 <w:sz w:val="24"/>
                 <w:szCs w:val="24"/>
                 <w:highlight w:val="white"/>
+                <w:lang w:val="en-US"/>
               </w:rPr>
               <w:t>each</w:t>
             </w:r>
@@ -3854,6 +3709,7 @@
                 <w:sz w:val="24"/>
                 <w:szCs w:val="24"/>
                 <w:highlight w:val="white"/>
+                <w:lang w:val="en-US"/>
               </w:rPr>
               <w:t xml:space="preserve"> </w:t>
             </w:r>
@@ -3864,6 +3720,7 @@
                 <w:sz w:val="24"/>
                 <w:szCs w:val="24"/>
                 <w:highlight w:val="white"/>
+                <w:lang w:val="en-US"/>
               </w:rPr>
               <w:t>vertex</w:t>
             </w:r>
@@ -3874,6 +3731,7 @@
                 <w:sz w:val="24"/>
                 <w:szCs w:val="24"/>
                 <w:highlight w:val="white"/>
+                <w:lang w:val="en-US"/>
               </w:rPr>
               <w:t xml:space="preserve"> </w:t>
             </w:r>
@@ -3884,6 +3742,7 @@
                 <w:sz w:val="24"/>
                 <w:szCs w:val="24"/>
                 <w:highlight w:val="white"/>
+                <w:lang w:val="en-US"/>
               </w:rPr>
               <w:t>v</w:t>
             </w:r>
@@ -3894,6 +3753,7 @@
                 <w:sz w:val="24"/>
                 <w:szCs w:val="24"/>
                 <w:highlight w:val="white"/>
+                <w:lang w:val="en-US"/>
               </w:rPr>
               <w:t xml:space="preserve"> ∈ </w:t>
             </w:r>
@@ -3904,6 +3764,7 @@
                 <w:sz w:val="24"/>
                 <w:szCs w:val="24"/>
                 <w:highlight w:val="white"/>
+                <w:lang w:val="en-US"/>
               </w:rPr>
               <w:t>V</w:t>
             </w:r>
@@ -3914,6 +3775,7 @@
                 <w:sz w:val="24"/>
                 <w:szCs w:val="24"/>
                 <w:highlight w:val="white"/>
+                <w:lang w:val="en-US"/>
               </w:rPr>
               <w:br/>
               <w:t xml:space="preserve">        </w:t>
@@ -3925,6 +3787,7 @@
                 <w:sz w:val="24"/>
                 <w:szCs w:val="24"/>
                 <w:highlight w:val="white"/>
+                <w:lang w:val="en-US"/>
               </w:rPr>
               <w:t>cost</w:t>
             </w:r>
@@ -3935,6 +3798,7 @@
                 <w:sz w:val="24"/>
                 <w:szCs w:val="24"/>
                 <w:highlight w:val="white"/>
+                <w:lang w:val="en-US"/>
               </w:rPr>
               <w:t>[v]</w:t>
             </w:r>
@@ -3945,6 +3809,7 @@
                 <w:sz w:val="24"/>
                 <w:szCs w:val="24"/>
                 <w:highlight w:val="white"/>
+                <w:lang w:val="en-US"/>
               </w:rPr>
               <w:t xml:space="preserve"> ← ∞</w:t>
             </w:r>
@@ -3955,6 +3820,7 @@
                 <w:sz w:val="24"/>
                 <w:szCs w:val="24"/>
                 <w:highlight w:val="white"/>
+                <w:lang w:val="en-US"/>
               </w:rPr>
               <w:br/>
               <w:t xml:space="preserve">        </w:t>
@@ -3966,6 +3832,7 @@
                 <w:sz w:val="24"/>
                 <w:szCs w:val="24"/>
                 <w:highlight w:val="white"/>
+                <w:lang w:val="en-US"/>
               </w:rPr>
               <w:t>path</w:t>
             </w:r>
@@ -3976,6 +3843,7 @@
                 <w:sz w:val="24"/>
                 <w:szCs w:val="24"/>
                 <w:highlight w:val="white"/>
+                <w:lang w:val="en-US"/>
               </w:rPr>
               <w:t>[v]</w:t>
             </w:r>
@@ -3986,6 +3854,7 @@
                 <w:sz w:val="24"/>
                 <w:szCs w:val="24"/>
                 <w:highlight w:val="white"/>
+                <w:lang w:val="en-US"/>
               </w:rPr>
               <w:t xml:space="preserve"> ← </w:t>
             </w:r>
@@ -3996,6 +3865,7 @@
                 <w:sz w:val="24"/>
                 <w:szCs w:val="24"/>
                 <w:highlight w:val="white"/>
+                <w:lang w:val="en-US"/>
               </w:rPr>
               <w:t>null</w:t>
             </w:r>
@@ -4006,6 +3876,7 @@
                 <w:sz w:val="24"/>
                 <w:szCs w:val="24"/>
                 <w:highlight w:val="white"/>
+                <w:lang w:val="en-US"/>
               </w:rPr>
               <w:br/>
               <w:t xml:space="preserve">    </w:t>
@@ -4017,6 +3888,7 @@
                 <w:sz w:val="24"/>
                 <w:szCs w:val="24"/>
                 <w:highlight w:val="white"/>
+                <w:lang w:val="en-US"/>
               </w:rPr>
               <w:t>cost</w:t>
             </w:r>
@@ -4027,6 +3899,7 @@
                 <w:sz w:val="24"/>
                 <w:szCs w:val="24"/>
                 <w:highlight w:val="white"/>
+                <w:lang w:val="en-US"/>
               </w:rPr>
               <w:t>[s]</w:t>
             </w:r>
@@ -4037,6 +3910,7 @@
                 <w:sz w:val="24"/>
                 <w:szCs w:val="24"/>
                 <w:highlight w:val="white"/>
+                <w:lang w:val="en-US"/>
               </w:rPr>
               <w:t xml:space="preserve"> ← </w:t>
             </w:r>
@@ -4047,6 +3921,7 @@
                 <w:sz w:val="24"/>
                 <w:szCs w:val="24"/>
                 <w:highlight w:val="white"/>
+                <w:lang w:val="en-US"/>
               </w:rPr>
               <w:t>0</w:t>
             </w:r>
@@ -4057,6 +3932,7 @@
                 <w:sz w:val="24"/>
                 <w:szCs w:val="24"/>
                 <w:highlight w:val="white"/>
+                <w:lang w:val="en-US"/>
               </w:rPr>
               <w:br/>
               <w:t xml:space="preserve">    </w:t>
@@ -4068,6 +3944,7 @@
                 <w:sz w:val="24"/>
                 <w:szCs w:val="24"/>
                 <w:highlight w:val="white"/>
+                <w:lang w:val="en-US"/>
               </w:rPr>
               <w:t>Q</w:t>
             </w:r>
@@ -4078,6 +3955,7 @@
                 <w:sz w:val="24"/>
                 <w:szCs w:val="24"/>
                 <w:highlight w:val="white"/>
+                <w:lang w:val="en-US"/>
               </w:rPr>
               <w:t xml:space="preserve"> ← ∅ </w:t>
             </w:r>
@@ -4088,6 +3966,7 @@
                 <w:sz w:val="24"/>
                 <w:szCs w:val="24"/>
                 <w:highlight w:val="white"/>
+                <w:lang w:val="en-US"/>
               </w:rPr>
               <w:t>// min-priority queue for vertices v with cost[v] as priority.</w:t>
             </w:r>
@@ -4098,6 +3977,7 @@
                 <w:sz w:val="24"/>
                 <w:szCs w:val="24"/>
                 <w:highlight w:val="white"/>
+                <w:lang w:val="en-US"/>
               </w:rPr>
               <w:br/>
               <w:t xml:space="preserve">    </w:t>
@@ -4109,6 +3989,7 @@
                 <w:sz w:val="24"/>
                 <w:szCs w:val="24"/>
                 <w:highlight w:val="white"/>
+                <w:lang w:val="en-US"/>
               </w:rPr>
               <w:t>Insert</w:t>
             </w:r>
@@ -4119,6 +4000,7 @@
                 <w:sz w:val="24"/>
                 <w:szCs w:val="24"/>
                 <w:highlight w:val="white"/>
+                <w:lang w:val="en-US"/>
               </w:rPr>
               <w:t>(Q, s)</w:t>
             </w:r>
@@ -4129,6 +4011,7 @@
                 <w:sz w:val="24"/>
                 <w:szCs w:val="24"/>
                 <w:highlight w:val="white"/>
+                <w:lang w:val="en-US"/>
               </w:rPr>
               <w:br/>
               <w:t xml:space="preserve">    </w:t>
@@ -4140,6 +4023,7 @@
                 <w:sz w:val="24"/>
                 <w:szCs w:val="24"/>
                 <w:highlight w:val="white"/>
+                <w:lang w:val="en-US"/>
               </w:rPr>
               <w:t>while</w:t>
             </w:r>
@@ -4150,6 +4034,7 @@
                 <w:sz w:val="24"/>
                 <w:szCs w:val="24"/>
                 <w:highlight w:val="white"/>
+                <w:lang w:val="en-US"/>
               </w:rPr>
               <w:t xml:space="preserve"> </w:t>
             </w:r>
@@ -4160,6 +4045,7 @@
                 <w:sz w:val="24"/>
                 <w:szCs w:val="24"/>
                 <w:highlight w:val="white"/>
+                <w:lang w:val="en-US"/>
               </w:rPr>
               <w:t>Q</w:t>
             </w:r>
@@ -4170,6 +4056,7 @@
                 <w:sz w:val="24"/>
                 <w:szCs w:val="24"/>
                 <w:highlight w:val="white"/>
+                <w:lang w:val="en-US"/>
               </w:rPr>
               <w:t xml:space="preserve"> ≠ ∅</w:t>
             </w:r>
@@ -4180,6 +4067,7 @@
                 <w:sz w:val="24"/>
                 <w:szCs w:val="24"/>
                 <w:highlight w:val="white"/>
+                <w:lang w:val="en-US"/>
               </w:rPr>
               <w:br/>
               <w:t xml:space="preserve">        </w:t>
@@ -4191,6 +4079,7 @@
                 <w:sz w:val="24"/>
                 <w:szCs w:val="24"/>
                 <w:highlight w:val="white"/>
+                <w:lang w:val="en-US"/>
               </w:rPr>
               <w:t>v</w:t>
             </w:r>
@@ -4201,6 +4090,7 @@
                 <w:sz w:val="24"/>
                 <w:szCs w:val="24"/>
                 <w:highlight w:val="white"/>
+                <w:lang w:val="en-US"/>
               </w:rPr>
               <w:t xml:space="preserve"> ← </w:t>
             </w:r>
@@ -4211,6 +4101,7 @@
                 <w:sz w:val="24"/>
                 <w:szCs w:val="24"/>
                 <w:highlight w:val="white"/>
+                <w:lang w:val="en-US"/>
               </w:rPr>
               <w:t>Extract-Min</w:t>
             </w:r>
@@ -4221,6 +4112,7 @@
                 <w:sz w:val="24"/>
                 <w:szCs w:val="24"/>
                 <w:highlight w:val="white"/>
+                <w:lang w:val="en-US"/>
               </w:rPr>
               <w:t>(Q)</w:t>
             </w:r>
@@ -4231,6 +4123,7 @@
                 <w:sz w:val="24"/>
                 <w:szCs w:val="24"/>
                 <w:highlight w:val="white"/>
+                <w:lang w:val="en-US"/>
               </w:rPr>
               <w:br/>
               <w:t xml:space="preserve">        </w:t>
@@ -4242,6 +4135,7 @@
                 <w:sz w:val="24"/>
                 <w:szCs w:val="24"/>
                 <w:highlight w:val="white"/>
+                <w:lang w:val="en-US"/>
               </w:rPr>
               <w:t>for</w:t>
             </w:r>
@@ -4252,6 +4146,7 @@
                 <w:sz w:val="24"/>
                 <w:szCs w:val="24"/>
                 <w:highlight w:val="white"/>
+                <w:lang w:val="en-US"/>
               </w:rPr>
               <w:t xml:space="preserve"> </w:t>
             </w:r>
@@ -4262,6 +4157,7 @@
                 <w:sz w:val="24"/>
                 <w:szCs w:val="24"/>
                 <w:highlight w:val="white"/>
+                <w:lang w:val="en-US"/>
               </w:rPr>
               <w:t>each</w:t>
             </w:r>
@@ -4272,6 +4168,7 @@
                 <w:sz w:val="24"/>
                 <w:szCs w:val="24"/>
                 <w:highlight w:val="white"/>
+                <w:lang w:val="en-US"/>
               </w:rPr>
               <w:t xml:space="preserve"> </w:t>
             </w:r>
@@ -4282,6 +4179,7 @@
                 <w:sz w:val="24"/>
                 <w:szCs w:val="24"/>
                 <w:highlight w:val="white"/>
+                <w:lang w:val="en-US"/>
               </w:rPr>
               <w:t>w</w:t>
             </w:r>
@@ -4292,6 +4190,7 @@
                 <w:sz w:val="24"/>
                 <w:szCs w:val="24"/>
                 <w:highlight w:val="white"/>
+                <w:lang w:val="en-US"/>
               </w:rPr>
               <w:t xml:space="preserve"> ∈ </w:t>
             </w:r>
@@ -4302,6 +4201,7 @@
                 <w:sz w:val="24"/>
                 <w:szCs w:val="24"/>
                 <w:highlight w:val="white"/>
+                <w:lang w:val="en-US"/>
               </w:rPr>
               <w:t>Adj</w:t>
             </w:r>
@@ -4312,6 +4212,7 @@
                 <w:sz w:val="24"/>
                 <w:szCs w:val="24"/>
                 <w:highlight w:val="white"/>
+                <w:lang w:val="en-US"/>
               </w:rPr>
               <w:t>(v)</w:t>
             </w:r>
@@ -4322,6 +4223,7 @@
                 <w:sz w:val="24"/>
                 <w:szCs w:val="24"/>
                 <w:highlight w:val="white"/>
+                <w:lang w:val="en-US"/>
               </w:rPr>
               <w:br/>
               <w:t xml:space="preserve">            </w:t>
@@ -4333,6 +4235,7 @@
                 <w:sz w:val="24"/>
                 <w:szCs w:val="24"/>
                 <w:highlight w:val="white"/>
+                <w:lang w:val="en-US"/>
               </w:rPr>
               <w:t>if</w:t>
             </w:r>
@@ -4343,6 +4246,7 @@
                 <w:sz w:val="24"/>
                 <w:szCs w:val="24"/>
                 <w:highlight w:val="white"/>
+                <w:lang w:val="en-US"/>
               </w:rPr>
               <w:t xml:space="preserve"> </w:t>
             </w:r>
@@ -4353,6 +4257,7 @@
                 <w:sz w:val="24"/>
                 <w:szCs w:val="24"/>
                 <w:highlight w:val="white"/>
+                <w:lang w:val="en-US"/>
               </w:rPr>
               <w:t>cost</w:t>
             </w:r>
@@ -4363,6 +4268,7 @@
                 <w:sz w:val="24"/>
                 <w:szCs w:val="24"/>
                 <w:highlight w:val="white"/>
+                <w:lang w:val="en-US"/>
               </w:rPr>
               <w:t>[w]</w:t>
             </w:r>
@@ -4373,6 +4279,7 @@
                 <w:sz w:val="24"/>
                 <w:szCs w:val="24"/>
                 <w:highlight w:val="white"/>
+                <w:lang w:val="en-US"/>
               </w:rPr>
               <w:t xml:space="preserve"> &gt; </w:t>
             </w:r>
@@ -4383,6 +4290,7 @@
                 <w:sz w:val="24"/>
                 <w:szCs w:val="24"/>
                 <w:highlight w:val="white"/>
+                <w:lang w:val="en-US"/>
               </w:rPr>
               <w:t>weight</w:t>
             </w:r>
@@ -4393,6 +4301,7 @@
                 <w:sz w:val="24"/>
                 <w:szCs w:val="24"/>
                 <w:highlight w:val="white"/>
+                <w:lang w:val="en-US"/>
               </w:rPr>
               <w:t xml:space="preserve"> (v, w)</w:t>
             </w:r>
@@ -4403,6 +4312,7 @@
                 <w:sz w:val="24"/>
                 <w:szCs w:val="24"/>
                 <w:highlight w:val="white"/>
+                <w:lang w:val="en-US"/>
               </w:rPr>
               <w:br/>
               <w:t xml:space="preserve">                </w:t>
@@ -4414,6 +4324,7 @@
                 <w:sz w:val="24"/>
                 <w:szCs w:val="24"/>
                 <w:highlight w:val="white"/>
+                <w:lang w:val="en-US"/>
               </w:rPr>
               <w:t>path</w:t>
             </w:r>
@@ -4424,6 +4335,7 @@
                 <w:sz w:val="24"/>
                 <w:szCs w:val="24"/>
                 <w:highlight w:val="white"/>
+                <w:lang w:val="en-US"/>
               </w:rPr>
               <w:t>[w]</w:t>
             </w:r>
@@ -4434,6 +4346,7 @@
                 <w:sz w:val="24"/>
                 <w:szCs w:val="24"/>
                 <w:highlight w:val="white"/>
+                <w:lang w:val="en-US"/>
               </w:rPr>
               <w:t xml:space="preserve"> ← </w:t>
             </w:r>
@@ -4444,6 +4357,7 @@
                 <w:sz w:val="24"/>
                 <w:szCs w:val="24"/>
                 <w:highlight w:val="white"/>
+                <w:lang w:val="en-US"/>
               </w:rPr>
               <w:t>v</w:t>
             </w:r>
@@ -4454,6 +4368,7 @@
                 <w:sz w:val="24"/>
                 <w:szCs w:val="24"/>
                 <w:highlight w:val="white"/>
+                <w:lang w:val="en-US"/>
               </w:rPr>
               <w:br/>
               <w:t xml:space="preserve">                </w:t>
@@ -4465,6 +4380,7 @@
                 <w:sz w:val="24"/>
                 <w:szCs w:val="24"/>
                 <w:highlight w:val="white"/>
+                <w:lang w:val="en-US"/>
               </w:rPr>
               <w:t>cost</w:t>
             </w:r>
@@ -4475,6 +4391,7 @@
                 <w:sz w:val="24"/>
                 <w:szCs w:val="24"/>
                 <w:highlight w:val="white"/>
+                <w:lang w:val="en-US"/>
               </w:rPr>
               <w:t>[w]</w:t>
             </w:r>
@@ -4485,6 +4402,7 @@
                 <w:sz w:val="24"/>
                 <w:szCs w:val="24"/>
                 <w:highlight w:val="white"/>
+                <w:lang w:val="en-US"/>
               </w:rPr>
               <w:t xml:space="preserve"> ← </w:t>
             </w:r>
@@ -4495,6 +4413,7 @@
                 <w:sz w:val="24"/>
                 <w:szCs w:val="24"/>
                 <w:highlight w:val="white"/>
+                <w:lang w:val="en-US"/>
               </w:rPr>
               <w:t>weight</w:t>
             </w:r>
@@ -4505,6 +4424,7 @@
                 <w:sz w:val="24"/>
                 <w:szCs w:val="24"/>
                 <w:highlight w:val="white"/>
+                <w:lang w:val="en-US"/>
               </w:rPr>
               <w:t xml:space="preserve"> (v, w)                    </w:t>
             </w:r>
@@ -4515,6 +4435,7 @@
                 <w:sz w:val="24"/>
                 <w:szCs w:val="24"/>
                 <w:highlight w:val="white"/>
+                <w:lang w:val="en-US"/>
               </w:rPr>
               <w:tab/>
             </w:r>
@@ -4525,6 +4446,7 @@
                 <w:sz w:val="24"/>
                 <w:szCs w:val="24"/>
                 <w:highlight w:val="white"/>
+                <w:lang w:val="en-US"/>
               </w:rPr>
               <w:br/>
               <w:t xml:space="preserve">                </w:t>
@@ -4536,6 +4458,7 @@
                 <w:sz w:val="24"/>
                 <w:szCs w:val="24"/>
                 <w:highlight w:val="white"/>
+                <w:lang w:val="en-US"/>
               </w:rPr>
               <w:t>Decrease-Key</w:t>
             </w:r>
@@ -4546,6 +4469,7 @@
                 <w:sz w:val="24"/>
                 <w:szCs w:val="24"/>
                 <w:highlight w:val="white"/>
+                <w:lang w:val="en-US"/>
               </w:rPr>
               <w:t>(Q, w)</w:t>
             </w:r>
@@ -4560,27 +4484,14 @@
       <w:r>
         <w:t xml:space="preserve">Figura </w:t>
       </w:r>
-      <w:r>
-        <w:fldChar w:fldCharType="begin"/>
-      </w:r>
-      <w:r>
-        <w:instrText xml:space="preserve"> SEQ Figura \* ARABIC </w:instrText>
-      </w:r>
-      <w:r>
-        <w:fldChar w:fldCharType="separate"/>
-      </w:r>
-      <w:r>
-        <w:rPr>
-          <w:noProof/>
-        </w:rPr>
-        <w:t>2</w:t>
-      </w:r>
-      <w:r>
-        <w:rPr>
-          <w:noProof/>
-        </w:rPr>
-        <w:fldChar w:fldCharType="end"/>
-      </w:r>
+      <w:fldSimple w:instr=" SEQ Figura \* ARABIC ">
+        <w:r>
+          <w:rPr>
+            <w:noProof/>
+          </w:rPr>
+          <w:t>2</w:t>
+        </w:r>
+      </w:fldSimple>
       <w:r>
         <w:t xml:space="preserve"> - </w:t>
       </w:r>
@@ -5102,27 +5013,14 @@
                             <w:r>
                               <w:t xml:space="preserve">Figura </w:t>
                             </w:r>
-                            <w:r>
-                              <w:fldChar w:fldCharType="begin"/>
-                            </w:r>
-                            <w:r>
-                              <w:instrText xml:space="preserve"> SEQ Figura \* ARABIC </w:instrText>
-                            </w:r>
-                            <w:r>
-                              <w:fldChar w:fldCharType="separate"/>
-                            </w:r>
-                            <w:r>
-                              <w:rPr>
-                                <w:noProof/>
-                              </w:rPr>
-                              <w:t>3</w:t>
-                            </w:r>
-                            <w:r>
-                              <w:rPr>
-                                <w:noProof/>
-                              </w:rPr>
-                              <w:fldChar w:fldCharType="end"/>
-                            </w:r>
+                            <w:fldSimple w:instr=" SEQ Figura \* ARABIC ">
+                              <w:r>
+                                <w:rPr>
+                                  <w:noProof/>
+                                </w:rPr>
+                                <w:t>3</w:t>
+                              </w:r>
+                            </w:fldSimple>
                             <w:r>
                               <w:t xml:space="preserve"> - </w:t>
                             </w:r>
@@ -5159,27 +5057,14 @@
                       <w:r>
                         <w:t xml:space="preserve">Figura </w:t>
                       </w:r>
-                      <w:r>
-                        <w:fldChar w:fldCharType="begin"/>
-                      </w:r>
-                      <w:r>
-                        <w:instrText xml:space="preserve"> SEQ Figura \* ARABIC </w:instrText>
-                      </w:r>
-                      <w:r>
-                        <w:fldChar w:fldCharType="separate"/>
-                      </w:r>
-                      <w:r>
-                        <w:rPr>
-                          <w:noProof/>
-                        </w:rPr>
-                        <w:t>3</w:t>
-                      </w:r>
-                      <w:r>
-                        <w:rPr>
-                          <w:noProof/>
-                        </w:rPr>
-                        <w:fldChar w:fldCharType="end"/>
-                      </w:r>
+                      <w:fldSimple w:instr=" SEQ Figura \* ARABIC ">
+                        <w:r>
+                          <w:rPr>
+                            <w:noProof/>
+                          </w:rPr>
+                          <w:t>3</w:t>
+                        </w:r>
+                      </w:fldSimple>
                       <w:r>
                         <w:t xml:space="preserve"> - </w:t>
                       </w:r>
@@ -5501,27 +5386,14 @@
                             <w:r>
                               <w:t xml:space="preserve">Figura </w:t>
                             </w:r>
-                            <w:r>
-                              <w:fldChar w:fldCharType="begin"/>
-                            </w:r>
-                            <w:r>
-                              <w:instrText xml:space="preserve"> SEQ Figura \* ARABIC </w:instrText>
-                            </w:r>
-                            <w:r>
-                              <w:fldChar w:fldCharType="separate"/>
-                            </w:r>
-                            <w:r>
-                              <w:rPr>
-                                <w:noProof/>
-                              </w:rPr>
-                              <w:t>4</w:t>
-                            </w:r>
-                            <w:r>
-                              <w:rPr>
-                                <w:noProof/>
-                              </w:rPr>
-                              <w:fldChar w:fldCharType="end"/>
-                            </w:r>
+                            <w:fldSimple w:instr=" SEQ Figura \* ARABIC ">
+                              <w:r>
+                                <w:rPr>
+                                  <w:noProof/>
+                                </w:rPr>
+                                <w:t>4</w:t>
+                              </w:r>
+                            </w:fldSimple>
                             <w:r>
                               <w:t xml:space="preserve"> - </w:t>
                             </w:r>
@@ -5558,27 +5430,14 @@
                       <w:r>
                         <w:t xml:space="preserve">Figura </w:t>
                       </w:r>
-                      <w:r>
-                        <w:fldChar w:fldCharType="begin"/>
-                      </w:r>
-                      <w:r>
-                        <w:instrText xml:space="preserve"> SEQ Figura \* ARABIC </w:instrText>
-                      </w:r>
-                      <w:r>
-                        <w:fldChar w:fldCharType="separate"/>
-                      </w:r>
-                      <w:r>
-                        <w:rPr>
-                          <w:noProof/>
-                        </w:rPr>
-                        <w:t>4</w:t>
-                      </w:r>
-                      <w:r>
-                        <w:rPr>
-                          <w:noProof/>
-                        </w:rPr>
-                        <w:fldChar w:fldCharType="end"/>
-                      </w:r>
+                      <w:fldSimple w:instr=" SEQ Figura \* ARABIC ">
+                        <w:r>
+                          <w:rPr>
+                            <w:noProof/>
+                          </w:rPr>
+                          <w:t>4</w:t>
+                        </w:r>
+                      </w:fldSimple>
                       <w:r>
                         <w:t xml:space="preserve"> - </w:t>
                       </w:r>
@@ -5921,27 +5780,14 @@
                             <w:r>
                               <w:t xml:space="preserve">Figura </w:t>
                             </w:r>
-                            <w:r>
-                              <w:fldChar w:fldCharType="begin"/>
-                            </w:r>
-                            <w:r>
-                              <w:instrText xml:space="preserve"> SEQ Figura \* ARABIC </w:instrText>
-                            </w:r>
-                            <w:r>
-                              <w:fldChar w:fldCharType="separate"/>
-                            </w:r>
-                            <w:r>
-                              <w:rPr>
-                                <w:noProof/>
-                              </w:rPr>
-                              <w:t>5</w:t>
-                            </w:r>
-                            <w:r>
-                              <w:rPr>
-                                <w:noProof/>
-                              </w:rPr>
-                              <w:fldChar w:fldCharType="end"/>
-                            </w:r>
+                            <w:fldSimple w:instr=" SEQ Figura \* ARABIC ">
+                              <w:r>
+                                <w:rPr>
+                                  <w:noProof/>
+                                </w:rPr>
+                                <w:t>5</w:t>
+                              </w:r>
+                            </w:fldSimple>
                             <w:r>
                               <w:t xml:space="preserve"> - Grafo que obedece desigualdade triangular</w:t>
                             </w:r>
@@ -5975,27 +5821,14 @@
                       <w:r>
                         <w:t xml:space="preserve">Figura </w:t>
                       </w:r>
-                      <w:r>
-                        <w:fldChar w:fldCharType="begin"/>
-                      </w:r>
-                      <w:r>
-                        <w:instrText xml:space="preserve"> SEQ Figura \* ARABIC </w:instrText>
-                      </w:r>
-                      <w:r>
-                        <w:fldChar w:fldCharType="separate"/>
-                      </w:r>
-                      <w:r>
-                        <w:rPr>
-                          <w:noProof/>
-                        </w:rPr>
-                        <w:t>5</w:t>
-                      </w:r>
-                      <w:r>
-                        <w:rPr>
-                          <w:noProof/>
-                        </w:rPr>
-                        <w:fldChar w:fldCharType="end"/>
-                      </w:r>
+                      <w:fldSimple w:instr=" SEQ Figura \* ARABIC ">
+                        <w:r>
+                          <w:rPr>
+                            <w:noProof/>
+                          </w:rPr>
+                          <w:t>5</w:t>
+                        </w:r>
+                      </w:fldSimple>
                       <w:r>
                         <w:t xml:space="preserve"> - Grafo que obedece desigualdade triangular</w:t>
                       </w:r>
@@ -6197,27 +6030,14 @@
                             <w:r>
                               <w:t xml:space="preserve">Figura </w:t>
                             </w:r>
-                            <w:r>
-                              <w:fldChar w:fldCharType="begin"/>
-                            </w:r>
-                            <w:r>
-                              <w:instrText xml:space="preserve"> SEQ Figura \* ARABIC </w:instrText>
-                            </w:r>
-                            <w:r>
-                              <w:fldChar w:fldCharType="separate"/>
-                            </w:r>
-                            <w:r>
-                              <w:rPr>
-                                <w:noProof/>
-                              </w:rPr>
-                              <w:t>6</w:t>
-                            </w:r>
-                            <w:r>
-                              <w:rPr>
-                                <w:noProof/>
-                              </w:rPr>
-                              <w:fldChar w:fldCharType="end"/>
-                            </w:r>
+                            <w:fldSimple w:instr=" SEQ Figura \* ARABIC ">
+                              <w:r>
+                                <w:rPr>
+                                  <w:noProof/>
+                                </w:rPr>
+                                <w:t>6</w:t>
+                              </w:r>
+                            </w:fldSimple>
                             <w:r>
                               <w:t xml:space="preserve"> - </w:t>
                             </w:r>
@@ -6257,27 +6077,14 @@
                       <w:r>
                         <w:t xml:space="preserve">Figura </w:t>
                       </w:r>
-                      <w:r>
-                        <w:fldChar w:fldCharType="begin"/>
-                      </w:r>
-                      <w:r>
-                        <w:instrText xml:space="preserve"> SEQ Figura \* ARABIC </w:instrText>
-                      </w:r>
-                      <w:r>
-                        <w:fldChar w:fldCharType="separate"/>
-                      </w:r>
-                      <w:r>
-                        <w:rPr>
-                          <w:noProof/>
-                        </w:rPr>
-                        <w:t>6</w:t>
-                      </w:r>
-                      <w:r>
-                        <w:rPr>
-                          <w:noProof/>
-                        </w:rPr>
-                        <w:fldChar w:fldCharType="end"/>
-                      </w:r>
+                      <w:fldSimple w:instr=" SEQ Figura \* ARABIC ">
+                        <w:r>
+                          <w:rPr>
+                            <w:noProof/>
+                          </w:rPr>
+                          <w:t>6</w:t>
+                        </w:r>
+                      </w:fldSimple>
                       <w:r>
                         <w:t xml:space="preserve"> - </w:t>
                       </w:r>
@@ -6488,27 +6295,14 @@
                             <w:r>
                               <w:t xml:space="preserve">Figura </w:t>
                             </w:r>
-                            <w:r>
-                              <w:fldChar w:fldCharType="begin"/>
-                            </w:r>
-                            <w:r>
-                              <w:instrText xml:space="preserve"> SEQ Figura \* ARABIC </w:instrText>
-                            </w:r>
-                            <w:r>
-                              <w:fldChar w:fldCharType="separate"/>
-                            </w:r>
-                            <w:r>
-                              <w:rPr>
-                                <w:noProof/>
-                              </w:rPr>
-                              <w:t>7</w:t>
-                            </w:r>
-                            <w:r>
-                              <w:rPr>
-                                <w:noProof/>
-                              </w:rPr>
-                              <w:fldChar w:fldCharType="end"/>
-                            </w:r>
+                            <w:fldSimple w:instr=" SEQ Figura \* ARABIC ">
+                              <w:r>
+                                <w:rPr>
+                                  <w:noProof/>
+                                </w:rPr>
+                                <w:t>7</w:t>
+                              </w:r>
+                            </w:fldSimple>
                             <w:r>
                               <w:t xml:space="preserve"> - </w:t>
                             </w:r>
@@ -6545,27 +6339,14 @@
                       <w:r>
                         <w:t xml:space="preserve">Figura </w:t>
                       </w:r>
-                      <w:r>
-                        <w:fldChar w:fldCharType="begin"/>
-                      </w:r>
-                      <w:r>
-                        <w:instrText xml:space="preserve"> SEQ Figura \* ARABIC </w:instrText>
-                      </w:r>
-                      <w:r>
-                        <w:fldChar w:fldCharType="separate"/>
-                      </w:r>
-                      <w:r>
-                        <w:rPr>
-                          <w:noProof/>
-                        </w:rPr>
-                        <w:t>7</w:t>
-                      </w:r>
-                      <w:r>
-                        <w:rPr>
-                          <w:noProof/>
-                        </w:rPr>
-                        <w:fldChar w:fldCharType="end"/>
-                      </w:r>
+                      <w:fldSimple w:instr=" SEQ Figura \* ARABIC ">
+                        <w:r>
+                          <w:rPr>
+                            <w:noProof/>
+                          </w:rPr>
+                          <w:t>7</w:t>
+                        </w:r>
+                      </w:fldSimple>
                       <w:r>
                         <w:t xml:space="preserve"> - </w:t>
                       </w:r>
@@ -6696,28 +6477,12 @@
         <w:lastRenderedPageBreak/>
         <w:t xml:space="preserve">Um algoritmo de </w:t>
       </w:r>
-      <w:proofErr w:type="spellStart"/>
       <w:r>
         <w:rPr>
           <w:i/>
         </w:rPr>
-        <w:t>Nearest</w:t>
-      </w:r>
-      <w:proofErr w:type="spellEnd"/>
-      <w:r>
-        <w:rPr>
-          <w:i/>
-        </w:rPr>
-        <w:t xml:space="preserve"> </w:t>
-      </w:r>
-      <w:proofErr w:type="spellStart"/>
-      <w:r>
-        <w:rPr>
-          <w:i/>
-        </w:rPr>
-        <w:t>Insertion</w:t>
-      </w:r>
-      <w:proofErr w:type="spellEnd"/>
+        <w:t>Nearest Insertion</w:t>
+      </w:r>
       <w:r>
         <w:t xml:space="preserve"> utilizado para resolver um TSP </w:t>
       </w:r>
@@ -6904,7 +6669,31 @@
       </w:pPr>
       <w:r>
         <w:tab/>
-        <w:t>Tal algoritmo terá complexidade O(|V||E|), o que seria pouco eficiente, mas mesmo assim aceitável quando comparado com os algoritmos exatos.</w:t>
+        <w:t>Tal algoritmo terá complexidade O(|V|</w:t>
+      </w:r>
+      <w:r>
+        <w:rPr>
+          <w:vertAlign w:val="superscript"/>
+        </w:rPr>
+        <w:t>2</w:t>
+      </w:r>
+      <w:r>
+        <w:t>)</w:t>
+      </w:r>
+      <w:r>
+        <w:t xml:space="preserve"> (|V| é comparado em média com |V|/2 arestas),</w:t>
+      </w:r>
+      <w:r>
+        <w:t xml:space="preserve"> </w:t>
+      </w:r>
+      <w:r>
+        <w:t xml:space="preserve">sendo |V| o número de vértices no grafo apenas com os pontos de interesse, </w:t>
+      </w:r>
+      <w:r>
+        <w:t xml:space="preserve">o que seria </w:t>
+      </w:r>
+      <w:r>
+        <w:t xml:space="preserve">bastante aceitável, pois o número de pontos de interesse seria bastante reduzido, comparado com o grafo original. </w:t>
       </w:r>
     </w:p>
     <w:p>
@@ -7066,27 +6855,14 @@
                             <w:r>
                               <w:t xml:space="preserve">Figura </w:t>
                             </w:r>
-                            <w:r>
-                              <w:fldChar w:fldCharType="begin"/>
-                            </w:r>
-                            <w:r>
-                              <w:instrText xml:space="preserve"> SEQ Figura \* ARABIC </w:instrText>
-                            </w:r>
-                            <w:r>
-                              <w:fldChar w:fldCharType="separate"/>
-                            </w:r>
-                            <w:r>
-                              <w:rPr>
-                                <w:noProof/>
-                              </w:rPr>
-                              <w:t>8</w:t>
-                            </w:r>
-                            <w:r>
-                              <w:rPr>
-                                <w:noProof/>
-                              </w:rPr>
-                              <w:fldChar w:fldCharType="end"/>
-                            </w:r>
+                            <w:fldSimple w:instr=" SEQ Figura \* ARABIC ">
+                              <w:r>
+                                <w:rPr>
+                                  <w:noProof/>
+                                </w:rPr>
+                                <w:t>8</w:t>
+                              </w:r>
+                            </w:fldSimple>
                             <w:r>
                               <w:t xml:space="preserve"> - </w:t>
                             </w:r>
@@ -7120,27 +6896,14 @@
                       <w:r>
                         <w:t xml:space="preserve">Figura </w:t>
                       </w:r>
-                      <w:r>
-                        <w:fldChar w:fldCharType="begin"/>
-                      </w:r>
-                      <w:r>
-                        <w:instrText xml:space="preserve"> SEQ Figura \* ARABIC </w:instrText>
-                      </w:r>
-                      <w:r>
-                        <w:fldChar w:fldCharType="separate"/>
-                      </w:r>
-                      <w:r>
-                        <w:rPr>
-                          <w:noProof/>
-                        </w:rPr>
-                        <w:t>8</w:t>
-                      </w:r>
-                      <w:r>
-                        <w:rPr>
-                          <w:noProof/>
-                        </w:rPr>
-                        <w:fldChar w:fldCharType="end"/>
-                      </w:r>
+                      <w:fldSimple w:instr=" SEQ Figura \* ARABIC ">
+                        <w:r>
+                          <w:rPr>
+                            <w:noProof/>
+                          </w:rPr>
+                          <w:t>8</w:t>
+                        </w:r>
+                      </w:fldSimple>
                       <w:r>
                         <w:t xml:space="preserve"> - </w:t>
                       </w:r>
@@ -7309,27 +7072,14 @@
                             <w:r>
                               <w:t xml:space="preserve">Figura </w:t>
                             </w:r>
-                            <w:r>
-                              <w:fldChar w:fldCharType="begin"/>
-                            </w:r>
-                            <w:r>
-                              <w:instrText xml:space="preserve"> SEQ Figura \* ARABIC </w:instrText>
-                            </w:r>
-                            <w:r>
-                              <w:fldChar w:fldCharType="separate"/>
-                            </w:r>
-                            <w:r>
-                              <w:rPr>
-                                <w:noProof/>
-                              </w:rPr>
-                              <w:t>9</w:t>
-                            </w:r>
-                            <w:r>
-                              <w:rPr>
-                                <w:noProof/>
-                              </w:rPr>
-                              <w:fldChar w:fldCharType="end"/>
-                            </w:r>
+                            <w:fldSimple w:instr=" SEQ Figura \* ARABIC ">
+                              <w:r>
+                                <w:rPr>
+                                  <w:noProof/>
+                                </w:rPr>
+                                <w:t>9</w:t>
+                              </w:r>
+                            </w:fldSimple>
                             <w:r>
                               <w:t xml:space="preserve"> - </w:t>
                             </w:r>
@@ -7366,27 +7116,14 @@
                       <w:r>
                         <w:t xml:space="preserve">Figura </w:t>
                       </w:r>
-                      <w:r>
-                        <w:fldChar w:fldCharType="begin"/>
-                      </w:r>
-                      <w:r>
-                        <w:instrText xml:space="preserve"> SEQ Figura \* ARABIC </w:instrText>
-                      </w:r>
-                      <w:r>
-                        <w:fldChar w:fldCharType="separate"/>
-                      </w:r>
-                      <w:r>
-                        <w:rPr>
-                          <w:noProof/>
-                        </w:rPr>
-                        <w:t>9</w:t>
-                      </w:r>
-                      <w:r>
-                        <w:rPr>
-                          <w:noProof/>
-                        </w:rPr>
-                        <w:fldChar w:fldCharType="end"/>
-                      </w:r>
+                      <w:fldSimple w:instr=" SEQ Figura \* ARABIC ">
+                        <w:r>
+                          <w:rPr>
+                            <w:noProof/>
+                          </w:rPr>
+                          <w:t>9</w:t>
+                        </w:r>
+                      </w:fldSimple>
                       <w:r>
                         <w:t xml:space="preserve"> - </w:t>
                       </w:r>
@@ -7614,27 +7351,14 @@
                             <w:r>
                               <w:t xml:space="preserve">Figura </w:t>
                             </w:r>
-                            <w:r>
-                              <w:fldChar w:fldCharType="begin"/>
-                            </w:r>
-                            <w:r>
-                              <w:instrText xml:space="preserve"> SEQ Figura \* ARABIC </w:instrText>
-                            </w:r>
-                            <w:r>
-                              <w:fldChar w:fldCharType="separate"/>
-                            </w:r>
-                            <w:r>
-                              <w:rPr>
-                                <w:noProof/>
-                              </w:rPr>
-                              <w:t>10</w:t>
-                            </w:r>
-                            <w:r>
-                              <w:rPr>
-                                <w:noProof/>
-                              </w:rPr>
-                              <w:fldChar w:fldCharType="end"/>
-                            </w:r>
+                            <w:fldSimple w:instr=" SEQ Figura \* ARABIC ">
+                              <w:r>
+                                <w:rPr>
+                                  <w:noProof/>
+                                </w:rPr>
+                                <w:t>10</w:t>
+                              </w:r>
+                            </w:fldSimple>
                             <w:r>
                               <w:t xml:space="preserve"> - </w:t>
                             </w:r>
@@ -7671,27 +7395,14 @@
                       <w:r>
                         <w:t xml:space="preserve">Figura </w:t>
                       </w:r>
-                      <w:r>
-                        <w:fldChar w:fldCharType="begin"/>
-                      </w:r>
-                      <w:r>
-                        <w:instrText xml:space="preserve"> SEQ Figura \* ARABIC </w:instrText>
-                      </w:r>
-                      <w:r>
-                        <w:fldChar w:fldCharType="separate"/>
-                      </w:r>
-                      <w:r>
-                        <w:rPr>
-                          <w:noProof/>
-                        </w:rPr>
-                        <w:t>10</w:t>
-                      </w:r>
-                      <w:r>
-                        <w:rPr>
-                          <w:noProof/>
-                        </w:rPr>
-                        <w:fldChar w:fldCharType="end"/>
-                      </w:r>
+                      <w:fldSimple w:instr=" SEQ Figura \* ARABIC ">
+                        <w:r>
+                          <w:rPr>
+                            <w:noProof/>
+                          </w:rPr>
+                          <w:t>10</w:t>
+                        </w:r>
+                      </w:fldSimple>
                       <w:r>
                         <w:t xml:space="preserve"> - </w:t>
                       </w:r>
@@ -7932,80 +7643,48 @@
       <w:r>
         <w:t xml:space="preserve">a ordem de colocação dos vértices por </w:t>
       </w:r>
-      <w:proofErr w:type="spellStart"/>
       <w:r>
         <w:rPr>
           <w:i/>
         </w:rPr>
-        <w:t>Nearest</w:t>
-      </w:r>
-      <w:proofErr w:type="spellEnd"/>
+        <w:t>Nearest Insertion</w:t>
+      </w:r>
+      <w:r>
+        <w:t xml:space="preserve"> no trajeto de retorno</w:t>
+      </w:r>
+      <w:r>
+        <w:t xml:space="preserve"> </w:t>
+      </w:r>
+      <w:r>
+        <w:t xml:space="preserve">irá utilizar os vértices de interesse pela ordem inversa do trajeto de ida. </w:t>
+      </w:r>
+      <w:r>
+        <w:t>Mesmo que por vezes haja exceções,</w:t>
+      </w:r>
+      <w:r>
+        <w:t xml:space="preserve"> </w:t>
+      </w:r>
+      <w:r>
+        <w:t xml:space="preserve">o comprimento do caminho mínimo de A para B, </w:t>
+      </w:r>
+      <w:r>
+        <w:t>é geralmente</w:t>
+      </w:r>
+      <w:r>
+        <w:t xml:space="preserve"> semelhante ao comprimento do caminho mínimo de B para A</w:t>
+      </w:r>
+      <w:r>
+        <w:t xml:space="preserve">, não justificando, à partida, recalcular </w:t>
+      </w:r>
+      <w:r>
+        <w:t xml:space="preserve">a MST, quando o critério usado para posicionar o vértice será, realmente, o de </w:t>
+      </w:r>
       <w:r>
         <w:rPr>
           <w:i/>
         </w:rPr>
-        <w:t xml:space="preserve"> </w:t>
-      </w:r>
-      <w:proofErr w:type="spellStart"/>
-      <w:r>
-        <w:rPr>
-          <w:i/>
-        </w:rPr>
-        <w:t>Insertion</w:t>
-      </w:r>
-      <w:proofErr w:type="spellEnd"/>
-      <w:r>
-        <w:t xml:space="preserve"> no trajeto de retorno</w:t>
-      </w:r>
-      <w:r>
-        <w:t xml:space="preserve"> </w:t>
-      </w:r>
-      <w:r>
-        <w:t xml:space="preserve">irá utilizar os vértices de interesse pela ordem inversa do trajeto de ida. </w:t>
-      </w:r>
-      <w:r>
-        <w:t>Mesmo que por vezes haja exceções,</w:t>
-      </w:r>
-      <w:r>
-        <w:t xml:space="preserve"> </w:t>
-      </w:r>
-      <w:r>
-        <w:t xml:space="preserve">o comprimento do caminho mínimo de A para B, </w:t>
-      </w:r>
-      <w:r>
-        <w:t>é geralmente</w:t>
-      </w:r>
-      <w:r>
-        <w:t xml:space="preserve"> semelhante ao comprimento do caminho mínimo de B para A</w:t>
-      </w:r>
-      <w:r>
-        <w:t xml:space="preserve">, não justificando, à partida, recalcular </w:t>
-      </w:r>
-      <w:r>
-        <w:t xml:space="preserve">a MST, quando o critério usado para posicionar o vértice será, realmente, o de </w:t>
-      </w:r>
-      <w:proofErr w:type="spellStart"/>
-      <w:r>
-        <w:rPr>
-          <w:i/>
-        </w:rPr>
-        <w:t>Nearest</w:t>
-      </w:r>
-      <w:proofErr w:type="spellEnd"/>
-      <w:r>
-        <w:rPr>
-          <w:i/>
-        </w:rPr>
-        <w:t xml:space="preserve"> </w:t>
-      </w:r>
-      <w:proofErr w:type="spellStart"/>
-      <w:r>
-        <w:rPr>
-          <w:i/>
-        </w:rPr>
-        <w:t>Insertion</w:t>
-      </w:r>
-      <w:proofErr w:type="spellEnd"/>
+        <w:t>Nearest Insertion</w:t>
+      </w:r>
       <w:r>
         <w:t>.</w:t>
       </w:r>
@@ -8124,6 +7803,7 @@
         <w:jc w:val="both"/>
       </w:pPr>
       <w:r>
+        <w:lastRenderedPageBreak/>
         <w:tab/>
         <w:t xml:space="preserve">O caminho de retorno passará pelas mesmas casas, </w:t>
       </w:r>
@@ -8185,33 +7865,11 @@
         <w:tab/>
         <w:t>Como descrito na parte anterior, o caminho de retorno será calculado de modo bastante similar, sendo apenas necessário repetir a última parte do algoritmo (</w:t>
       </w:r>
-      <w:proofErr w:type="spellStart"/>
       <w:r>
         <w:rPr>
           <w:i/>
         </w:rPr>
-        <w:t>Nearest</w:t>
-      </w:r>
-      <w:proofErr w:type="spellEnd"/>
-      <w:r>
-        <w:rPr>
-          <w:i/>
-        </w:rPr>
-        <w:t xml:space="preserve"> </w:t>
-      </w:r>
-      <w:proofErr w:type="spellStart"/>
-      <w:r>
-        <w:rPr>
-          <w:i/>
-        </w:rPr>
-        <w:t>Insertion</w:t>
-      </w:r>
-      <w:proofErr w:type="spellEnd"/>
-      <w:r>
-        <w:rPr>
-          <w:i/>
-        </w:rPr>
-        <w:t>)</w:t>
+        <w:t>Nearest Insertion)</w:t>
       </w:r>
       <w:r>
         <w:t xml:space="preserve">, </w:t>
@@ -8283,6 +7941,9 @@
       <w:r>
         <w:t>Complexidade Temporal</w:t>
       </w:r>
+      <w:r>
+        <w:t xml:space="preserve"> Teórica</w:t>
+      </w:r>
     </w:p>
     <w:p>
       <w:pPr>
@@ -8290,10 +7951,66 @@
       </w:pPr>
       <w:r>
         <w:tab/>
-        <w:t>O pré-processamento terá complexidade temporal O(|P| (|V| + |E|) log(|V|)), já que o algoritmo de Dijkstra é repetido |P| vezes. De seguida, o algoritmo MST será da complexidade O(|E|log(|V|)). Por fim, a terceira parte demorará sempre O(|V||E|), já que as restrições impostas ao nível da ordem escolhida não alteram a complexidade temporal do algoritmo</w:t>
-      </w:r>
-      <w:r>
-        <w:t>. O cálculo do caminho de retorno repetirá essa terceira parte, em O(|V||E|).</w:t>
+      </w:r>
+      <w:r>
+        <w:t>Como o algoritmo de Dijkstra será repetido |P| vezes, o</w:t>
+      </w:r>
+      <w:r>
+        <w:t xml:space="preserve"> pré-processamento terá complexidade temporal</w:t>
+      </w:r>
+      <w:r>
+        <w:t>:</w:t>
+      </w:r>
+    </w:p>
+    <w:p>
+      <w:pPr>
+        <w:spacing w:before="200"/>
+        <w:ind w:left="720" w:firstLine="720"/>
+      </w:pPr>
+      <w:r>
+        <w:t>O(|P| (|V| + |E|) log(|V</w:t>
+      </w:r>
+      <w:r>
+        <w:t>|))</w:t>
+      </w:r>
+    </w:p>
+    <w:p>
+      <w:pPr>
+        <w:spacing w:before="200"/>
+        <w:ind w:firstLine="720"/>
+      </w:pPr>
+      <w:r>
+        <w:t>De seguida, o algoritmo MST será da complexidade O(|E|log(|V|)). Por fim, a terceira parte demorará sempre O(|</w:t>
+      </w:r>
+      <w:r>
+        <w:t>P</w:t>
+      </w:r>
+      <w:r>
+        <w:t>|</w:t>
+      </w:r>
+      <w:r>
+        <w:rPr>
+          <w:vertAlign w:val="superscript"/>
+        </w:rPr>
+        <w:t>2</w:t>
+      </w:r>
+      <w:r>
+        <w:t>), já que as restrições impostas ao nível da ordem escolhida não alteram a complexidade temporal do algoritmo</w:t>
+      </w:r>
+      <w:r>
+        <w:t>. O cálculo do caminho de retorno repetirá essa terceira parte, em O(|</w:t>
+      </w:r>
+      <w:r>
+        <w:t>P|</w:t>
+      </w:r>
+      <w:r>
+        <w:rPr>
+          <w:vertAlign w:val="superscript"/>
+        </w:rPr>
+        <w:t>2</w:t>
+      </w:r>
+      <w:r>
+        <w:t>)</w:t>
       </w:r>
     </w:p>
     <w:p>
@@ -8310,46 +8027,23 @@
         <w:spacing w:before="200"/>
         <w:ind w:left="720" w:firstLine="720"/>
       </w:pPr>
-      <w:proofErr w:type="gramStart"/>
-      <w:r>
-        <w:t>O(</w:t>
-      </w:r>
-      <w:proofErr w:type="gramEnd"/>
-      <w:r>
-        <w:t>|P| (|V| + |E|) log(|V|) + |</w:t>
-      </w:r>
-      <w:proofErr w:type="spellStart"/>
-      <w:r>
-        <w:t>E|log</w:t>
-      </w:r>
-      <w:proofErr w:type="spellEnd"/>
-      <w:r>
-        <w:t xml:space="preserve">(|V|) + </w:t>
-      </w:r>
-      <w:r>
-        <w:t>2*</w:t>
-      </w:r>
-      <w:r>
-        <w:t>|V||E|))</w:t>
-      </w:r>
-    </w:p>
-    <w:p>
-      <w:pPr>
-        <w:spacing w:before="200"/>
-        <w:ind w:left="720"/>
-      </w:pPr>
-      <w:r>
-        <w:t>O que se pode simplificar para:</w:t>
-      </w:r>
-    </w:p>
-    <w:p>
-      <w:pPr>
-        <w:spacing w:before="200"/>
-        <w:ind w:left="720"/>
-      </w:pPr>
-      <w:r>
-        <w:tab/>
-        <w:t>O(|P| (|V| + |E|) log(|V|) + |V||E|))</w:t>
+      <w:r>
+        <w:t>O(|E|log(|V|) + |</w:t>
+      </w:r>
+      <w:r>
+        <w:t>P</w:t>
+      </w:r>
+      <w:r>
+        <w:t>|</w:t>
+      </w:r>
+      <w:r>
+        <w:rPr>
+          <w:vertAlign w:val="superscript"/>
+        </w:rPr>
+        <w:t>2</w:t>
+      </w:r>
+      <w:r>
+        <w:t>)</w:t>
       </w:r>
     </w:p>
     <w:p>
@@ -8404,16 +8098,383 @@
       <w:r>
         <w:t>)</w:t>
       </w:r>
-      <w:r>
-        <w:br w:type="page"/>
-      </w:r>
-    </w:p>
-    <w:p>
-      <w:pPr>
-        <w:pStyle w:val="Ttulo1"/>
+    </w:p>
+    <w:p>
+      <w:pPr>
+        <w:pStyle w:val="Ttulo3"/>
+      </w:pPr>
+      <w:r>
+        <w:lastRenderedPageBreak/>
+        <w:t>Complexidade Temporal Empírica</w:t>
+      </w:r>
+    </w:p>
+    <w:p>
+      <w:pPr>
+        <w:spacing w:before="200"/>
+      </w:pPr>
+    </w:p>
+    <w:p>
+      <w:pPr>
+        <w:spacing w:before="200"/>
+      </w:pPr>
+      <w:r>
+        <w:tab/>
+        <w:t xml:space="preserve">Após correr o programa, será interessante comparar os valores previstos para a complexidade com os valores de execução. </w:t>
+      </w:r>
+      <w:r>
+        <w:t>Para isso fez-se crescer separadamente o valor de |P| e o valor de |V|.</w:t>
+      </w:r>
+    </w:p>
+    <w:p>
+      <w:pPr>
+        <w:spacing w:before="200"/>
+      </w:pPr>
+      <w:r>
+        <w:drawing>
+          <wp:anchor distT="0" distB="0" distL="114300" distR="114300" simplePos="0" relativeHeight="251693056" behindDoc="1" locked="0" layoutInCell="1" allowOverlap="1" wp14:anchorId="3CD6564A" wp14:editId="5C11F558">
+            <wp:simplePos x="0" y="0"/>
+            <wp:positionH relativeFrom="column">
+              <wp:posOffset>-47625</wp:posOffset>
+            </wp:positionH>
+            <wp:positionV relativeFrom="paragraph">
+              <wp:posOffset>774700</wp:posOffset>
+            </wp:positionV>
+            <wp:extent cx="2762250" cy="2673985"/>
+            <wp:effectExtent l="0" t="0" r="0" b="0"/>
+            <wp:wrapTight wrapText="bothSides">
+              <wp:wrapPolygon edited="0">
+                <wp:start x="0" y="0"/>
+                <wp:lineTo x="0" y="21390"/>
+                <wp:lineTo x="21451" y="21390"/>
+                <wp:lineTo x="21451" y="0"/>
+                <wp:lineTo x="0" y="0"/>
+              </wp:wrapPolygon>
+            </wp:wrapTight>
+            <wp:docPr id="11" name="Imagem 11"/>
+            <wp:cNvGraphicFramePr>
+              <a:graphicFrameLocks xmlns:a="http://schemas.openxmlformats.org/drawingml/2006/main" noChangeAspect="1"/>
+            </wp:cNvGraphicFramePr>
+            <a:graphic xmlns:a="http://schemas.openxmlformats.org/drawingml/2006/main">
+              <a:graphicData uri="http://schemas.openxmlformats.org/drawingml/2006/picture">
+                <pic:pic xmlns:pic="http://schemas.openxmlformats.org/drawingml/2006/picture">
+                  <pic:nvPicPr>
+                    <pic:cNvPr id="1" name=""/>
+                    <pic:cNvPicPr/>
+                  </pic:nvPicPr>
+                  <pic:blipFill>
+                    <a:blip r:embed="rId16" cstate="print">
+                      <a:extLst>
+                        <a:ext uri="{28A0092B-C50C-407E-A947-70E740481C1C}">
+                          <a14:useLocalDpi xmlns:a14="http://schemas.microsoft.com/office/drawing/2010/main" val="0"/>
+                        </a:ext>
+                      </a:extLst>
+                    </a:blip>
+                    <a:stretch>
+                      <a:fillRect/>
+                    </a:stretch>
+                  </pic:blipFill>
+                  <pic:spPr>
+                    <a:xfrm>
+                      <a:off x="0" y="0"/>
+                      <a:ext cx="2762250" cy="2673985"/>
+                    </a:xfrm>
+                    <a:prstGeom prst="rect">
+                      <a:avLst/>
+                    </a:prstGeom>
+                  </pic:spPr>
+                </pic:pic>
+              </a:graphicData>
+            </a:graphic>
+            <wp14:sizeRelH relativeFrom="page">
+              <wp14:pctWidth>0</wp14:pctWidth>
+            </wp14:sizeRelH>
+            <wp14:sizeRelV relativeFrom="page">
+              <wp14:pctHeight>0</wp14:pctHeight>
+            </wp14:sizeRelV>
+          </wp:anchor>
+        </w:drawing>
+      </w:r>
+      <w:r>
+        <w:drawing>
+          <wp:anchor distT="0" distB="0" distL="114300" distR="114300" simplePos="0" relativeHeight="251692032" behindDoc="1" locked="0" layoutInCell="1" allowOverlap="1" wp14:anchorId="2B0DBD60" wp14:editId="54A0FABE">
+            <wp:simplePos x="0" y="0"/>
+            <wp:positionH relativeFrom="margin">
+              <wp:align>right</wp:align>
+            </wp:positionH>
+            <wp:positionV relativeFrom="paragraph">
+              <wp:posOffset>755650</wp:posOffset>
+            </wp:positionV>
+            <wp:extent cx="2599690" cy="2714625"/>
+            <wp:effectExtent l="0" t="0" r="0" b="9525"/>
+            <wp:wrapTight wrapText="bothSides">
+              <wp:wrapPolygon edited="0">
+                <wp:start x="0" y="0"/>
+                <wp:lineTo x="0" y="21524"/>
+                <wp:lineTo x="21368" y="21524"/>
+                <wp:lineTo x="21368" y="0"/>
+                <wp:lineTo x="0" y="0"/>
+              </wp:wrapPolygon>
+            </wp:wrapTight>
+            <wp:docPr id="6" name="Imagem 6"/>
+            <wp:cNvGraphicFramePr>
+              <a:graphicFrameLocks xmlns:a="http://schemas.openxmlformats.org/drawingml/2006/main" noChangeAspect="1"/>
+            </wp:cNvGraphicFramePr>
+            <a:graphic xmlns:a="http://schemas.openxmlformats.org/drawingml/2006/main">
+              <a:graphicData uri="http://schemas.openxmlformats.org/drawingml/2006/picture">
+                <pic:pic xmlns:pic="http://schemas.openxmlformats.org/drawingml/2006/picture">
+                  <pic:nvPicPr>
+                    <pic:cNvPr id="1" name=""/>
+                    <pic:cNvPicPr/>
+                  </pic:nvPicPr>
+                  <pic:blipFill>
+                    <a:blip r:embed="rId17" cstate="print">
+                      <a:extLst>
+                        <a:ext uri="{28A0092B-C50C-407E-A947-70E740481C1C}">
+                          <a14:useLocalDpi xmlns:a14="http://schemas.microsoft.com/office/drawing/2010/main" val="0"/>
+                        </a:ext>
+                      </a:extLst>
+                    </a:blip>
+                    <a:stretch>
+                      <a:fillRect/>
+                    </a:stretch>
+                  </pic:blipFill>
+                  <pic:spPr>
+                    <a:xfrm>
+                      <a:off x="0" y="0"/>
+                      <a:ext cx="2599690" cy="2714625"/>
+                    </a:xfrm>
+                    <a:prstGeom prst="rect">
+                      <a:avLst/>
+                    </a:prstGeom>
+                  </pic:spPr>
+                </pic:pic>
+              </a:graphicData>
+            </a:graphic>
+            <wp14:sizeRelH relativeFrom="page">
+              <wp14:pctWidth>0</wp14:pctWidth>
+            </wp14:sizeRelH>
+            <wp14:sizeRelV relativeFrom="page">
+              <wp14:pctHeight>0</wp14:pctHeight>
+            </wp14:sizeRelV>
+          </wp:anchor>
+        </w:drawing>
+      </w:r>
+      <w:r>
+        <w:tab/>
+        <w:t>Para o pré-processamento,</w:t>
+      </w:r>
+      <w:r>
+        <w:t xml:space="preserve"> obtiveram-se os seguintes tempos de execução, primeiro</w:t>
+      </w:r>
+      <w:r>
+        <w:rPr>
+          <w:noProof/>
+        </w:rPr>
+        <w:t xml:space="preserve"> </w:t>
+      </w:r>
+      <w:r>
+        <w:t xml:space="preserve"> para |P| = 45, com |V| variável, e separadamente para |V| = 10000, com |P| variável. </w:t>
+      </w:r>
+    </w:p>
+    <w:p>
+      <w:pPr>
+        <w:spacing w:before="200"/>
+      </w:pPr>
+      <w:r>
+        <w:tab/>
+        <w:t>Para o cálculo do trajeto, obtiveram-se os seguintes tempos de execução, primeiro para |P| = 45, com |V| variável, e separadamente para |V| = 10000, com |P| variável</w:t>
+      </w:r>
+    </w:p>
+    <w:p>
+      <w:pPr>
+        <w:spacing w:before="200"/>
+        <w:ind w:left="720"/>
       </w:pPr>
       <w:bookmarkStart w:id="34" w:name="_c3ybflnlwcu" w:colFirst="0" w:colLast="0"/>
       <w:bookmarkEnd w:id="34"/>
+      <w:r>
+        <w:drawing>
+          <wp:anchor distT="0" distB="0" distL="114300" distR="114300" simplePos="0" relativeHeight="251694080" behindDoc="1" locked="0" layoutInCell="1" allowOverlap="1" wp14:anchorId="4715512C" wp14:editId="29138616">
+            <wp:simplePos x="0" y="0"/>
+            <wp:positionH relativeFrom="margin">
+              <wp:posOffset>-219075</wp:posOffset>
+            </wp:positionH>
+            <wp:positionV relativeFrom="paragraph">
+              <wp:posOffset>130810</wp:posOffset>
+            </wp:positionV>
+            <wp:extent cx="2759710" cy="2295525"/>
+            <wp:effectExtent l="0" t="0" r="2540" b="0"/>
+            <wp:wrapTight wrapText="bothSides">
+              <wp:wrapPolygon edited="0">
+                <wp:start x="0" y="0"/>
+                <wp:lineTo x="0" y="21331"/>
+                <wp:lineTo x="21471" y="21331"/>
+                <wp:lineTo x="21471" y="0"/>
+                <wp:lineTo x="0" y="0"/>
+              </wp:wrapPolygon>
+            </wp:wrapTight>
+            <wp:docPr id="12" name="Imagem 12"/>
+            <wp:cNvGraphicFramePr>
+              <a:graphicFrameLocks xmlns:a="http://schemas.openxmlformats.org/drawingml/2006/main" noChangeAspect="1"/>
+            </wp:cNvGraphicFramePr>
+            <a:graphic xmlns:a="http://schemas.openxmlformats.org/drawingml/2006/main">
+              <a:graphicData uri="http://schemas.openxmlformats.org/drawingml/2006/picture">
+                <pic:pic xmlns:pic="http://schemas.openxmlformats.org/drawingml/2006/picture">
+                  <pic:nvPicPr>
+                    <pic:cNvPr id="1" name=""/>
+                    <pic:cNvPicPr/>
+                  </pic:nvPicPr>
+                  <pic:blipFill>
+                    <a:blip r:embed="rId18" cstate="print">
+                      <a:extLst>
+                        <a:ext uri="{28A0092B-C50C-407E-A947-70E740481C1C}">
+                          <a14:useLocalDpi xmlns:a14="http://schemas.microsoft.com/office/drawing/2010/main" val="0"/>
+                        </a:ext>
+                      </a:extLst>
+                    </a:blip>
+                    <a:stretch>
+                      <a:fillRect/>
+                    </a:stretch>
+                  </pic:blipFill>
+                  <pic:spPr>
+                    <a:xfrm>
+                      <a:off x="0" y="0"/>
+                      <a:ext cx="2759710" cy="2295525"/>
+                    </a:xfrm>
+                    <a:prstGeom prst="rect">
+                      <a:avLst/>
+                    </a:prstGeom>
+                  </pic:spPr>
+                </pic:pic>
+              </a:graphicData>
+            </a:graphic>
+            <wp14:sizeRelH relativeFrom="margin">
+              <wp14:pctWidth>0</wp14:pctWidth>
+            </wp14:sizeRelH>
+            <wp14:sizeRelV relativeFrom="margin">
+              <wp14:pctHeight>0</wp14:pctHeight>
+            </wp14:sizeRelV>
+          </wp:anchor>
+        </w:drawing>
+      </w:r>
+    </w:p>
+    <w:p>
+      <w:pPr>
+        <w:spacing w:before="200"/>
+        <w:ind w:left="720"/>
+      </w:pPr>
+      <w:r>
+        <w:drawing>
+          <wp:anchor distT="0" distB="0" distL="114300" distR="114300" simplePos="0" relativeHeight="251695104" behindDoc="1" locked="0" layoutInCell="1" allowOverlap="1" wp14:anchorId="74A5115C" wp14:editId="5E0B1440">
+            <wp:simplePos x="0" y="0"/>
+            <wp:positionH relativeFrom="page">
+              <wp:posOffset>3648075</wp:posOffset>
+            </wp:positionH>
+            <wp:positionV relativeFrom="paragraph">
+              <wp:posOffset>320675</wp:posOffset>
+            </wp:positionV>
+            <wp:extent cx="3613150" cy="1136650"/>
+            <wp:effectExtent l="0" t="0" r="6350" b="6350"/>
+            <wp:wrapTight wrapText="bothSides">
+              <wp:wrapPolygon edited="0">
+                <wp:start x="0" y="0"/>
+                <wp:lineTo x="0" y="21359"/>
+                <wp:lineTo x="21524" y="21359"/>
+                <wp:lineTo x="21524" y="0"/>
+                <wp:lineTo x="0" y="0"/>
+              </wp:wrapPolygon>
+            </wp:wrapTight>
+            <wp:docPr id="13" name="Imagem 13"/>
+            <wp:cNvGraphicFramePr>
+              <a:graphicFrameLocks xmlns:a="http://schemas.openxmlformats.org/drawingml/2006/main" noChangeAspect="1"/>
+            </wp:cNvGraphicFramePr>
+            <a:graphic xmlns:a="http://schemas.openxmlformats.org/drawingml/2006/main">
+              <a:graphicData uri="http://schemas.openxmlformats.org/drawingml/2006/picture">
+                <pic:pic xmlns:pic="http://schemas.openxmlformats.org/drawingml/2006/picture">
+                  <pic:nvPicPr>
+                    <pic:cNvPr id="1" name=""/>
+                    <pic:cNvPicPr/>
+                  </pic:nvPicPr>
+                  <pic:blipFill rotWithShape="1">
+                    <a:blip r:embed="rId19">
+                      <a:extLst>
+                        <a:ext uri="{28A0092B-C50C-407E-A947-70E740481C1C}">
+                          <a14:useLocalDpi xmlns:a14="http://schemas.microsoft.com/office/drawing/2010/main" val="0"/>
+                        </a:ext>
+                      </a:extLst>
+                    </a:blip>
+                    <a:srcRect/>
+                    <a:stretch/>
+                  </pic:blipFill>
+                  <pic:spPr bwMode="auto">
+                    <a:xfrm>
+                      <a:off x="0" y="0"/>
+                      <a:ext cx="3613150" cy="1136650"/>
+                    </a:xfrm>
+                    <a:prstGeom prst="rect">
+                      <a:avLst/>
+                    </a:prstGeom>
+                    <a:ln>
+                      <a:noFill/>
+                    </a:ln>
+                    <a:extLst>
+                      <a:ext uri="{53640926-AAD7-44D8-BBD7-CCE9431645EC}">
+                        <a14:shadowObscured xmlns:a14="http://schemas.microsoft.com/office/drawing/2010/main"/>
+                      </a:ext>
+                    </a:extLst>
+                  </pic:spPr>
+                </pic:pic>
+              </a:graphicData>
+            </a:graphic>
+            <wp14:sizeRelH relativeFrom="margin">
+              <wp14:pctWidth>0</wp14:pctWidth>
+            </wp14:sizeRelH>
+            <wp14:sizeRelV relativeFrom="margin">
+              <wp14:pctHeight>0</wp14:pctHeight>
+            </wp14:sizeRelV>
+          </wp:anchor>
+        </w:drawing>
+      </w:r>
+    </w:p>
+    <w:p>
+      <w:pPr>
+        <w:spacing w:before="200"/>
+        <w:ind w:left="720"/>
+      </w:pPr>
+    </w:p>
+    <w:p>
+      <w:pPr>
+        <w:spacing w:before="200"/>
+        <w:ind w:left="720"/>
+      </w:pPr>
+    </w:p>
+    <w:p>
+      <w:pPr>
+        <w:spacing w:before="200"/>
+        <w:ind w:left="720"/>
+      </w:pPr>
+    </w:p>
+    <w:p>
+      <w:pPr>
+        <w:spacing w:before="200"/>
+        <w:ind w:left="720"/>
+      </w:pPr>
+      <w:r>
+        <w:t>Como previsto…. blablablabl</w:t>
+      </w:r>
+      <w:bookmarkStart w:id="35" w:name="_GoBack"/>
+      <w:bookmarkEnd w:id="35"/>
+      <w:r>
+        <w:t xml:space="preserve"> </w:t>
+      </w:r>
+      <w:r>
+        <w:br w:type="page"/>
+      </w:r>
+    </w:p>
+    <w:p>
+      <w:pPr>
+        <w:pStyle w:val="Ttulo1"/>
+      </w:pPr>
       <w:r>
         <w:lastRenderedPageBreak/>
         <w:t>Casos de utilização</w:t>
@@ -8512,8 +8573,8 @@
       <w:pPr>
         <w:pStyle w:val="Ttulo1"/>
       </w:pPr>
-      <w:bookmarkStart w:id="35" w:name="_1shv3ri6v7uz" w:colFirst="0" w:colLast="0"/>
-      <w:bookmarkEnd w:id="35"/>
+      <w:bookmarkStart w:id="36" w:name="_1shv3ri6v7uz" w:colFirst="0" w:colLast="0"/>
+      <w:bookmarkEnd w:id="36"/>
       <w:r>
         <w:lastRenderedPageBreak/>
         <w:t>Conclusão</w:t>
@@ -8547,16 +8608,16 @@
       <w:pPr>
         <w:pStyle w:val="Ttulo2"/>
       </w:pPr>
-      <w:bookmarkStart w:id="36" w:name="_glta6gjlgefr" w:colFirst="0" w:colLast="0"/>
-      <w:bookmarkEnd w:id="36"/>
+      <w:bookmarkStart w:id="37" w:name="_glta6gjlgefr" w:colFirst="0" w:colLast="0"/>
+      <w:bookmarkEnd w:id="37"/>
     </w:p>
     <w:p>
       <w:pPr>
         <w:pStyle w:val="Ttulo2"/>
         <w:ind w:firstLine="720"/>
       </w:pPr>
-      <w:bookmarkStart w:id="37" w:name="_vsishks7l40l" w:colFirst="0" w:colLast="0"/>
-      <w:bookmarkEnd w:id="37"/>
+      <w:bookmarkStart w:id="38" w:name="_vsishks7l40l" w:colFirst="0" w:colLast="0"/>
+      <w:bookmarkEnd w:id="38"/>
       <w:r>
         <w:t>Principais dificuldades encontradas</w:t>
       </w:r>
@@ -8591,8 +8652,8 @@
         <w:pStyle w:val="Ttulo2"/>
         <w:ind w:firstLine="720"/>
       </w:pPr>
-      <w:bookmarkStart w:id="38" w:name="_aqv5rdhj4lpw" w:colFirst="0" w:colLast="0"/>
-      <w:bookmarkEnd w:id="38"/>
+      <w:bookmarkStart w:id="39" w:name="_aqv5rdhj4lpw" w:colFirst="0" w:colLast="0"/>
+      <w:bookmarkEnd w:id="39"/>
       <w:r>
         <w:t>Esforço dedicado por elemento</w:t>
       </w:r>
@@ -8644,13 +8705,7 @@
         <w:jc w:val="both"/>
       </w:pPr>
       <w:r>
-        <w:t xml:space="preserve">Tema do Projeto – </w:t>
-      </w:r>
-      <w:r>
-        <w:t>1</w:t>
-      </w:r>
-      <w:r>
-        <w:t>ª iteração</w:t>
+        <w:t>Tema do Projeto – 1ª iteração</w:t>
       </w:r>
     </w:p>
     <w:p>
@@ -8742,8 +8797,6 @@
       <w:r>
         <w:t>C</w:t>
       </w:r>
-      <w:bookmarkStart w:id="39" w:name="_GoBack"/>
-      <w:bookmarkEnd w:id="39"/>
       <w:r>
         <w:t>onectividade</w:t>
       </w:r>
@@ -8784,13 +8837,7 @@
         <w:jc w:val="both"/>
       </w:pPr>
       <w:r>
-        <w:t xml:space="preserve">Perspetiva de solução: Descrição - </w:t>
-      </w:r>
-      <w:r>
-        <w:t>2</w:t>
-      </w:r>
-      <w:r>
-        <w:t>ª iteração</w:t>
+        <w:t>Perspetiva de solução: Descrição - 2ª iteração</w:t>
       </w:r>
     </w:p>
     <w:p>
@@ -8836,13 +8883,7 @@
         <w:jc w:val="both"/>
       </w:pPr>
       <w:r>
-        <w:t xml:space="preserve">Tema do Projeto – </w:t>
-      </w:r>
-      <w:r>
-        <w:t>3</w:t>
-      </w:r>
-      <w:r>
-        <w:t>ª iteração</w:t>
+        <w:t>Tema do Projeto – 3ª iteração</w:t>
       </w:r>
     </w:p>
     <w:p>
@@ -8881,20 +8922,14 @@
         <w:jc w:val="both"/>
       </w:pPr>
       <w:r>
-        <w:t xml:space="preserve">Perspetiva de solução: Descrição - </w:t>
-      </w:r>
-      <w:r>
-        <w:t>3</w:t>
-      </w:r>
-      <w:r>
-        <w:t>ª iteração</w:t>
+        <w:t>Perspetiva de solução: Descrição - 3ª iteração</w:t>
       </w:r>
     </w:p>
     <w:sectPr>
-      <w:headerReference w:type="default" r:id="rId16"/>
-      <w:footerReference w:type="default" r:id="rId17"/>
-      <w:headerReference w:type="first" r:id="rId18"/>
-      <w:footerReference w:type="first" r:id="rId19"/>
+      <w:headerReference w:type="default" r:id="rId20"/>
+      <w:footerReference w:type="default" r:id="rId21"/>
+      <w:headerReference w:type="first" r:id="rId22"/>
+      <w:footerReference w:type="first" r:id="rId23"/>
       <w:pgSz w:w="11909" w:h="16834"/>
       <w:pgMar w:top="1440" w:right="1440" w:bottom="1134" w:left="1440" w:header="720" w:footer="720" w:gutter="0"/>
       <w:pgNumType w:start="1"/>

</xml_diff>

<commit_message>
complexidade recalculada para trajeto
</commit_message>
<xml_diff>
--- a/CAL.docx
+++ b/CAL.docx
@@ -70,6 +70,7 @@
           <w:rFonts w:ascii="Calibri" w:eastAsia="Calibri" w:hAnsi="Calibri" w:cs="Calibri"/>
         </w:rPr>
       </w:pPr>
+      <w:proofErr w:type="spellStart"/>
       <w:r>
         <w:rPr>
           <w:b/>
@@ -77,7 +78,17 @@
           <w:sz w:val="52"/>
           <w:szCs w:val="52"/>
         </w:rPr>
-        <w:t>SchoolBus: Transporte Escolar</w:t>
+        <w:t>SchoolBus</w:t>
+      </w:r>
+      <w:proofErr w:type="spellEnd"/>
+      <w:r>
+        <w:rPr>
+          <w:b/>
+          <w:color w:val="CE181E"/>
+          <w:sz w:val="52"/>
+          <w:szCs w:val="52"/>
+        </w:rPr>
+        <w:t>: Transporte Escolar</w:t>
       </w:r>
     </w:p>
     <w:p>
@@ -98,12 +109,21 @@
           <w:rFonts w:ascii="Calibri" w:eastAsia="Calibri" w:hAnsi="Calibri" w:cs="Calibri"/>
         </w:rPr>
       </w:pPr>
+      <w:proofErr w:type="spellStart"/>
       <w:r>
         <w:rPr>
           <w:sz w:val="36"/>
           <w:szCs w:val="36"/>
         </w:rPr>
-        <w:t>Concepção e Análise de Algoritmos</w:t>
+        <w:t>Concepção</w:t>
+      </w:r>
+      <w:proofErr w:type="spellEnd"/>
+      <w:r>
+        <w:rPr>
+          <w:sz w:val="36"/>
+          <w:szCs w:val="36"/>
+        </w:rPr>
+        <w:t xml:space="preserve"> e Análise de Algoritmos</w:t>
       </w:r>
     </w:p>
     <w:p>
@@ -302,6 +322,7 @@
           <w:docPartUnique/>
         </w:docPartObj>
       </w:sdtPr>
+      <w:sdtEndPr/>
       <w:sdtContent>
         <w:p>
           <w:pPr>
@@ -1940,7 +1961,15 @@
         <w:jc w:val="both"/>
       </w:pPr>
       <w:r>
-        <w:t>Algumas vezes, obras nas vias públicas podem fazer com que certas zonas tornem-se inacessíveis, logo poderá ser importante avaliar a conectividade do grafo. Isto incluirá verificar se todas as casas são alcançáveis a partir da garagem, por exemplo, mas também identificar pontos de articulação para determinar se há alguma casa com baixa acessibilidade. Pode também ser interessante determinar se os pontos em questão correspondem ao mesmo componente fortemente conexo do grafo.</w:t>
+        <w:t xml:space="preserve">Algumas vezes, obras nas vias públicas podem fazer com que certas zonas </w:t>
+      </w:r>
+      <w:proofErr w:type="gramStart"/>
+      <w:r>
+        <w:t>tornem-se</w:t>
+      </w:r>
+      <w:proofErr w:type="gramEnd"/>
+      <w:r>
+        <w:t xml:space="preserve"> inacessíveis, logo poderá ser importante avaliar a conectividade do grafo. Isto incluirá verificar se todas as casas são alcançáveis a partir da garagem, por exemplo, mas também identificar pontos de articulação para determinar se há alguma casa com baixa acessibilidade. Pode também ser interessante determinar se os pontos em questão correspondem ao mesmo componente fortemente conexo do grafo.</w:t>
       </w:r>
       <w:r>
         <w:br w:type="page"/>
@@ -1976,8 +2005,13 @@
         </w:numPr>
         <w:spacing w:before="200"/>
       </w:pPr>
-      <w:r>
-        <w:t>Gi = (V, E) - Grafo dirigido pesado composto por</w:t>
+      <w:proofErr w:type="spellStart"/>
+      <w:r>
+        <w:t>Gi</w:t>
+      </w:r>
+      <w:proofErr w:type="spellEnd"/>
+      <w:r>
+        <w:t xml:space="preserve"> = (V, E) - Grafo dirigido pesado composto por</w:t>
       </w:r>
     </w:p>
     <w:p>
@@ -1998,11 +2032,19 @@
           <w:numId w:val="17"/>
         </w:numPr>
       </w:pPr>
+      <w:proofErr w:type="spellStart"/>
       <w:r>
         <w:rPr>
           <w:rFonts w:ascii="Arial Unicode MS" w:eastAsia="Arial Unicode MS" w:hAnsi="Arial Unicode MS" w:cs="Arial Unicode MS"/>
         </w:rPr>
-        <w:t xml:space="preserve">Adj ⊆ E: Conjunto de arestas que partem do vértice. </w:t>
+        <w:t>Adj</w:t>
+      </w:r>
+      <w:proofErr w:type="spellEnd"/>
+      <w:r>
+        <w:rPr>
+          <w:rFonts w:ascii="Arial Unicode MS" w:eastAsia="Arial Unicode MS" w:hAnsi="Arial Unicode MS" w:cs="Arial Unicode MS"/>
+        </w:rPr>
+        <w:t xml:space="preserve"> ⊆ E: Conjunto de arestas que partem do vértice. </w:t>
       </w:r>
     </w:p>
     <w:p>
@@ -2024,8 +2066,13 @@
           <w:numId w:val="11"/>
         </w:numPr>
       </w:pPr>
-      <w:r>
-        <w:t>Weight: Peso da aresta. Representa a distância entre os dois vértices ligados pela aresta.</w:t>
+      <w:proofErr w:type="spellStart"/>
+      <w:r>
+        <w:t>Weight</w:t>
+      </w:r>
+      <w:proofErr w:type="spellEnd"/>
+      <w:r>
+        <w:t>: Peso da aresta. Representa a distância entre os dois vértices ligados pela aresta.</w:t>
       </w:r>
     </w:p>
     <w:p>
@@ -2035,11 +2082,19 @@
           <w:numId w:val="11"/>
         </w:numPr>
       </w:pPr>
+      <w:proofErr w:type="spellStart"/>
       <w:r>
         <w:rPr>
           <w:rFonts w:ascii="Arial Unicode MS" w:eastAsia="Arial Unicode MS" w:hAnsi="Arial Unicode MS" w:cs="Arial Unicode MS"/>
         </w:rPr>
-        <w:t>Dest ∈ V: Vértice de destino da aresta.</w:t>
+        <w:t>Dest</w:t>
+      </w:r>
+      <w:proofErr w:type="spellEnd"/>
+      <w:r>
+        <w:rPr>
+          <w:rFonts w:ascii="Arial Unicode MS" w:eastAsia="Arial Unicode MS" w:hAnsi="Arial Unicode MS" w:cs="Arial Unicode MS"/>
+        </w:rPr>
+        <w:t xml:space="preserve"> ∈ V: Vértice de destino da aresta.</w:t>
       </w:r>
     </w:p>
     <w:p>
@@ -2049,8 +2104,21 @@
           <w:numId w:val="1"/>
         </w:numPr>
       </w:pPr>
-      <w:r>
-        <w:t>Ci - Lista de veículos (carros) que a empresa possui, C(n) será o veículo na posição n da lista. Cada um terá associado:</w:t>
+      <w:proofErr w:type="spellStart"/>
+      <w:r>
+        <w:t>Ci</w:t>
+      </w:r>
+      <w:proofErr w:type="spellEnd"/>
+      <w:r>
+        <w:t xml:space="preserve"> - Lista de veículos (carros) que a empresa possui, C(n) será o veículo na posição </w:t>
+      </w:r>
+      <w:proofErr w:type="gramStart"/>
+      <w:r>
+        <w:t>n</w:t>
+      </w:r>
+      <w:proofErr w:type="gramEnd"/>
+      <w:r>
+        <w:t xml:space="preserve"> da lista. Cada um terá associado:</w:t>
       </w:r>
     </w:p>
     <w:p>
@@ -2060,8 +2128,13 @@
           <w:numId w:val="1"/>
         </w:numPr>
       </w:pPr>
-      <w:r>
-        <w:t>Capacity: Número máximo de crianças que o veículo suporta</w:t>
+      <w:proofErr w:type="spellStart"/>
+      <w:r>
+        <w:t>Capacity</w:t>
+      </w:r>
+      <w:proofErr w:type="spellEnd"/>
+      <w:r>
+        <w:t>: Número máximo de crianças que o veículo suporta</w:t>
       </w:r>
     </w:p>
     <w:p>
@@ -2100,7 +2173,15 @@
         </w:numPr>
       </w:pPr>
       <w:r>
-        <w:t xml:space="preserve">K - Lista de crianças registadas na empresa. K(n) será a criança na posição n da lista. Um registo é composto por: </w:t>
+        <w:t xml:space="preserve">K - Lista de crianças registadas na empresa. K(n) será a criança na posição </w:t>
+      </w:r>
+      <w:proofErr w:type="gramStart"/>
+      <w:r>
+        <w:t>n</w:t>
+      </w:r>
+      <w:proofErr w:type="gramEnd"/>
+      <w:r>
+        <w:t xml:space="preserve"> da lista. Um registo é composto por: </w:t>
       </w:r>
     </w:p>
     <w:p>
@@ -2110,6 +2191,7 @@
           <w:numId w:val="1"/>
         </w:numPr>
       </w:pPr>
+      <w:proofErr w:type="spellStart"/>
       <w:r>
         <w:t>H</w:t>
       </w:r>
@@ -2117,7 +2199,14 @@
         <w:rPr>
           <w:vertAlign w:val="subscript"/>
         </w:rPr>
-        <w:t xml:space="preserve">k </w:t>
+        <w:t>k</w:t>
+      </w:r>
+      <w:proofErr w:type="spellEnd"/>
+      <w:r>
+        <w:rPr>
+          <w:vertAlign w:val="subscript"/>
+        </w:rPr>
+        <w:t xml:space="preserve"> </w:t>
       </w:r>
       <w:r>
         <w:rPr>
@@ -2133,6 +2222,7 @@
           <w:numId w:val="1"/>
         </w:numPr>
       </w:pPr>
+      <w:proofErr w:type="spellStart"/>
       <w:r>
         <w:t>S</w:t>
       </w:r>
@@ -2142,6 +2232,7 @@
         </w:rPr>
         <w:t>k</w:t>
       </w:r>
+      <w:proofErr w:type="spellEnd"/>
       <w:r>
         <w:rPr>
           <w:rFonts w:ascii="Arial Unicode MS" w:eastAsia="Arial Unicode MS" w:hAnsi="Arial Unicode MS" w:cs="Arial Unicode MS"/>
@@ -2187,8 +2278,13 @@
           <w:szCs w:val="24"/>
         </w:rPr>
       </w:pPr>
-      <w:r>
-        <w:t>Gf = (V, E) - O mesmo grafo dirigido fornecido como input.</w:t>
+      <w:proofErr w:type="spellStart"/>
+      <w:r>
+        <w:t>Gf</w:t>
+      </w:r>
+      <w:proofErr w:type="spellEnd"/>
+      <w:r>
+        <w:t xml:space="preserve"> = (V, E) - O mesmo grafo dirigido fornecido como input.</w:t>
       </w:r>
     </w:p>
     <w:p>
@@ -2199,8 +2295,21 @@
         </w:numPr>
         <w:spacing w:before="200"/>
       </w:pPr>
-      <w:r>
-        <w:t>Cf - Lista de veículos (carros) usados pela empresa. C(n) será o veículo na posição n da lista. Cada um terá associado:</w:t>
+      <w:proofErr w:type="spellStart"/>
+      <w:r>
+        <w:t>Cf</w:t>
+      </w:r>
+      <w:proofErr w:type="spellEnd"/>
+      <w:r>
+        <w:t xml:space="preserve"> - Lista de veículos (carros) usados pela empresa. C(n) será o veículo na posição </w:t>
+      </w:r>
+      <w:proofErr w:type="gramStart"/>
+      <w:r>
+        <w:t>n</w:t>
+      </w:r>
+      <w:proofErr w:type="gramEnd"/>
+      <w:r>
+        <w:t xml:space="preserve"> da lista. Cada um terá associado:</w:t>
       </w:r>
     </w:p>
     <w:p>
@@ -2211,8 +2320,13 @@
         </w:numPr>
         <w:spacing w:before="200"/>
       </w:pPr>
-      <w:r>
-        <w:t>Capacity: Número máximo de crianças que o veículo suporta</w:t>
+      <w:proofErr w:type="spellStart"/>
+      <w:r>
+        <w:t>Capacity</w:t>
+      </w:r>
+      <w:proofErr w:type="spellEnd"/>
+      <w:r>
+        <w:t>: Número máximo de crianças que o veículo suporta</w:t>
       </w:r>
     </w:p>
     <w:p>
@@ -2251,7 +2365,14 @@
         <w:rPr>
           <w:rFonts w:ascii="Arial Unicode MS" w:eastAsia="Arial Unicode MS" w:hAnsi="Arial Unicode MS" w:cs="Arial Unicode MS"/>
         </w:rPr>
-        <w:t>, P</w:t>
+        <w:t xml:space="preserve">, </w:t>
+      </w:r>
+      <w:proofErr w:type="spellStart"/>
+      <w:r>
+        <w:rPr>
+          <w:rFonts w:ascii="Arial Unicode MS" w:eastAsia="Arial Unicode MS" w:hAnsi="Arial Unicode MS" w:cs="Arial Unicode MS"/>
+        </w:rPr>
+        <w:t>P</w:t>
       </w:r>
       <w:r>
         <w:rPr>
@@ -2259,6 +2380,7 @@
         </w:rPr>
         <w:t>c</w:t>
       </w:r>
+      <w:proofErr w:type="spellEnd"/>
       <w:r>
         <w:t>(n) será o vértice número n, do veículo c.</w:t>
       </w:r>
@@ -2275,7 +2397,14 @@
         <w:rPr>
           <w:rFonts w:ascii="Arial Unicode MS" w:eastAsia="Arial Unicode MS" w:hAnsi="Arial Unicode MS" w:cs="Arial Unicode MS"/>
         </w:rPr>
-        <w:t>R ⊆ V - Sequência ordenada de vértices a visitar no caminho de regresso, R</w:t>
+        <w:t xml:space="preserve">R ⊆ V - Sequência ordenada de vértices a visitar no caminho de regresso, </w:t>
+      </w:r>
+      <w:proofErr w:type="spellStart"/>
+      <w:r>
+        <w:rPr>
+          <w:rFonts w:ascii="Arial Unicode MS" w:eastAsia="Arial Unicode MS" w:hAnsi="Arial Unicode MS" w:cs="Arial Unicode MS"/>
+        </w:rPr>
+        <w:t>R</w:t>
       </w:r>
       <w:r>
         <w:rPr>
@@ -2283,6 +2412,7 @@
         </w:rPr>
         <w:t>c</w:t>
       </w:r>
+      <w:proofErr w:type="spellEnd"/>
       <w:r>
         <w:t>(n) será o vértice número n, do veículo c.</w:t>
       </w:r>
@@ -2367,7 +2497,35 @@
         <w:rPr>
           <w:rFonts w:ascii="Arial Unicode MS" w:eastAsia="Arial Unicode MS" w:hAnsi="Arial Unicode MS" w:cs="Arial Unicode MS"/>
         </w:rPr>
-        <w:t>∀e ∈ E : Weight(e) &gt; 0, ou seja, as distâncias serão sempre positivas</w:t>
+        <w:t xml:space="preserve">∀e ∈ </w:t>
+      </w:r>
+      <w:proofErr w:type="gramStart"/>
+      <w:r>
+        <w:rPr>
+          <w:rFonts w:ascii="Arial Unicode MS" w:eastAsia="Arial Unicode MS" w:hAnsi="Arial Unicode MS" w:cs="Arial Unicode MS"/>
+        </w:rPr>
+        <w:t>E :</w:t>
+      </w:r>
+      <w:proofErr w:type="gramEnd"/>
+      <w:r>
+        <w:rPr>
+          <w:rFonts w:ascii="Arial Unicode MS" w:eastAsia="Arial Unicode MS" w:hAnsi="Arial Unicode MS" w:cs="Arial Unicode MS"/>
+        </w:rPr>
+        <w:t xml:space="preserve"> </w:t>
+      </w:r>
+      <w:proofErr w:type="spellStart"/>
+      <w:r>
+        <w:rPr>
+          <w:rFonts w:ascii="Arial Unicode MS" w:eastAsia="Arial Unicode MS" w:hAnsi="Arial Unicode MS" w:cs="Arial Unicode MS"/>
+        </w:rPr>
+        <w:t>Weight</w:t>
+      </w:r>
+      <w:proofErr w:type="spellEnd"/>
+      <w:r>
+        <w:rPr>
+          <w:rFonts w:ascii="Arial Unicode MS" w:eastAsia="Arial Unicode MS" w:hAnsi="Arial Unicode MS" w:cs="Arial Unicode MS"/>
+        </w:rPr>
+        <w:t>(e) &gt; 0, ou seja, as distâncias serão sempre positivas</w:t>
       </w:r>
     </w:p>
     <w:p>
@@ -2381,7 +2539,35 @@
         <w:rPr>
           <w:rFonts w:ascii="Arial Unicode MS" w:eastAsia="Arial Unicode MS" w:hAnsi="Arial Unicode MS" w:cs="Arial Unicode MS"/>
         </w:rPr>
-        <w:t>∀c ∈ Ci: Capacity(c) &gt; 0, ou seja, os carros têm capacidade positiva</w:t>
+        <w:t xml:space="preserve">∀c ∈ </w:t>
+      </w:r>
+      <w:proofErr w:type="spellStart"/>
+      <w:r>
+        <w:rPr>
+          <w:rFonts w:ascii="Arial Unicode MS" w:eastAsia="Arial Unicode MS" w:hAnsi="Arial Unicode MS" w:cs="Arial Unicode MS"/>
+        </w:rPr>
+        <w:t>Ci</w:t>
+      </w:r>
+      <w:proofErr w:type="spellEnd"/>
+      <w:r>
+        <w:rPr>
+          <w:rFonts w:ascii="Arial Unicode MS" w:eastAsia="Arial Unicode MS" w:hAnsi="Arial Unicode MS" w:cs="Arial Unicode MS"/>
+        </w:rPr>
+        <w:t xml:space="preserve">: </w:t>
+      </w:r>
+      <w:proofErr w:type="spellStart"/>
+      <w:r>
+        <w:rPr>
+          <w:rFonts w:ascii="Arial Unicode MS" w:eastAsia="Arial Unicode MS" w:hAnsi="Arial Unicode MS" w:cs="Arial Unicode MS"/>
+        </w:rPr>
+        <w:t>Capacity</w:t>
+      </w:r>
+      <w:proofErr w:type="spellEnd"/>
+      <w:r>
+        <w:rPr>
+          <w:rFonts w:ascii="Arial Unicode MS" w:eastAsia="Arial Unicode MS" w:hAnsi="Arial Unicode MS" w:cs="Arial Unicode MS"/>
+        </w:rPr>
+        <w:t>(c) &gt; 0, ou seja, os carros têm capacidade positiva</w:t>
       </w:r>
     </w:p>
     <w:p>
@@ -2442,8 +2628,21 @@
           <w:numId w:val="14"/>
         </w:numPr>
       </w:pPr>
-      <w:r>
-        <w:t>Gf = Gi, isto é, o grafo deverá permanecer igual ao grafo fornecido como input.</w:t>
+      <w:proofErr w:type="spellStart"/>
+      <w:r>
+        <w:t>Gf</w:t>
+      </w:r>
+      <w:proofErr w:type="spellEnd"/>
+      <w:r>
+        <w:t xml:space="preserve"> = </w:t>
+      </w:r>
+      <w:proofErr w:type="spellStart"/>
+      <w:r>
+        <w:t>Gi</w:t>
+      </w:r>
+      <w:proofErr w:type="spellEnd"/>
+      <w:r>
+        <w:t>, isto é, o grafo deverá permanecer igual ao grafo fornecido como input.</w:t>
       </w:r>
     </w:p>
     <w:p>
@@ -2454,7 +2653,23 @@
         </w:numPr>
       </w:pPr>
       <w:r>
-        <w:t>|Ci| &gt;= |Cf|, isto é, não deverá haver mais carros utilizados do que disponíveis</w:t>
+        <w:t>|</w:t>
+      </w:r>
+      <w:proofErr w:type="spellStart"/>
+      <w:r>
+        <w:t>Ci</w:t>
+      </w:r>
+      <w:proofErr w:type="spellEnd"/>
+      <w:r>
+        <w:t>| &gt;= |</w:t>
+      </w:r>
+      <w:proofErr w:type="spellStart"/>
+      <w:r>
+        <w:t>Cf</w:t>
+      </w:r>
+      <w:proofErr w:type="spellEnd"/>
+      <w:r>
+        <w:t>|, isto é, não deverá haver mais carros utilizados do que disponíveis</w:t>
       </w:r>
     </w:p>
     <w:p>
@@ -2468,7 +2683,35 @@
         <w:rPr>
           <w:rFonts w:ascii="Arial Unicode MS" w:eastAsia="Arial Unicode MS" w:hAnsi="Arial Unicode MS" w:cs="Arial Unicode MS"/>
         </w:rPr>
-        <w:t>∀c ∈ Cf: Capacity(c) &lt;= |K(c)|, ou seja, o número de crianças que usam este trajeto não pode ser superior à capacidade do autocarro.</w:t>
+        <w:t xml:space="preserve">∀c ∈ </w:t>
+      </w:r>
+      <w:proofErr w:type="spellStart"/>
+      <w:r>
+        <w:rPr>
+          <w:rFonts w:ascii="Arial Unicode MS" w:eastAsia="Arial Unicode MS" w:hAnsi="Arial Unicode MS" w:cs="Arial Unicode MS"/>
+        </w:rPr>
+        <w:t>Cf</w:t>
+      </w:r>
+      <w:proofErr w:type="spellEnd"/>
+      <w:r>
+        <w:rPr>
+          <w:rFonts w:ascii="Arial Unicode MS" w:eastAsia="Arial Unicode MS" w:hAnsi="Arial Unicode MS" w:cs="Arial Unicode MS"/>
+        </w:rPr>
+        <w:t xml:space="preserve">: </w:t>
+      </w:r>
+      <w:proofErr w:type="spellStart"/>
+      <w:r>
+        <w:rPr>
+          <w:rFonts w:ascii="Arial Unicode MS" w:eastAsia="Arial Unicode MS" w:hAnsi="Arial Unicode MS" w:cs="Arial Unicode MS"/>
+        </w:rPr>
+        <w:t>Capacity</w:t>
+      </w:r>
+      <w:proofErr w:type="spellEnd"/>
+      <w:r>
+        <w:rPr>
+          <w:rFonts w:ascii="Arial Unicode MS" w:eastAsia="Arial Unicode MS" w:hAnsi="Arial Unicode MS" w:cs="Arial Unicode MS"/>
+        </w:rPr>
+        <w:t>(c) &lt;= |K(c)|, ou seja, o número de crianças que usam este trajeto não pode ser superior à capacidade do autocarro.</w:t>
       </w:r>
     </w:p>
     <w:p>
@@ -2482,7 +2725,21 @@
         <w:rPr>
           <w:rFonts w:ascii="Arial Unicode MS" w:eastAsia="Arial Unicode MS" w:hAnsi="Arial Unicode MS" w:cs="Arial Unicode MS"/>
         </w:rPr>
-        <w:t>∀c ∈ Cf:</w:t>
+        <w:t xml:space="preserve">∀c ∈ </w:t>
+      </w:r>
+      <w:proofErr w:type="spellStart"/>
+      <w:r>
+        <w:rPr>
+          <w:rFonts w:ascii="Arial Unicode MS" w:eastAsia="Arial Unicode MS" w:hAnsi="Arial Unicode MS" w:cs="Arial Unicode MS"/>
+        </w:rPr>
+        <w:t>Cf</w:t>
+      </w:r>
+      <w:proofErr w:type="spellEnd"/>
+      <w:r>
+        <w:rPr>
+          <w:rFonts w:ascii="Arial Unicode MS" w:eastAsia="Arial Unicode MS" w:hAnsi="Arial Unicode MS" w:cs="Arial Unicode MS"/>
+        </w:rPr>
+        <w:t>:</w:t>
       </w:r>
     </w:p>
     <w:p>
@@ -2492,6 +2749,8 @@
           <w:numId w:val="14"/>
         </w:numPr>
       </w:pPr>
+      <w:proofErr w:type="spellStart"/>
+      <w:proofErr w:type="gramStart"/>
       <w:r>
         <w:rPr>
           <w:rFonts w:ascii="Arial Unicode MS" w:eastAsia="Arial Unicode MS" w:hAnsi="Arial Unicode MS" w:cs="Arial Unicode MS"/>
@@ -2504,8 +2763,13 @@
         </w:rPr>
         <w:t>c</w:t>
       </w:r>
-      <w:r>
-        <w:t>(1) = D, pois, no caminho de ida, o autocarro sai sempre da garagem.</w:t>
+      <w:proofErr w:type="spellEnd"/>
+      <w:r>
+        <w:t>(</w:t>
+      </w:r>
+      <w:proofErr w:type="gramEnd"/>
+      <w:r>
+        <w:t>1) = D, pois, no caminho de ida, o autocarro sai sempre da garagem.</w:t>
       </w:r>
     </w:p>
     <w:p>
@@ -2515,6 +2779,7 @@
           <w:numId w:val="14"/>
         </w:numPr>
       </w:pPr>
+      <w:proofErr w:type="spellStart"/>
       <w:r>
         <w:rPr>
           <w:rFonts w:ascii="Arial Unicode MS" w:eastAsia="Arial Unicode MS" w:hAnsi="Arial Unicode MS" w:cs="Arial Unicode MS"/>
@@ -2527,6 +2792,7 @@
         </w:rPr>
         <w:t>c</w:t>
       </w:r>
+      <w:proofErr w:type="spellEnd"/>
       <w:r>
         <w:rPr>
           <w:rFonts w:ascii="Arial Unicode MS" w:eastAsia="Arial Unicode MS" w:hAnsi="Arial Unicode MS" w:cs="Arial Unicode MS"/>
@@ -2541,6 +2807,8 @@
           <w:numId w:val="14"/>
         </w:numPr>
       </w:pPr>
+      <w:proofErr w:type="spellStart"/>
+      <w:proofErr w:type="gramStart"/>
       <w:r>
         <w:rPr>
           <w:rFonts w:ascii="Arial Unicode MS" w:eastAsia="Arial Unicode MS" w:hAnsi="Arial Unicode MS" w:cs="Arial Unicode MS"/>
@@ -2553,11 +2821,33 @@
         </w:rPr>
         <w:t>c</w:t>
       </w:r>
+      <w:proofErr w:type="spellEnd"/>
       <w:r>
         <w:rPr>
           <w:rFonts w:ascii="Arial Unicode MS" w:eastAsia="Arial Unicode MS" w:hAnsi="Arial Unicode MS" w:cs="Arial Unicode MS"/>
         </w:rPr>
-        <w:t>(1) = Pc(n), pois, no regresso, o autocarro sai sempre na escola onde terminou o caminho de ida.</w:t>
+        <w:t>(</w:t>
+      </w:r>
+      <w:proofErr w:type="gramEnd"/>
+      <w:r>
+        <w:rPr>
+          <w:rFonts w:ascii="Arial Unicode MS" w:eastAsia="Arial Unicode MS" w:hAnsi="Arial Unicode MS" w:cs="Arial Unicode MS"/>
+        </w:rPr>
+        <w:t xml:space="preserve">1) = </w:t>
+      </w:r>
+      <w:proofErr w:type="spellStart"/>
+      <w:r>
+        <w:rPr>
+          <w:rFonts w:ascii="Arial Unicode MS" w:eastAsia="Arial Unicode MS" w:hAnsi="Arial Unicode MS" w:cs="Arial Unicode MS"/>
+        </w:rPr>
+        <w:t>Pc</w:t>
+      </w:r>
+      <w:proofErr w:type="spellEnd"/>
+      <w:r>
+        <w:rPr>
+          <w:rFonts w:ascii="Arial Unicode MS" w:eastAsia="Arial Unicode MS" w:hAnsi="Arial Unicode MS" w:cs="Arial Unicode MS"/>
+        </w:rPr>
+        <w:t>(n), pois, no regresso, o autocarro sai sempre na escola onde terminou o caminho de ida.</w:t>
       </w:r>
     </w:p>
     <w:p>
@@ -2567,6 +2857,7 @@
           <w:numId w:val="14"/>
         </w:numPr>
       </w:pPr>
+      <w:proofErr w:type="spellStart"/>
       <w:r>
         <w:rPr>
           <w:rFonts w:ascii="Arial Unicode MS" w:eastAsia="Arial Unicode MS" w:hAnsi="Arial Unicode MS" w:cs="Arial Unicode MS"/>
@@ -2579,6 +2870,7 @@
         </w:rPr>
         <w:t>c</w:t>
       </w:r>
+      <w:proofErr w:type="spellEnd"/>
       <w:r>
         <w:t>(n) = D, pois, no regresso, o autocarro termina sempre da garagem.</w:t>
       </w:r>
@@ -2594,7 +2886,14 @@
         <w:rPr>
           <w:rFonts w:ascii="Arial Unicode MS" w:eastAsia="Arial Unicode MS" w:hAnsi="Arial Unicode MS" w:cs="Arial Unicode MS"/>
         </w:rPr>
-        <w:t>Em P</w:t>
+        <w:t xml:space="preserve">Em </w:t>
+      </w:r>
+      <w:proofErr w:type="spellStart"/>
+      <w:r>
+        <w:rPr>
+          <w:rFonts w:ascii="Arial Unicode MS" w:eastAsia="Arial Unicode MS" w:hAnsi="Arial Unicode MS" w:cs="Arial Unicode MS"/>
+        </w:rPr>
+        <w:t>P</w:t>
       </w:r>
       <w:r>
         <w:rPr>
@@ -2603,6 +2902,7 @@
         </w:rPr>
         <w:t>c</w:t>
       </w:r>
+      <w:proofErr w:type="spellEnd"/>
       <w:r>
         <w:rPr>
           <w:rFonts w:ascii="Arial Unicode MS" w:eastAsia="Arial Unicode MS" w:hAnsi="Arial Unicode MS" w:cs="Arial Unicode MS"/>
@@ -2634,7 +2934,14 @@
         <w:rPr>
           <w:rFonts w:ascii="Arial Unicode MS" w:eastAsia="Arial Unicode MS" w:hAnsi="Arial Unicode MS" w:cs="Arial Unicode MS"/>
         </w:rPr>
-        <w:t>Em R</w:t>
+        <w:t xml:space="preserve">Em </w:t>
+      </w:r>
+      <w:proofErr w:type="spellStart"/>
+      <w:r>
+        <w:rPr>
+          <w:rFonts w:ascii="Arial Unicode MS" w:eastAsia="Arial Unicode MS" w:hAnsi="Arial Unicode MS" w:cs="Arial Unicode MS"/>
+        </w:rPr>
+        <w:t>R</w:t>
       </w:r>
       <w:r>
         <w:rPr>
@@ -2643,6 +2950,7 @@
         </w:rPr>
         <w:t>c</w:t>
       </w:r>
+      <w:proofErr w:type="spellEnd"/>
       <w:r>
         <w:rPr>
           <w:rFonts w:ascii="Arial Unicode MS" w:eastAsia="Arial Unicode MS" w:hAnsi="Arial Unicode MS" w:cs="Arial Unicode MS"/>
@@ -2736,12 +3044,14 @@
         </w:rPr>
         <w:t xml:space="preserve">c ∈ C </w:t>
       </w:r>
+      <w:proofErr w:type="gramStart"/>
       <w:r>
         <w:rPr>
           <w:rFonts w:ascii="Arial Unicode MS" w:eastAsia="Arial Unicode MS" w:hAnsi="Arial Unicode MS" w:cs="Arial Unicode MS"/>
         </w:rPr>
         <w:t>( ∑</w:t>
       </w:r>
+      <w:proofErr w:type="gramEnd"/>
       <w:r>
         <w:rPr>
           <w:rFonts w:ascii="Arial Unicode MS" w:eastAsia="Arial Unicode MS" w:hAnsi="Arial Unicode MS" w:cs="Arial Unicode MS"/>
@@ -2750,7 +3060,19 @@
         <w:t>v ∈ P</w:t>
       </w:r>
       <w:r>
-        <w:t xml:space="preserve"> dist(v</w:t>
+        <w:t xml:space="preserve"> </w:t>
+      </w:r>
+      <w:proofErr w:type="spellStart"/>
+      <w:r>
+        <w:t>dist</w:t>
+      </w:r>
+      <w:proofErr w:type="spellEnd"/>
+      <w:r>
+        <w:t>(</w:t>
+      </w:r>
+      <w:proofErr w:type="spellStart"/>
+      <w:r>
+        <w:t>v</w:t>
       </w:r>
       <w:r>
         <w:rPr>
@@ -2758,14 +3080,26 @@
         </w:rPr>
         <w:t>n</w:t>
       </w:r>
-      <w:r>
-        <w:t>, v</w:t>
+      <w:proofErr w:type="spellEnd"/>
+      <w:r>
+        <w:t xml:space="preserve">, </w:t>
+      </w:r>
+      <w:proofErr w:type="spellStart"/>
+      <w:r>
+        <w:t>v</w:t>
       </w:r>
       <w:r>
         <w:rPr>
           <w:vertAlign w:val="subscript"/>
         </w:rPr>
-        <w:t>n + 1</w:t>
+        <w:t>n</w:t>
+      </w:r>
+      <w:proofErr w:type="spellEnd"/>
+      <w:r>
+        <w:rPr>
+          <w:vertAlign w:val="subscript"/>
+        </w:rPr>
+        <w:t xml:space="preserve"> + 1</w:t>
       </w:r>
       <w:r>
         <w:t xml:space="preserve">) + </w:t>
@@ -2784,7 +3118,19 @@
         <w:t>v ∈ R</w:t>
       </w:r>
       <w:r>
-        <w:t xml:space="preserve"> dist(v</w:t>
+        <w:t xml:space="preserve"> </w:t>
+      </w:r>
+      <w:proofErr w:type="spellStart"/>
+      <w:r>
+        <w:t>dist</w:t>
+      </w:r>
+      <w:proofErr w:type="spellEnd"/>
+      <w:r>
+        <w:t>(</w:t>
+      </w:r>
+      <w:proofErr w:type="spellStart"/>
+      <w:r>
+        <w:t>v</w:t>
       </w:r>
       <w:r>
         <w:rPr>
@@ -2792,14 +3138,26 @@
         </w:rPr>
         <w:t>n</w:t>
       </w:r>
-      <w:r>
-        <w:t>, v</w:t>
+      <w:proofErr w:type="spellEnd"/>
+      <w:r>
+        <w:t xml:space="preserve">, </w:t>
+      </w:r>
+      <w:proofErr w:type="spellStart"/>
+      <w:r>
+        <w:t>v</w:t>
       </w:r>
       <w:r>
         <w:rPr>
           <w:vertAlign w:val="subscript"/>
         </w:rPr>
-        <w:t>n + 1</w:t>
+        <w:t>n</w:t>
+      </w:r>
+      <w:proofErr w:type="spellEnd"/>
+      <w:r>
+        <w:rPr>
+          <w:vertAlign w:val="subscript"/>
+        </w:rPr>
+        <w:t xml:space="preserve"> + 1</w:t>
       </w:r>
       <w:r>
         <w:t>))</w:t>
@@ -2817,7 +3175,15 @@
       </w:pPr>
       <w:r>
         <w:tab/>
-        <w:t>g = |Cf|</w:t>
+        <w:t>g = |</w:t>
+      </w:r>
+      <w:proofErr w:type="spellStart"/>
+      <w:r>
+        <w:t>Cf</w:t>
+      </w:r>
+      <w:proofErr w:type="spellEnd"/>
+      <w:r>
+        <w:t>|</w:t>
       </w:r>
     </w:p>
     <w:p>
@@ -2855,8 +3221,19 @@
       <w:r>
         <w:tab/>
       </w:r>
-      <w:r>
-        <w:t>dist(v</w:t>
+      <w:proofErr w:type="spellStart"/>
+      <w:proofErr w:type="gramStart"/>
+      <w:r>
+        <w:t>dist</w:t>
+      </w:r>
+      <w:proofErr w:type="spellEnd"/>
+      <w:r>
+        <w:t>(</w:t>
+      </w:r>
+      <w:proofErr w:type="spellStart"/>
+      <w:proofErr w:type="gramEnd"/>
+      <w:r>
+        <w:t>v</w:t>
       </w:r>
       <w:r>
         <w:rPr>
@@ -2864,14 +3241,26 @@
         </w:rPr>
         <w:t>n</w:t>
       </w:r>
-      <w:r>
-        <w:t>, v</w:t>
+      <w:proofErr w:type="spellEnd"/>
+      <w:r>
+        <w:t xml:space="preserve">, </w:t>
+      </w:r>
+      <w:proofErr w:type="spellStart"/>
+      <w:r>
+        <w:t>v</w:t>
       </w:r>
       <w:r>
         <w:rPr>
           <w:vertAlign w:val="subscript"/>
         </w:rPr>
-        <w:t>n + 1</w:t>
+        <w:t>n</w:t>
+      </w:r>
+      <w:proofErr w:type="spellEnd"/>
+      <w:r>
+        <w:rPr>
+          <w:vertAlign w:val="subscript"/>
+        </w:rPr>
+        <w:t xml:space="preserve"> + 1</w:t>
       </w:r>
       <w:r>
         <w:t>) - distância entre o vértice v, e o vértice v da iteração seguinte.</w:t>
@@ -2925,7 +3314,15 @@
         <w:jc w:val="both"/>
       </w:pPr>
       <w:r>
-        <w:t xml:space="preserve">A descrição da solução a ser implementada pode ser dividida em 3 partes, correspondendo cada uma delas às três iterações distintas já previamente descritas. Apesar de se tratarem de problemas distintos, são os três suficientemente semelhantes para possuírem similaridades no procedimento utilizado para o cálculo da solução. </w:t>
+        <w:t xml:space="preserve">A descrição da solução a ser implementada pode ser dividida em 3 partes, correspondendo cada uma delas às três iterações distintas já previamente descritas. Apesar de se </w:t>
+      </w:r>
+      <w:proofErr w:type="gramStart"/>
+      <w:r>
+        <w:t>tratarem</w:t>
+      </w:r>
+      <w:proofErr w:type="gramEnd"/>
+      <w:r>
+        <w:t xml:space="preserve"> de problemas distintos, são os três suficientemente semelhantes para possuírem similaridades no procedimento utilizado para o cálculo da solução. </w:t>
       </w:r>
     </w:p>
     <w:p>
@@ -2954,38 +3351,111 @@
       <w:r>
         <w:t xml:space="preserve">Para além disso, as três iterações terão soluções similares, já que todas se tratam de instâncias do </w:t>
       </w:r>
+      <w:proofErr w:type="spellStart"/>
       <w:r>
         <w:rPr>
           <w:b/>
           <w:i/>
         </w:rPr>
-        <w:t xml:space="preserve">Vehicle Routing Problem </w:t>
-      </w:r>
-      <w:r>
-        <w:rPr>
-          <w:b/>
-        </w:rPr>
-        <w:t xml:space="preserve">(VRP), </w:t>
-      </w:r>
-      <w:r>
-        <w:t>uma generalização do</w:t>
-      </w:r>
-      <w:r>
-        <w:rPr>
-          <w:b/>
-        </w:rPr>
-        <w:t xml:space="preserve"> Problema do Caixeiro Viajante (</w:t>
-      </w:r>
+        <w:t>Vehicle</w:t>
+      </w:r>
+      <w:proofErr w:type="spellEnd"/>
       <w:r>
         <w:rPr>
           <w:b/>
           <w:i/>
         </w:rPr>
-        <w:t>Travelling Salesman Problem - TSP</w:t>
-      </w:r>
+        <w:t xml:space="preserve"> </w:t>
+      </w:r>
+      <w:proofErr w:type="spellStart"/>
       <w:r>
         <w:rPr>
           <w:b/>
+          <w:i/>
+        </w:rPr>
+        <w:t>Routing</w:t>
+      </w:r>
+      <w:proofErr w:type="spellEnd"/>
+      <w:r>
+        <w:rPr>
+          <w:b/>
+          <w:i/>
+        </w:rPr>
+        <w:t xml:space="preserve"> </w:t>
+      </w:r>
+      <w:proofErr w:type="spellStart"/>
+      <w:r>
+        <w:rPr>
+          <w:b/>
+          <w:i/>
+        </w:rPr>
+        <w:t>Problem</w:t>
+      </w:r>
+      <w:proofErr w:type="spellEnd"/>
+      <w:r>
+        <w:rPr>
+          <w:b/>
+          <w:i/>
+        </w:rPr>
+        <w:t xml:space="preserve"> </w:t>
+      </w:r>
+      <w:r>
+        <w:rPr>
+          <w:b/>
+        </w:rPr>
+        <w:t xml:space="preserve">(VRP), </w:t>
+      </w:r>
+      <w:r>
+        <w:t>uma generalização do</w:t>
+      </w:r>
+      <w:r>
+        <w:rPr>
+          <w:b/>
+        </w:rPr>
+        <w:t xml:space="preserve"> Problema do Caixeiro Viajante (</w:t>
+      </w:r>
+      <w:r>
+        <w:rPr>
+          <w:b/>
+          <w:i/>
+        </w:rPr>
+        <w:t xml:space="preserve">Travelling </w:t>
+      </w:r>
+      <w:proofErr w:type="spellStart"/>
+      <w:r>
+        <w:rPr>
+          <w:b/>
+          <w:i/>
+        </w:rPr>
+        <w:t>Salesman</w:t>
+      </w:r>
+      <w:proofErr w:type="spellEnd"/>
+      <w:r>
+        <w:rPr>
+          <w:b/>
+          <w:i/>
+        </w:rPr>
+        <w:t xml:space="preserve"> </w:t>
+      </w:r>
+      <w:proofErr w:type="spellStart"/>
+      <w:r>
+        <w:rPr>
+          <w:b/>
+          <w:i/>
+        </w:rPr>
+        <w:t>Problem</w:t>
+      </w:r>
+      <w:proofErr w:type="spellEnd"/>
+      <w:r>
+        <w:rPr>
+          <w:b/>
+          <w:i/>
+        </w:rPr>
+        <w:t xml:space="preserve"> - TSP</w:t>
+      </w:r>
+      <w:r>
+        <w:rPr>
+          <w:b/>
         </w:rPr>
         <w:t>)</w:t>
       </w:r>
@@ -2999,7 +3469,15 @@
         <w:jc w:val="both"/>
       </w:pPr>
       <w:r>
-        <w:t xml:space="preserve">Antes de entrar em detalhes da implementação, dever-se-á ter uma noção sobre os 3 algoritmos aplicados em grafos, que poderão ser usados como base para a concepção da solução, </w:t>
+        <w:t xml:space="preserve">Antes de entrar em detalhes da implementação, dever-se-á ter uma noção sobre os 3 algoritmos aplicados em grafos, que poderão ser usados como base para a </w:t>
+      </w:r>
+      <w:proofErr w:type="spellStart"/>
+      <w:r>
+        <w:t>concepção</w:t>
+      </w:r>
+      <w:proofErr w:type="spellEnd"/>
+      <w:r>
+        <w:t xml:space="preserve"> da solução, </w:t>
       </w:r>
       <w:r>
         <w:rPr>
@@ -3014,8 +3492,16 @@
         <w:rPr>
           <w:b/>
         </w:rPr>
-        <w:t xml:space="preserve"> Floyd-Warshall</w:t>
-      </w:r>
+        <w:t xml:space="preserve"> </w:t>
+      </w:r>
+      <w:proofErr w:type="spellStart"/>
+      <w:r>
+        <w:rPr>
+          <w:b/>
+        </w:rPr>
+        <w:t>Floyd-Warshall</w:t>
+      </w:r>
+      <w:proofErr w:type="spellEnd"/>
       <w:r>
         <w:t xml:space="preserve"> e </w:t>
       </w:r>
@@ -3058,7 +3544,23 @@
         <w:jc w:val="both"/>
       </w:pPr>
       <w:r>
-        <w:t>O Algoritmo de Dijkstra é um exemplo de algoritmo ganancioso (greedy algorithm) e, portanto, segue uma heurística de fazer a escolha ótima local com o intuito de atingir um ponto ótimo global. Note-se que, ao contrário de alguns algoritmos que seguem a mesma heurística, o Algoritmo de Dijkstra obtém sempre a melhor solução.</w:t>
+        <w:t>O Algoritmo de Dijkstra é um exemplo de algoritmo ganancioso (</w:t>
+      </w:r>
+      <w:proofErr w:type="spellStart"/>
+      <w:r>
+        <w:t>greedy</w:t>
+      </w:r>
+      <w:proofErr w:type="spellEnd"/>
+      <w:r>
+        <w:t xml:space="preserve"> </w:t>
+      </w:r>
+      <w:proofErr w:type="spellStart"/>
+      <w:r>
+        <w:t>algorithm</w:t>
+      </w:r>
+      <w:proofErr w:type="spellEnd"/>
+      <w:r>
+        <w:t>) e, portanto, segue uma heurística de fazer a escolha ótima local com o intuito de atingir um ponto ótimo global. Note-se que, ao contrário de alguns algoritmos que seguem a mesma heurística, o Algoritmo de Dijkstra obtém sempre a melhor solução.</w:t>
       </w:r>
     </w:p>
     <w:p>
@@ -3096,7 +3598,21 @@
         <w:rPr>
           <w:rFonts w:ascii="Arial Unicode MS" w:eastAsia="Arial Unicode MS" w:hAnsi="Arial Unicode MS" w:cs="Arial Unicode MS"/>
         </w:rPr>
-        <w:t xml:space="preserve">Ao longo da execução do algoritmo, os vértices terão de guardar o custo mínimo do caminho desde o vértice inicial até ele próprio (∞ se não existir), como também oo vértice que o precede nesse mesmo caminho. </w:t>
+        <w:t xml:space="preserve">Ao longo da execução do algoritmo, os vértices terão de guardar o custo mínimo do caminho desde o vértice inicial até ele próprio (∞ se não existir), como também </w:t>
+      </w:r>
+      <w:proofErr w:type="spellStart"/>
+      <w:r>
+        <w:rPr>
+          <w:rFonts w:ascii="Arial Unicode MS" w:eastAsia="Arial Unicode MS" w:hAnsi="Arial Unicode MS" w:cs="Arial Unicode MS"/>
+        </w:rPr>
+        <w:t>oo</w:t>
+      </w:r>
+      <w:proofErr w:type="spellEnd"/>
+      <w:r>
+        <w:rPr>
+          <w:rFonts w:ascii="Arial Unicode MS" w:eastAsia="Arial Unicode MS" w:hAnsi="Arial Unicode MS" w:cs="Arial Unicode MS"/>
+        </w:rPr>
+        <w:t xml:space="preserve"> vértice que o precede nesse mesmo caminho. </w:t>
       </w:r>
     </w:p>
     <w:p>
@@ -3108,7 +3624,15 @@
         <w:jc w:val="both"/>
       </w:pPr>
       <w:r>
-        <w:t xml:space="preserve">É preciso também utilizar uma estrutura de dados para guardar os vértices que se encontram “à espera” de ser processados. Para isto, usa-se uma fila de prioridade, onde os vértice com maior prioridade são os que têm menor distância ao vértice inicial, algo que caracteriza o algoritmo como ganancioso. </w:t>
+        <w:t xml:space="preserve">É preciso também utilizar uma estrutura de dados para guardar os vértices que se encontram “à espera” de ser processados. Para isto, usa-se uma fila de prioridade, onde </w:t>
+      </w:r>
+      <w:proofErr w:type="gramStart"/>
+      <w:r>
+        <w:t>os vértice</w:t>
+      </w:r>
+      <w:proofErr w:type="gramEnd"/>
+      <w:r>
+        <w:t xml:space="preserve"> com maior prioridade são os que têm menor distância ao vértice inicial, algo que caracteriza o algoritmo como ganancioso. </w:t>
       </w:r>
     </w:p>
     <w:p>
@@ -3189,14 +3713,27 @@
                             <w:r>
                               <w:t xml:space="preserve">Figura </w:t>
                             </w:r>
-                            <w:fldSimple w:instr=" SEQ Figura \* ARABIC ">
-                              <w:r>
-                                <w:rPr>
-                                  <w:noProof/>
-                                </w:rPr>
-                                <w:t>1</w:t>
-                              </w:r>
-                            </w:fldSimple>
+                            <w:r>
+                              <w:fldChar w:fldCharType="begin"/>
+                            </w:r>
+                            <w:r>
+                              <w:instrText xml:space="preserve"> SEQ Figura \* ARABIC </w:instrText>
+                            </w:r>
+                            <w:r>
+                              <w:fldChar w:fldCharType="separate"/>
+                            </w:r>
+                            <w:r>
+                              <w:rPr>
+                                <w:noProof/>
+                              </w:rPr>
+                              <w:t>1</w:t>
+                            </w:r>
+                            <w:r>
+                              <w:rPr>
+                                <w:noProof/>
+                              </w:rPr>
+                              <w:fldChar w:fldCharType="end"/>
+                            </w:r>
                             <w:r>
                               <w:t xml:space="preserve"> - </w:t>
                             </w:r>
@@ -3237,14 +3774,27 @@
                       <w:r>
                         <w:t xml:space="preserve">Figura </w:t>
                       </w:r>
-                      <w:fldSimple w:instr=" SEQ Figura \* ARABIC ">
-                        <w:r>
-                          <w:rPr>
-                            <w:noProof/>
-                          </w:rPr>
-                          <w:t>1</w:t>
-                        </w:r>
-                      </w:fldSimple>
+                      <w:r>
+                        <w:fldChar w:fldCharType="begin"/>
+                      </w:r>
+                      <w:r>
+                        <w:instrText xml:space="preserve"> SEQ Figura \* ARABIC </w:instrText>
+                      </w:r>
+                      <w:r>
+                        <w:fldChar w:fldCharType="separate"/>
+                      </w:r>
+                      <w:r>
+                        <w:rPr>
+                          <w:noProof/>
+                        </w:rPr>
+                        <w:t>1</w:t>
+                      </w:r>
+                      <w:r>
+                        <w:rPr>
+                          <w:noProof/>
+                        </w:rPr>
+                        <w:fldChar w:fldCharType="end"/>
+                      </w:r>
                       <w:r>
                         <w:t xml:space="preserve"> - </w:t>
                       </w:r>
@@ -3382,11 +3932,59 @@
       </w:pPr>
       <w:r>
         <w:tab/>
-        <w:t xml:space="preserve">Quanto à complexidade temporal do algoritmo, esta pode ser obtida analisando os diferentes momentos que o compõem. A preparação de dados possui complexidade O(|V|) pois todos os vértices serão processados. A extração e a inserção de um vértice da fila de </w:t>
+        <w:t>Quanto à complexidade temporal do algoritmo, esta pode ser obtida analisando os diferentes momentos que o compõem. A preparação de dados possui complexidade O(|V|) pois todos os vértices serão processados. A extração e a inserção de um vértice da fila de prioridade é de complexidade O(</w:t>
+      </w:r>
+      <w:proofErr w:type="spellStart"/>
+      <w:r>
+        <w:t>log|V</w:t>
+      </w:r>
+      <w:proofErr w:type="spellEnd"/>
+      <w:r>
+        <w:t xml:space="preserve">|) e, uma vez que no máximo estas operações serão </w:t>
       </w:r>
       <w:r>
         <w:lastRenderedPageBreak/>
-        <w:t>prioridade é de complexidade O(log|V|) e, uma vez que no máximo estas operações serão feitas |V| vezes, a complexidade total destas operações é de O(|V| log|V|). Por último, a atualização da posição de cada vértice na fila de prioridade tem complexidade O(log|V|) e como será realizada no máximo |E| vezes a complexidade total da operação é de O(|E| log|V|).</w:t>
+        <w:t xml:space="preserve">feitas |V| vezes, a complexidade total destas operações é de </w:t>
+      </w:r>
+      <w:proofErr w:type="gramStart"/>
+      <w:r>
+        <w:t>O(</w:t>
+      </w:r>
+      <w:proofErr w:type="gramEnd"/>
+      <w:r>
+        <w:t xml:space="preserve">|V| </w:t>
+      </w:r>
+      <w:proofErr w:type="spellStart"/>
+      <w:r>
+        <w:t>log|V</w:t>
+      </w:r>
+      <w:proofErr w:type="spellEnd"/>
+      <w:r>
+        <w:t>|). Por último, a atualização da posição de cada vértice na fila de prioridade tem complexidade O(</w:t>
+      </w:r>
+      <w:proofErr w:type="spellStart"/>
+      <w:r>
+        <w:t>log|V</w:t>
+      </w:r>
+      <w:proofErr w:type="spellEnd"/>
+      <w:r>
+        <w:t xml:space="preserve">|) e como será realizada no máximo |E| vezes a complexidade total da operação é de </w:t>
+      </w:r>
+      <w:proofErr w:type="gramStart"/>
+      <w:r>
+        <w:t>O(</w:t>
+      </w:r>
+      <w:proofErr w:type="gramEnd"/>
+      <w:r>
+        <w:t xml:space="preserve">|E| </w:t>
+      </w:r>
+      <w:proofErr w:type="spellStart"/>
+      <w:r>
+        <w:t>log|V</w:t>
+      </w:r>
+      <w:proofErr w:type="spellEnd"/>
+      <w:r>
+        <w:t>|).</w:t>
       </w:r>
     </w:p>
     <w:p>
@@ -3399,7 +3997,31 @@
       </w:r>
       <w:r>
         <w:tab/>
-        <w:t>Assim, o Algoritmo de Dijkstra determina o caminho mais curto entre o vértice inicial e todos os outros com complexidade temporal de O( |V| + |V| log|V| + |E| log|V|), o que pode ser simplificado para O( ( |V| + |E| ) log|V|).</w:t>
+        <w:t xml:space="preserve">Assim, o Algoritmo de Dijkstra determina o caminho mais curto entre o vértice inicial e todos os outros com complexidade temporal de O( |V| + |V| </w:t>
+      </w:r>
+      <w:proofErr w:type="spellStart"/>
+      <w:r>
+        <w:t>log|V</w:t>
+      </w:r>
+      <w:proofErr w:type="spellEnd"/>
+      <w:r>
+        <w:t xml:space="preserve">| + |E| </w:t>
+      </w:r>
+      <w:proofErr w:type="spellStart"/>
+      <w:r>
+        <w:t>log|V</w:t>
+      </w:r>
+      <w:proofErr w:type="spellEnd"/>
+      <w:r>
+        <w:t xml:space="preserve">|), o que pode ser simplificado para O( ( |V| + |E| ) </w:t>
+      </w:r>
+      <w:proofErr w:type="spellStart"/>
+      <w:r>
+        <w:t>log|V</w:t>
+      </w:r>
+      <w:proofErr w:type="spellEnd"/>
+      <w:r>
+        <w:t>|).</w:t>
       </w:r>
     </w:p>
     <w:p/>
@@ -3437,12 +4059,53 @@
         </w:rPr>
         <w:t>(</w:t>
       </w:r>
+      <w:proofErr w:type="spellStart"/>
       <w:r>
         <w:rPr>
           <w:b/>
           <w:i/>
         </w:rPr>
-        <w:t xml:space="preserve">Minimum Spanning Tree - MST) </w:t>
+        <w:t>Minimum</w:t>
+      </w:r>
+      <w:proofErr w:type="spellEnd"/>
+      <w:r>
+        <w:rPr>
+          <w:b/>
+          <w:i/>
+        </w:rPr>
+        <w:t xml:space="preserve"> </w:t>
+      </w:r>
+      <w:proofErr w:type="spellStart"/>
+      <w:r>
+        <w:rPr>
+          <w:b/>
+          <w:i/>
+        </w:rPr>
+        <w:t>Spanning</w:t>
+      </w:r>
+      <w:proofErr w:type="spellEnd"/>
+      <w:r>
+        <w:rPr>
+          <w:b/>
+          <w:i/>
+        </w:rPr>
+        <w:t xml:space="preserve"> </w:t>
+      </w:r>
+      <w:proofErr w:type="spellStart"/>
+      <w:r>
+        <w:rPr>
+          <w:b/>
+          <w:i/>
+        </w:rPr>
+        <w:t>Tree</w:t>
+      </w:r>
+      <w:proofErr w:type="spellEnd"/>
+      <w:r>
+        <w:rPr>
+          <w:b/>
+          <w:i/>
+        </w:rPr>
+        <w:t xml:space="preserve"> - MST) </w:t>
       </w:r>
       <w:r>
         <w:t xml:space="preserve">de um grafo. </w:t>
@@ -3542,7 +4205,15 @@
         <w:jc w:val="both"/>
       </w:pPr>
       <w:r>
-        <w:t>O Algoritmo de Prim trata-se também de um algoritmo ganancioso (greedy). Em cada passo adiciona-se uma nova aresta, tendo o cuidado de garantir que as arestas já selecionadas são parte de uma mesma MST. Note-se, então, que o algoritmo funciona para qualquer grafo pesado, conexo e não dirigido.</w:t>
+        <w:t>O Algoritmo de Prim trata-se também de um algoritmo ganancioso (</w:t>
+      </w:r>
+      <w:proofErr w:type="spellStart"/>
+      <w:r>
+        <w:t>greedy</w:t>
+      </w:r>
+      <w:proofErr w:type="spellEnd"/>
+      <w:r>
+        <w:t>). Em cada passo adiciona-se uma nova aresta, tendo o cuidado de garantir que as arestas já selecionadas são parte de uma mesma MST. Note-se, então, que o algoritmo funciona para qualquer grafo pesado, conexo e não dirigido.</w:t>
       </w:r>
     </w:p>
     <w:p>
@@ -4484,14 +5155,27 @@
       <w:r>
         <w:t xml:space="preserve">Figura </w:t>
       </w:r>
-      <w:fldSimple w:instr=" SEQ Figura \* ARABIC ">
-        <w:r>
-          <w:rPr>
-            <w:noProof/>
-          </w:rPr>
-          <w:t>2</w:t>
-        </w:r>
-      </w:fldSimple>
+      <w:r>
+        <w:fldChar w:fldCharType="begin"/>
+      </w:r>
+      <w:r>
+        <w:instrText xml:space="preserve"> SEQ Figura \* ARABIC </w:instrText>
+      </w:r>
+      <w:r>
+        <w:fldChar w:fldCharType="separate"/>
+      </w:r>
+      <w:r>
+        <w:rPr>
+          <w:noProof/>
+        </w:rPr>
+        <w:t>2</w:t>
+      </w:r>
+      <w:r>
+        <w:rPr>
+          <w:noProof/>
+        </w:rPr>
+        <w:fldChar w:fldCharType="end"/>
+      </w:r>
       <w:r>
         <w:t xml:space="preserve"> - </w:t>
       </w:r>
@@ -4609,7 +5293,15 @@
         <w:jc w:val="both"/>
       </w:pPr>
       <w:r>
-        <w:t xml:space="preserve">Pode usar-se, então, a fila de prioridade para guardar todas as arestas do grafo, ordenadas por peso mínimo. Desta forma o algoritmo pode ser executado em tempo O(|E| log |E|).  Para melhorar ligeiramente este resultado, é ainda possível guardar na fila os vértices em vez de arestas, organizando-os por menor peso de aresta que os conecta a qualquer nó na MST a ser construída. </w:t>
+        <w:t xml:space="preserve">Pode usar-se, então, a fila de prioridade para guardar todas as arestas do grafo, ordenadas por peso mínimo. Desta forma o algoritmo pode ser executado em tempo </w:t>
+      </w:r>
+      <w:proofErr w:type="gramStart"/>
+      <w:r>
+        <w:t>O(</w:t>
+      </w:r>
+      <w:proofErr w:type="gramEnd"/>
+      <w:r>
+        <w:t xml:space="preserve">|E| log |E|).  Para melhorar ligeiramente este resultado, é ainda possível guardar na fila os vértices em vez de arestas, organizando-os por menor peso de aresta que os conecta a qualquer nó na MST a ser construída. </w:t>
       </w:r>
     </w:p>
     <w:p>
@@ -4619,7 +5311,15 @@
         <w:jc w:val="both"/>
       </w:pPr>
       <w:r>
-        <w:t>Assim, com fila de prioridade, o algoritmo terá complexidade O(|E| log |V|).</w:t>
+        <w:t xml:space="preserve">Assim, com fila de prioridade, o algoritmo terá complexidade </w:t>
+      </w:r>
+      <w:proofErr w:type="gramStart"/>
+      <w:r>
+        <w:t>O(</w:t>
+      </w:r>
+      <w:proofErr w:type="gramEnd"/>
+      <w:r>
+        <w:t>|E| log |V|).</w:t>
       </w:r>
     </w:p>
     <w:p>
@@ -4664,8 +5364,16 @@
         <w:rPr>
           <w:b/>
         </w:rPr>
-        <w:t>Algoritmo de Floyd-Warshall</w:t>
-      </w:r>
+        <w:t xml:space="preserve">Algoritmo de </w:t>
+      </w:r>
+      <w:proofErr w:type="spellStart"/>
+      <w:r>
+        <w:rPr>
+          <w:b/>
+        </w:rPr>
+        <w:t>Floyd-Warshall</w:t>
+      </w:r>
+      <w:proofErr w:type="spellEnd"/>
       <w:r>
         <w:t>, que calcula o caminho mínimo entre todos os pares de vértices, com complexidade O(|V|</w:t>
       </w:r>
@@ -4692,8 +5400,16 @@
         <w:rPr>
           <w:b/>
         </w:rPr>
-        <w:t>Algoritmo de Kruskal</w:t>
-      </w:r>
+        <w:t xml:space="preserve">Algoritmo de </w:t>
+      </w:r>
+      <w:proofErr w:type="spellStart"/>
+      <w:r>
+        <w:rPr>
+          <w:b/>
+        </w:rPr>
+        <w:t>Kruskal</w:t>
+      </w:r>
+      <w:proofErr w:type="spellEnd"/>
       <w:r>
         <w:t xml:space="preserve"> também seria uma opção, tendo um funcionamento e complexidade bastante semelhante ao </w:t>
       </w:r>
@@ -4781,7 +5497,21 @@
         <w:rPr>
           <w:color w:val="000000"/>
         </w:rPr>
-        <w:t>Como já foi referido, o pré-processamento a efetuar é idêntico nas três soluções e é composto pelo cálculo da distância mínima entre os pontos de interesse do grafo. Estes pontos, nos problemas em questão, tratam-se da garagem, da escola e dos locais de recolha das crianças registadas no serviço de transporte e, portanto, são os pontos que terão de estar incluídos nos caminhos dos veículos.</w:t>
+        <w:t xml:space="preserve">Como já foi referido, o pré-processamento a efetuar é idêntico nas três soluções e é composto pelo cálculo da distância mínima entre os pontos de interesse do grafo. Estes pontos, nos problemas em questão, </w:t>
+      </w:r>
+      <w:proofErr w:type="gramStart"/>
+      <w:r>
+        <w:rPr>
+          <w:color w:val="000000"/>
+        </w:rPr>
+        <w:t>tratam-se</w:t>
+      </w:r>
+      <w:proofErr w:type="gramEnd"/>
+      <w:r>
+        <w:rPr>
+          <w:color w:val="000000"/>
+        </w:rPr>
+        <w:t xml:space="preserve"> da garagem, da escola e dos locais de recolha das crianças registadas no serviço de transporte e, portanto, são os pontos que terão de estar incluídos nos caminhos dos veículos.</w:t>
       </w:r>
       <w:r>
         <w:t xml:space="preserve"> </w:t>
@@ -4809,7 +5539,21 @@
         <w:rPr>
           <w:b/>
         </w:rPr>
-        <w:t xml:space="preserve"> Algoritmo de Floyd-Warshall </w:t>
+        <w:t xml:space="preserve"> Algoritmo de </w:t>
+      </w:r>
+      <w:proofErr w:type="spellStart"/>
+      <w:r>
+        <w:rPr>
+          <w:b/>
+        </w:rPr>
+        <w:t>Floyd-Warshall</w:t>
+      </w:r>
+      <w:proofErr w:type="spellEnd"/>
+      <w:r>
+        <w:rPr>
+          <w:b/>
+        </w:rPr>
+        <w:t xml:space="preserve"> </w:t>
       </w:r>
       <w:r>
         <w:t xml:space="preserve">seria uma opção, mas não só é demasiado dispendioso em termos de espaço (não nos interessa saber os caminhos mais curtos entre todos os pares de vértices), como mesmo em termos de tempo, quando comparado à execução repetida do </w:t>
@@ -4862,8 +5606,30 @@
         <w:rPr>
           <w:i/>
         </w:rPr>
-        <w:t>Travelling Salesman Problem</w:t>
-      </w:r>
+        <w:t xml:space="preserve">Travelling </w:t>
+      </w:r>
+      <w:proofErr w:type="spellStart"/>
+      <w:r>
+        <w:rPr>
+          <w:i/>
+        </w:rPr>
+        <w:t>Salesman</w:t>
+      </w:r>
+      <w:proofErr w:type="spellEnd"/>
+      <w:r>
+        <w:rPr>
+          <w:i/>
+        </w:rPr>
+        <w:t xml:space="preserve"> </w:t>
+      </w:r>
+      <w:proofErr w:type="spellStart"/>
+      <w:r>
+        <w:rPr>
+          <w:i/>
+        </w:rPr>
+        <w:t>Problem</w:t>
+      </w:r>
+      <w:proofErr w:type="spellEnd"/>
     </w:p>
     <w:p>
       <w:pPr>
@@ -4878,7 +5644,35 @@
         <w:rPr>
           <w:i/>
         </w:rPr>
-        <w:t>Travelling Salesman Problem)</w:t>
+        <w:t xml:space="preserve">Travelling </w:t>
+      </w:r>
+      <w:proofErr w:type="spellStart"/>
+      <w:r>
+        <w:rPr>
+          <w:i/>
+        </w:rPr>
+        <w:t>Salesman</w:t>
+      </w:r>
+      <w:proofErr w:type="spellEnd"/>
+      <w:r>
+        <w:rPr>
+          <w:i/>
+        </w:rPr>
+        <w:t xml:space="preserve"> </w:t>
+      </w:r>
+      <w:proofErr w:type="spellStart"/>
+      <w:r>
+        <w:rPr>
+          <w:i/>
+        </w:rPr>
+        <w:t>Problem</w:t>
+      </w:r>
+      <w:proofErr w:type="spellEnd"/>
+      <w:r>
+        <w:rPr>
+          <w:i/>
+        </w:rPr>
+        <w:t>)</w:t>
       </w:r>
       <w:r>
         <w:t xml:space="preserve">, no qual a partir de um grafo com as distâncias entre todos os vértices conhecidas, se pretende determinar qual o caminho que passa em todos os vértices uma única vez, retornando no fim ao vértice inicial, com custo total mínimo. </w:t>
@@ -4906,12 +5700,21 @@
       <w:r>
         <w:t xml:space="preserve">Podemos inicialmente pensar num modo </w:t>
       </w:r>
+      <w:proofErr w:type="spellStart"/>
       <w:r>
         <w:rPr>
           <w:b/>
           <w:i/>
         </w:rPr>
-        <w:t>brute-force</w:t>
+        <w:t>brute</w:t>
+      </w:r>
+      <w:proofErr w:type="spellEnd"/>
+      <w:r>
+        <w:rPr>
+          <w:b/>
+          <w:i/>
+        </w:rPr>
+        <w:t>-force</w:t>
       </w:r>
       <w:r>
         <w:t xml:space="preserve"> de o resolver, isto é, verificar todas as combinações de caminhos possíveis entre os pontos de interesse, escolhendo por fim o caminho com custo mínimo. Tal algoritmo teria de testar os </w:t>
@@ -5013,14 +5816,27 @@
                             <w:r>
                               <w:t xml:space="preserve">Figura </w:t>
                             </w:r>
-                            <w:fldSimple w:instr=" SEQ Figura \* ARABIC ">
-                              <w:r>
-                                <w:rPr>
-                                  <w:noProof/>
-                                </w:rPr>
-                                <w:t>3</w:t>
-                              </w:r>
-                            </w:fldSimple>
+                            <w:r>
+                              <w:fldChar w:fldCharType="begin"/>
+                            </w:r>
+                            <w:r>
+                              <w:instrText xml:space="preserve"> SEQ Figura \* ARABIC </w:instrText>
+                            </w:r>
+                            <w:r>
+                              <w:fldChar w:fldCharType="separate"/>
+                            </w:r>
+                            <w:r>
+                              <w:rPr>
+                                <w:noProof/>
+                              </w:rPr>
+                              <w:t>3</w:t>
+                            </w:r>
+                            <w:r>
+                              <w:rPr>
+                                <w:noProof/>
+                              </w:rPr>
+                              <w:fldChar w:fldCharType="end"/>
+                            </w:r>
                             <w:r>
                               <w:t xml:space="preserve"> - </w:t>
                             </w:r>
@@ -5057,14 +5873,27 @@
                       <w:r>
                         <w:t xml:space="preserve">Figura </w:t>
                       </w:r>
-                      <w:fldSimple w:instr=" SEQ Figura \* ARABIC ">
-                        <w:r>
-                          <w:rPr>
-                            <w:noProof/>
-                          </w:rPr>
-                          <w:t>3</w:t>
-                        </w:r>
-                      </w:fldSimple>
+                      <w:r>
+                        <w:fldChar w:fldCharType="begin"/>
+                      </w:r>
+                      <w:r>
+                        <w:instrText xml:space="preserve"> SEQ Figura \* ARABIC </w:instrText>
+                      </w:r>
+                      <w:r>
+                        <w:fldChar w:fldCharType="separate"/>
+                      </w:r>
+                      <w:r>
+                        <w:rPr>
+                          <w:noProof/>
+                        </w:rPr>
+                        <w:t>3</w:t>
+                      </w:r>
+                      <w:r>
+                        <w:rPr>
+                          <w:noProof/>
+                        </w:rPr>
+                        <w:fldChar w:fldCharType="end"/>
+                      </w:r>
                       <w:r>
                         <w:t xml:space="preserve"> - </w:t>
                       </w:r>
@@ -5144,7 +5973,15 @@
         <w:t>programação dinâmica</w:t>
       </w:r>
       <w:r>
-        <w:t xml:space="preserve"> para chegar à solução ótima. Ao longo do conjunto V de vértices {1, 2, 3, 4, …, n}, considere-se 1 como o ponto de partida e chegada, e determine-se o caminho de custo mínimo com cada vértice de S a aparecer exatamente uma vez. Poderia-se criar um termo C(S, i), que será o custo do caminho de custo mínimo que visita cada vértice de S uma única vez, começando em 1 e terminando em i. Teríamos de calcular C(S, i) para todos os subconjuntos de V de tamanho 2, de seguida de tamanho 3, e assim sucessivamente, desde que o vértice 1 esteja sempre presente em S. Este algoritmo teria </w:t>
+        <w:t xml:space="preserve"> para chegar à solução ótima. Ao longo do conjunto V de vértices {1, 2, 3, 4, …, n}, considere-se 1 como o ponto de partida e chegada, e determine-se o caminho de custo mínimo com cada vértice de S a aparecer exatamente uma vez. </w:t>
+      </w:r>
+      <w:proofErr w:type="spellStart"/>
+      <w:r>
+        <w:t>Poderia-se</w:t>
+      </w:r>
+      <w:proofErr w:type="spellEnd"/>
+      <w:r>
+        <w:t xml:space="preserve"> criar um termo C(S, i), que será o custo do caminho de custo mínimo que visita cada vértice de S uma única vez, começando em 1 e terminando em i. Teríamos de calcular C(S, i) para todos os subconjuntos de V de tamanho 2, de seguida de tamanho 3, e assim sucessivamente, desde que o vértice 1 esteja sempre presente em S. Este algoritmo teria </w:t>
       </w:r>
       <w:r>
         <w:rPr>
@@ -5160,7 +5997,15 @@
         <w:t>V</w:t>
       </w:r>
       <w:r>
-        <w:t xml:space="preserve"> subproblemas, cada um demorando tempo linear a resolver. Logo, a complexidade temporal e espacial deste algoritmo será </w:t>
+        <w:t xml:space="preserve"> </w:t>
+      </w:r>
+      <w:proofErr w:type="spellStart"/>
+      <w:r>
+        <w:t>subproblemas</w:t>
+      </w:r>
+      <w:proofErr w:type="spellEnd"/>
+      <w:r>
+        <w:t xml:space="preserve">, cada um demorando tempo linear a resolver. Logo, a complexidade temporal e espacial deste algoritmo será </w:t>
       </w:r>
       <w:r>
         <w:rPr>
@@ -5223,16 +6068,57 @@
         </w:rPr>
         <w:t>Árvore de Expansão Mínima (</w:t>
       </w:r>
+      <w:proofErr w:type="spellStart"/>
       <w:r>
         <w:rPr>
           <w:b/>
           <w:i/>
         </w:rPr>
-        <w:t>Minimum Spanning Tree)</w:t>
-      </w:r>
+        <w:t>Minimum</w:t>
+      </w:r>
+      <w:proofErr w:type="spellEnd"/>
       <w:r>
         <w:rPr>
           <w:b/>
+          <w:i/>
+        </w:rPr>
+        <w:t xml:space="preserve"> </w:t>
+      </w:r>
+      <w:proofErr w:type="spellStart"/>
+      <w:r>
+        <w:rPr>
+          <w:b/>
+          <w:i/>
+        </w:rPr>
+        <w:t>Spanning</w:t>
+      </w:r>
+      <w:proofErr w:type="spellEnd"/>
+      <w:r>
+        <w:rPr>
+          <w:b/>
+          <w:i/>
+        </w:rPr>
+        <w:t xml:space="preserve"> </w:t>
+      </w:r>
+      <w:proofErr w:type="spellStart"/>
+      <w:r>
+        <w:rPr>
+          <w:b/>
+          <w:i/>
+        </w:rPr>
+        <w:t>Tree</w:t>
+      </w:r>
+      <w:proofErr w:type="spellEnd"/>
+      <w:r>
+        <w:rPr>
+          <w:b/>
+          <w:i/>
+        </w:rPr>
+        <w:t>)</w:t>
+      </w:r>
+      <w:r>
+        <w:rPr>
+          <w:b/>
         </w:rPr>
         <w:t xml:space="preserve">. </w:t>
       </w:r>
@@ -5246,7 +6132,23 @@
         <w:t>Algoritmo de Prim</w:t>
       </w:r>
       <w:r>
-        <w:t>, com complexidade O(|E| log|V|).</w:t>
+        <w:t xml:space="preserve">, com complexidade </w:t>
+      </w:r>
+      <w:proofErr w:type="gramStart"/>
+      <w:r>
+        <w:t>O(</w:t>
+      </w:r>
+      <w:proofErr w:type="gramEnd"/>
+      <w:r>
+        <w:t xml:space="preserve">|E| </w:t>
+      </w:r>
+      <w:proofErr w:type="spellStart"/>
+      <w:r>
+        <w:t>log|V</w:t>
+      </w:r>
+      <w:proofErr w:type="spellEnd"/>
+      <w:r>
+        <w:t>|).</w:t>
       </w:r>
     </w:p>
     <w:p>
@@ -5386,14 +6288,27 @@
                             <w:r>
                               <w:t xml:space="preserve">Figura </w:t>
                             </w:r>
-                            <w:fldSimple w:instr=" SEQ Figura \* ARABIC ">
-                              <w:r>
-                                <w:rPr>
-                                  <w:noProof/>
-                                </w:rPr>
-                                <w:t>4</w:t>
-                              </w:r>
-                            </w:fldSimple>
+                            <w:r>
+                              <w:fldChar w:fldCharType="begin"/>
+                            </w:r>
+                            <w:r>
+                              <w:instrText xml:space="preserve"> SEQ Figura \* ARABIC </w:instrText>
+                            </w:r>
+                            <w:r>
+                              <w:fldChar w:fldCharType="separate"/>
+                            </w:r>
+                            <w:r>
+                              <w:rPr>
+                                <w:noProof/>
+                              </w:rPr>
+                              <w:t>4</w:t>
+                            </w:r>
+                            <w:r>
+                              <w:rPr>
+                                <w:noProof/>
+                              </w:rPr>
+                              <w:fldChar w:fldCharType="end"/>
+                            </w:r>
                             <w:r>
                               <w:t xml:space="preserve"> - </w:t>
                             </w:r>
@@ -5430,14 +6345,27 @@
                       <w:r>
                         <w:t xml:space="preserve">Figura </w:t>
                       </w:r>
-                      <w:fldSimple w:instr=" SEQ Figura \* ARABIC ">
-                        <w:r>
-                          <w:rPr>
-                            <w:noProof/>
-                          </w:rPr>
-                          <w:t>4</w:t>
-                        </w:r>
-                      </w:fldSimple>
+                      <w:r>
+                        <w:fldChar w:fldCharType="begin"/>
+                      </w:r>
+                      <w:r>
+                        <w:instrText xml:space="preserve"> SEQ Figura \* ARABIC </w:instrText>
+                      </w:r>
+                      <w:r>
+                        <w:fldChar w:fldCharType="separate"/>
+                      </w:r>
+                      <w:r>
+                        <w:rPr>
+                          <w:noProof/>
+                        </w:rPr>
+                        <w:t>4</w:t>
+                      </w:r>
+                      <w:r>
+                        <w:rPr>
+                          <w:noProof/>
+                        </w:rPr>
+                        <w:fldChar w:fldCharType="end"/>
+                      </w:r>
                       <w:r>
                         <w:t xml:space="preserve"> - </w:t>
                       </w:r>
@@ -5541,7 +6469,15 @@
         <w:t>Desigualdade triangular:</w:t>
       </w:r>
       <w:r>
-        <w:t xml:space="preserve"> O melhor caminho de i para j corresponde sempre a ir diretamente de i até j. Ou seja, para quaisquer vértices V</w:t>
+        <w:t xml:space="preserve"> O melhor caminho </w:t>
+      </w:r>
+      <w:proofErr w:type="gramStart"/>
+      <w:r>
+        <w:t>de i</w:t>
+      </w:r>
+      <w:proofErr w:type="gramEnd"/>
+      <w:r>
+        <w:t xml:space="preserve"> para j corresponde sempre a ir diretamente de i até j. Ou seja, para quaisquer vértices V</w:t>
       </w:r>
       <w:r>
         <w:rPr>
@@ -5568,7 +6504,20 @@
         <w:t>3</w:t>
       </w:r>
       <w:r>
-        <w:t>, dist(V</w:t>
+        <w:t xml:space="preserve">, </w:t>
+      </w:r>
+      <w:proofErr w:type="spellStart"/>
+      <w:proofErr w:type="gramStart"/>
+      <w:r>
+        <w:t>dist</w:t>
+      </w:r>
+      <w:proofErr w:type="spellEnd"/>
+      <w:r>
+        <w:t>(</w:t>
+      </w:r>
+      <w:proofErr w:type="gramEnd"/>
+      <w:r>
+        <w:t>V</w:t>
       </w:r>
       <w:r>
         <w:rPr>
@@ -5586,7 +6535,15 @@
         <w:t>2</w:t>
       </w:r>
       <w:r>
-        <w:t>) + dist(V</w:t>
+        <w:t xml:space="preserve">) + </w:t>
+      </w:r>
+      <w:proofErr w:type="spellStart"/>
+      <w:r>
+        <w:t>dist</w:t>
+      </w:r>
+      <w:proofErr w:type="spellEnd"/>
+      <w:r>
+        <w:t>(V</w:t>
       </w:r>
       <w:r>
         <w:rPr>
@@ -5607,7 +6564,21 @@
         <w:rPr>
           <w:rFonts w:ascii="Arial Unicode MS" w:eastAsia="Arial Unicode MS" w:hAnsi="Arial Unicode MS" w:cs="Arial Unicode MS"/>
         </w:rPr>
-        <w:t>) ≤  dist(V</w:t>
+        <w:t xml:space="preserve">) ≤  </w:t>
+      </w:r>
+      <w:proofErr w:type="spellStart"/>
+      <w:r>
+        <w:rPr>
+          <w:rFonts w:ascii="Arial Unicode MS" w:eastAsia="Arial Unicode MS" w:hAnsi="Arial Unicode MS" w:cs="Arial Unicode MS"/>
+        </w:rPr>
+        <w:t>dist</w:t>
+      </w:r>
+      <w:proofErr w:type="spellEnd"/>
+      <w:r>
+        <w:rPr>
+          <w:rFonts w:ascii="Arial Unicode MS" w:eastAsia="Arial Unicode MS" w:hAnsi="Arial Unicode MS" w:cs="Arial Unicode MS"/>
+        </w:rPr>
+        <w:t>(V</w:t>
       </w:r>
       <w:r>
         <w:rPr>
@@ -5780,14 +6751,27 @@
                             <w:r>
                               <w:t xml:space="preserve">Figura </w:t>
                             </w:r>
-                            <w:fldSimple w:instr=" SEQ Figura \* ARABIC ">
-                              <w:r>
-                                <w:rPr>
-                                  <w:noProof/>
-                                </w:rPr>
-                                <w:t>5</w:t>
-                              </w:r>
-                            </w:fldSimple>
+                            <w:r>
+                              <w:fldChar w:fldCharType="begin"/>
+                            </w:r>
+                            <w:r>
+                              <w:instrText xml:space="preserve"> SEQ Figura \* ARABIC </w:instrText>
+                            </w:r>
+                            <w:r>
+                              <w:fldChar w:fldCharType="separate"/>
+                            </w:r>
+                            <w:r>
+                              <w:rPr>
+                                <w:noProof/>
+                              </w:rPr>
+                              <w:t>5</w:t>
+                            </w:r>
+                            <w:r>
+                              <w:rPr>
+                                <w:noProof/>
+                              </w:rPr>
+                              <w:fldChar w:fldCharType="end"/>
+                            </w:r>
                             <w:r>
                               <w:t xml:space="preserve"> - Grafo que obedece desigualdade triangular</w:t>
                             </w:r>
@@ -5821,14 +6805,27 @@
                       <w:r>
                         <w:t xml:space="preserve">Figura </w:t>
                       </w:r>
-                      <w:fldSimple w:instr=" SEQ Figura \* ARABIC ">
-                        <w:r>
-                          <w:rPr>
-                            <w:noProof/>
-                          </w:rPr>
-                          <w:t>5</w:t>
-                        </w:r>
-                      </w:fldSimple>
+                      <w:r>
+                        <w:fldChar w:fldCharType="begin"/>
+                      </w:r>
+                      <w:r>
+                        <w:instrText xml:space="preserve"> SEQ Figura \* ARABIC </w:instrText>
+                      </w:r>
+                      <w:r>
+                        <w:fldChar w:fldCharType="separate"/>
+                      </w:r>
+                      <w:r>
+                        <w:rPr>
+                          <w:noProof/>
+                        </w:rPr>
+                        <w:t>5</w:t>
+                      </w:r>
+                      <w:r>
+                        <w:rPr>
+                          <w:noProof/>
+                        </w:rPr>
+                        <w:fldChar w:fldCharType="end"/>
+                      </w:r>
                       <w:r>
                         <w:t xml:space="preserve"> - Grafo que obedece desigualdade triangular</w:t>
                       </w:r>
@@ -6030,14 +7027,30 @@
                             <w:r>
                               <w:t xml:space="preserve">Figura </w:t>
                             </w:r>
-                            <w:fldSimple w:instr=" SEQ Figura \* ARABIC ">
-                              <w:r>
-                                <w:rPr>
-                                  <w:noProof/>
-                                </w:rPr>
-                                <w:t>6</w:t>
-                              </w:r>
-                            </w:fldSimple>
+                            <w:r>
+                              <w:fldChar w:fldCharType="begin"/>
+                            </w:r>
+                            <w:r>
+                              <w:instrText xml:space="preserve"> SEQ Figura</w:instrText>
+                            </w:r>
+                            <w:r>
+                              <w:instrText xml:space="preserve"> \* ARABIC </w:instrText>
+                            </w:r>
+                            <w:r>
+                              <w:fldChar w:fldCharType="separate"/>
+                            </w:r>
+                            <w:r>
+                              <w:rPr>
+                                <w:noProof/>
+                              </w:rPr>
+                              <w:t>6</w:t>
+                            </w:r>
+                            <w:r>
+                              <w:rPr>
+                                <w:noProof/>
+                              </w:rPr>
+                              <w:fldChar w:fldCharType="end"/>
+                            </w:r>
                             <w:r>
                               <w:t xml:space="preserve"> - </w:t>
                             </w:r>
@@ -6077,14 +7090,30 @@
                       <w:r>
                         <w:t xml:space="preserve">Figura </w:t>
                       </w:r>
-                      <w:fldSimple w:instr=" SEQ Figura \* ARABIC ">
-                        <w:r>
-                          <w:rPr>
-                            <w:noProof/>
-                          </w:rPr>
-                          <w:t>6</w:t>
-                        </w:r>
-                      </w:fldSimple>
+                      <w:r>
+                        <w:fldChar w:fldCharType="begin"/>
+                      </w:r>
+                      <w:r>
+                        <w:instrText xml:space="preserve"> SEQ Figura</w:instrText>
+                      </w:r>
+                      <w:r>
+                        <w:instrText xml:space="preserve"> \* ARABIC </w:instrText>
+                      </w:r>
+                      <w:r>
+                        <w:fldChar w:fldCharType="separate"/>
+                      </w:r>
+                      <w:r>
+                        <w:rPr>
+                          <w:noProof/>
+                        </w:rPr>
+                        <w:t>6</w:t>
+                      </w:r>
+                      <w:r>
+                        <w:rPr>
+                          <w:noProof/>
+                        </w:rPr>
+                        <w:fldChar w:fldCharType="end"/>
+                      </w:r>
                       <w:r>
                         <w:t xml:space="preserve"> - </w:t>
                       </w:r>
@@ -6226,7 +7255,23 @@
         <w:jc w:val="both"/>
       </w:pPr>
       <w:r>
-        <w:t>Analisando a complexidade algorítmica, conclui-se que o passo mais demorado é a construção da MST, sendo os outros passos concluídos, no máximo, em tempo linear, O(V). A complexidade temporal é então, O(|V| + |E| log|V|). Sendo |E| &lt;= |V|</w:t>
+        <w:t xml:space="preserve">Analisando a complexidade algorítmica, conclui-se que o passo mais demorado é a construção da MST, sendo os outros passos concluídos, no máximo, em tempo linear, O(V). A complexidade temporal é então, </w:t>
+      </w:r>
+      <w:proofErr w:type="gramStart"/>
+      <w:r>
+        <w:t>O(</w:t>
+      </w:r>
+      <w:proofErr w:type="gramEnd"/>
+      <w:r>
+        <w:t xml:space="preserve">|V| + |E| </w:t>
+      </w:r>
+      <w:proofErr w:type="spellStart"/>
+      <w:r>
+        <w:t>log|V</w:t>
+      </w:r>
+      <w:proofErr w:type="spellEnd"/>
+      <w:r>
+        <w:t>|). Sendo |E| &lt;= |V|</w:t>
       </w:r>
       <w:r>
         <w:rPr>
@@ -6235,7 +7280,23 @@
         <w:t>2</w:t>
       </w:r>
       <w:r>
-        <w:t>, pode-se simplificar como O(|E| log|V|), a mesma do algoritmo de Prim.</w:t>
+        <w:t xml:space="preserve">, pode-se simplificar como </w:t>
+      </w:r>
+      <w:proofErr w:type="gramStart"/>
+      <w:r>
+        <w:t>O(</w:t>
+      </w:r>
+      <w:proofErr w:type="gramEnd"/>
+      <w:r>
+        <w:t xml:space="preserve">|E| </w:t>
+      </w:r>
+      <w:proofErr w:type="spellStart"/>
+      <w:r>
+        <w:t>log|V</w:t>
+      </w:r>
+      <w:proofErr w:type="spellEnd"/>
+      <w:r>
+        <w:t>|), a mesma do algoritmo de Prim.</w:t>
       </w:r>
     </w:p>
     <w:p>
@@ -6295,19 +7356,40 @@
                             <w:r>
                               <w:t xml:space="preserve">Figura </w:t>
                             </w:r>
-                            <w:fldSimple w:instr=" SEQ Figura \* ARABIC ">
-                              <w:r>
-                                <w:rPr>
-                                  <w:noProof/>
-                                </w:rPr>
-                                <w:t>7</w:t>
-                              </w:r>
-                            </w:fldSimple>
+                            <w:r>
+                              <w:fldChar w:fldCharType="begin"/>
+                            </w:r>
+                            <w:r>
+                              <w:instrText xml:space="preserve"> SEQ Figura \* ARABIC </w:instrText>
+                            </w:r>
+                            <w:r>
+                              <w:fldChar w:fldCharType="separate"/>
+                            </w:r>
+                            <w:r>
+                              <w:rPr>
+                                <w:noProof/>
+                              </w:rPr>
+                              <w:t>7</w:t>
+                            </w:r>
+                            <w:r>
+                              <w:rPr>
+                                <w:noProof/>
+                              </w:rPr>
+                              <w:fldChar w:fldCharType="end"/>
+                            </w:r>
                             <w:r>
                               <w:t xml:space="preserve"> - </w:t>
                             </w:r>
                             <w:r>
-                              <w:t>Caminho obtido por aplicação do algoritmo (a vermelho) vs caminho ótimo (a azul)</w:t>
+                              <w:t xml:space="preserve">Caminho obtido por aplicação do algoritmo (a vermelho) </w:t>
+                            </w:r>
+                            <w:proofErr w:type="spellStart"/>
+                            <w:r>
+                              <w:t>vs</w:t>
+                            </w:r>
+                            <w:proofErr w:type="spellEnd"/>
+                            <w:r>
+                              <w:t xml:space="preserve"> caminho ótimo (a azul)</w:t>
                             </w:r>
                           </w:p>
                         </w:txbxContent>
@@ -6339,19 +7421,40 @@
                       <w:r>
                         <w:t xml:space="preserve">Figura </w:t>
                       </w:r>
-                      <w:fldSimple w:instr=" SEQ Figura \* ARABIC ">
-                        <w:r>
-                          <w:rPr>
-                            <w:noProof/>
-                          </w:rPr>
-                          <w:t>7</w:t>
-                        </w:r>
-                      </w:fldSimple>
+                      <w:r>
+                        <w:fldChar w:fldCharType="begin"/>
+                      </w:r>
+                      <w:r>
+                        <w:instrText xml:space="preserve"> SEQ Figura \* ARABIC </w:instrText>
+                      </w:r>
+                      <w:r>
+                        <w:fldChar w:fldCharType="separate"/>
+                      </w:r>
+                      <w:r>
+                        <w:rPr>
+                          <w:noProof/>
+                        </w:rPr>
+                        <w:t>7</w:t>
+                      </w:r>
+                      <w:r>
+                        <w:rPr>
+                          <w:noProof/>
+                        </w:rPr>
+                        <w:fldChar w:fldCharType="end"/>
+                      </w:r>
                       <w:r>
                         <w:t xml:space="preserve"> - </w:t>
                       </w:r>
                       <w:r>
-                        <w:t>Caminho obtido por aplicação do algoritmo (a vermelho) vs caminho ótimo (a azul)</w:t>
+                        <w:t xml:space="preserve">Caminho obtido por aplicação do algoritmo (a vermelho) </w:t>
+                      </w:r>
+                      <w:proofErr w:type="spellStart"/>
+                      <w:r>
+                        <w:t>vs</w:t>
+                      </w:r>
+                      <w:proofErr w:type="spellEnd"/>
+                      <w:r>
+                        <w:t xml:space="preserve"> caminho ótimo (a azul)</w:t>
                       </w:r>
                     </w:p>
                   </w:txbxContent>
@@ -6448,13 +7551,31 @@
       <w:r>
         <w:t xml:space="preserve">Para evitar tal problema, será utilizado também um outro algoritmo, que utiliza o princípio de </w:t>
       </w:r>
+      <w:proofErr w:type="spellStart"/>
       <w:r>
         <w:rPr>
           <w:b/>
           <w:i/>
         </w:rPr>
-        <w:t>Nearest Insertion</w:t>
-      </w:r>
+        <w:t>Nearest</w:t>
+      </w:r>
+      <w:proofErr w:type="spellEnd"/>
+      <w:r>
+        <w:rPr>
+          <w:b/>
+          <w:i/>
+        </w:rPr>
+        <w:t xml:space="preserve"> </w:t>
+      </w:r>
+      <w:proofErr w:type="spellStart"/>
+      <w:r>
+        <w:rPr>
+          <w:b/>
+          <w:i/>
+        </w:rPr>
+        <w:t>Insertion</w:t>
+      </w:r>
+      <w:proofErr w:type="spellEnd"/>
       <w:r>
         <w:t xml:space="preserve">. </w:t>
       </w:r>
@@ -6477,12 +7598,28 @@
         <w:lastRenderedPageBreak/>
         <w:t xml:space="preserve">Um algoritmo de </w:t>
       </w:r>
+      <w:proofErr w:type="spellStart"/>
       <w:r>
         <w:rPr>
           <w:i/>
         </w:rPr>
-        <w:t>Nearest Insertion</w:t>
-      </w:r>
+        <w:t>Nearest</w:t>
+      </w:r>
+      <w:proofErr w:type="spellEnd"/>
+      <w:r>
+        <w:rPr>
+          <w:i/>
+        </w:rPr>
+        <w:t xml:space="preserve"> </w:t>
+      </w:r>
+      <w:proofErr w:type="spellStart"/>
+      <w:r>
+        <w:rPr>
+          <w:i/>
+        </w:rPr>
+        <w:t>Insertion</w:t>
+      </w:r>
+      <w:proofErr w:type="spellEnd"/>
       <w:r>
         <w:t xml:space="preserve"> utilizado para resolver um TSP </w:t>
       </w:r>
@@ -6554,7 +7691,11 @@
         <w:t>i</w:t>
       </w:r>
       <w:r>
-        <w:t>, V</w:t>
+        <w:t xml:space="preserve">, </w:t>
+      </w:r>
+      <w:proofErr w:type="spellStart"/>
+      <w:r>
+        <w:t>V</w:t>
       </w:r>
       <w:r>
         <w:rPr>
@@ -6562,8 +7703,22 @@
         </w:rPr>
         <w:t>j</w:t>
       </w:r>
-      <w:r>
-        <w:t>), que minimiza dist(V</w:t>
+      <w:proofErr w:type="spellEnd"/>
+      <w:r>
+        <w:t xml:space="preserve">), que minimiza </w:t>
+      </w:r>
+      <w:proofErr w:type="spellStart"/>
+      <w:proofErr w:type="gramStart"/>
+      <w:r>
+        <w:t>dist</w:t>
+      </w:r>
+      <w:proofErr w:type="spellEnd"/>
+      <w:r>
+        <w:t>(</w:t>
+      </w:r>
+      <w:proofErr w:type="gramEnd"/>
+      <w:r>
+        <w:t>V</w:t>
       </w:r>
       <w:r>
         <w:rPr>
@@ -6572,7 +7727,19 @@
         <w:t>i</w:t>
       </w:r>
       <w:r>
-        <w:t>, V) + dist(V, V</w:t>
+        <w:t xml:space="preserve">, V) + </w:t>
+      </w:r>
+      <w:proofErr w:type="spellStart"/>
+      <w:r>
+        <w:t>dist</w:t>
+      </w:r>
+      <w:proofErr w:type="spellEnd"/>
+      <w:r>
+        <w:t xml:space="preserve">(V, </w:t>
+      </w:r>
+      <w:proofErr w:type="spellStart"/>
+      <w:r>
+        <w:t>V</w:t>
       </w:r>
       <w:r>
         <w:rPr>
@@ -6580,8 +7747,17 @@
         </w:rPr>
         <w:t>j</w:t>
       </w:r>
-      <w:r>
-        <w:t>)  - dist(V</w:t>
+      <w:proofErr w:type="spellEnd"/>
+      <w:r>
+        <w:t xml:space="preserve">)  - </w:t>
+      </w:r>
+      <w:proofErr w:type="spellStart"/>
+      <w:r>
+        <w:t>dist</w:t>
+      </w:r>
+      <w:proofErr w:type="spellEnd"/>
+      <w:r>
+        <w:t>(V</w:t>
       </w:r>
       <w:r>
         <w:rPr>
@@ -6590,7 +7766,11 @@
         <w:t>i</w:t>
       </w:r>
       <w:r>
-        <w:t>, V</w:t>
+        <w:t xml:space="preserve">, </w:t>
+      </w:r>
+      <w:proofErr w:type="spellStart"/>
+      <w:r>
+        <w:t>V</w:t>
       </w:r>
       <w:r>
         <w:rPr>
@@ -6598,6 +7778,7 @@
         </w:rPr>
         <w:t>j</w:t>
       </w:r>
+      <w:proofErr w:type="spellEnd"/>
       <w:r>
         <w:t>), sendo V</w:t>
       </w:r>
@@ -6608,7 +7789,11 @@
         <w:t>i</w:t>
       </w:r>
       <w:r>
-        <w:t xml:space="preserve"> e V</w:t>
+        <w:t xml:space="preserve"> e </w:t>
+      </w:r>
+      <w:proofErr w:type="spellStart"/>
+      <w:r>
+        <w:t>V</w:t>
       </w:r>
       <w:r>
         <w:rPr>
@@ -6616,6 +7801,7 @@
         </w:rPr>
         <w:t>j</w:t>
       </w:r>
+      <w:proofErr w:type="spellEnd"/>
       <w:r>
         <w:t xml:space="preserve"> vértices pertencentes ao trajeto parcial. </w:t>
       </w:r>
@@ -6638,7 +7824,11 @@
         <w:t>i</w:t>
       </w:r>
       <w:r>
-        <w:t xml:space="preserve"> e V</w:t>
+        <w:t xml:space="preserve"> e </w:t>
+      </w:r>
+      <w:proofErr w:type="spellStart"/>
+      <w:r>
+        <w:t>V</w:t>
       </w:r>
       <w:r>
         <w:rPr>
@@ -6646,6 +7836,7 @@
         </w:rPr>
         <w:t>j</w:t>
       </w:r>
+      <w:proofErr w:type="spellEnd"/>
       <w:r>
         <w:t>.</w:t>
       </w:r>
@@ -6716,17 +7907,56 @@
           <w:b/>
           <w:i/>
         </w:rPr>
-        <w:t>Clarke-Wright</w:t>
-      </w:r>
+        <w:t>Clarke-</w:t>
+      </w:r>
+      <w:proofErr w:type="spellStart"/>
+      <w:r>
+        <w:rPr>
+          <w:b/>
+          <w:i/>
+        </w:rPr>
+        <w:t>Wright</w:t>
+      </w:r>
+      <w:proofErr w:type="spellEnd"/>
       <w:r>
         <w:t xml:space="preserve"> (direcionado para VRP - </w:t>
       </w:r>
+      <w:proofErr w:type="spellStart"/>
       <w:r>
         <w:rPr>
           <w:i/>
         </w:rPr>
-        <w:t>Vehicle Routing Problem</w:t>
-      </w:r>
+        <w:t>Vehicle</w:t>
+      </w:r>
+      <w:proofErr w:type="spellEnd"/>
+      <w:r>
+        <w:rPr>
+          <w:i/>
+        </w:rPr>
+        <w:t xml:space="preserve"> </w:t>
+      </w:r>
+      <w:proofErr w:type="spellStart"/>
+      <w:r>
+        <w:rPr>
+          <w:i/>
+        </w:rPr>
+        <w:t>Routing</w:t>
+      </w:r>
+      <w:proofErr w:type="spellEnd"/>
+      <w:r>
+        <w:rPr>
+          <w:i/>
+        </w:rPr>
+        <w:t xml:space="preserve"> </w:t>
+      </w:r>
+      <w:proofErr w:type="spellStart"/>
+      <w:r>
+        <w:rPr>
+          <w:i/>
+        </w:rPr>
+        <w:t>Problem</w:t>
+      </w:r>
+      <w:proofErr w:type="spellEnd"/>
       <w:r>
         <w:t>, uma generalização do TSP que também se poderia ajustar ao problema), ou o</w:t>
       </w:r>
@@ -6734,8 +7964,16 @@
         <w:rPr>
           <w:b/>
         </w:rPr>
-        <w:t xml:space="preserve"> Algoritmo de Christofides</w:t>
-      </w:r>
+        <w:t xml:space="preserve"> Algoritmo de </w:t>
+      </w:r>
+      <w:proofErr w:type="spellStart"/>
+      <w:r>
+        <w:rPr>
+          <w:b/>
+        </w:rPr>
+        <w:t>Christofides</w:t>
+      </w:r>
+      <w:proofErr w:type="spellEnd"/>
       <w:r>
         <w:t>, que embora possa dar, em algumas situações, melhores resultados do que o algoritmo baseado em MST, é de mais complexa implementação.</w:t>
       </w:r>
@@ -6797,13 +8035,31 @@
       <w:r>
         <w:t xml:space="preserve">No entanto, o caminho obtido não será a solução que o programa dará, mas sim a ordem de vértices utilizada para a implementação do algoritmo </w:t>
       </w:r>
+      <w:proofErr w:type="spellStart"/>
       <w:r>
         <w:rPr>
           <w:b/>
           <w:i/>
         </w:rPr>
-        <w:t>Nearest Insertion</w:t>
-      </w:r>
+        <w:t>Nearest</w:t>
+      </w:r>
+      <w:proofErr w:type="spellEnd"/>
+      <w:r>
+        <w:rPr>
+          <w:b/>
+          <w:i/>
+        </w:rPr>
+        <w:t xml:space="preserve"> </w:t>
+      </w:r>
+      <w:proofErr w:type="spellStart"/>
+      <w:r>
+        <w:rPr>
+          <w:b/>
+          <w:i/>
+        </w:rPr>
+        <w:t>Insertion</w:t>
+      </w:r>
+      <w:proofErr w:type="spellEnd"/>
       <w:r>
         <w:t>, com algumas restrições, explicadas a seguir.</w:t>
       </w:r>
@@ -6855,14 +8111,27 @@
                             <w:r>
                               <w:t xml:space="preserve">Figura </w:t>
                             </w:r>
-                            <w:fldSimple w:instr=" SEQ Figura \* ARABIC ">
-                              <w:r>
-                                <w:rPr>
-                                  <w:noProof/>
-                                </w:rPr>
-                                <w:t>8</w:t>
-                              </w:r>
-                            </w:fldSimple>
+                            <w:r>
+                              <w:fldChar w:fldCharType="begin"/>
+                            </w:r>
+                            <w:r>
+                              <w:instrText xml:space="preserve"> SEQ Figura \* ARABIC </w:instrText>
+                            </w:r>
+                            <w:r>
+                              <w:fldChar w:fldCharType="separate"/>
+                            </w:r>
+                            <w:r>
+                              <w:rPr>
+                                <w:noProof/>
+                              </w:rPr>
+                              <w:t>8</w:t>
+                            </w:r>
+                            <w:r>
+                              <w:rPr>
+                                <w:noProof/>
+                              </w:rPr>
+                              <w:fldChar w:fldCharType="end"/>
+                            </w:r>
                             <w:r>
                               <w:t xml:space="preserve"> - </w:t>
                             </w:r>
@@ -6896,14 +8165,27 @@
                       <w:r>
                         <w:t xml:space="preserve">Figura </w:t>
                       </w:r>
-                      <w:fldSimple w:instr=" SEQ Figura \* ARABIC ">
-                        <w:r>
-                          <w:rPr>
-                            <w:noProof/>
-                          </w:rPr>
-                          <w:t>8</w:t>
-                        </w:r>
-                      </w:fldSimple>
+                      <w:r>
+                        <w:fldChar w:fldCharType="begin"/>
+                      </w:r>
+                      <w:r>
+                        <w:instrText xml:space="preserve"> SEQ Figura \* ARABIC </w:instrText>
+                      </w:r>
+                      <w:r>
+                        <w:fldChar w:fldCharType="separate"/>
+                      </w:r>
+                      <w:r>
+                        <w:rPr>
+                          <w:noProof/>
+                        </w:rPr>
+                        <w:t>8</w:t>
+                      </w:r>
+                      <w:r>
+                        <w:rPr>
+                          <w:noProof/>
+                        </w:rPr>
+                        <w:fldChar w:fldCharType="end"/>
+                      </w:r>
                       <w:r>
                         <w:t xml:space="preserve"> - </w:t>
                       </w:r>
@@ -6978,13 +8260,31 @@
         <w:lastRenderedPageBreak/>
         <w:t xml:space="preserve">Acima mostra-se a árvore de expansão mínima para um certo grafo aplicado ao contexto do problema, com 2 escolas e 3 casas. Neste caso, aplicar-se-ia o algoritmo </w:t>
       </w:r>
+      <w:proofErr w:type="spellStart"/>
       <w:r>
         <w:rPr>
           <w:b/>
           <w:i/>
         </w:rPr>
-        <w:t>Nearest Insertion</w:t>
-      </w:r>
+        <w:t>Nearest</w:t>
+      </w:r>
+      <w:proofErr w:type="spellEnd"/>
+      <w:r>
+        <w:rPr>
+          <w:b/>
+          <w:i/>
+        </w:rPr>
+        <w:t xml:space="preserve"> </w:t>
+      </w:r>
+      <w:proofErr w:type="spellStart"/>
+      <w:r>
+        <w:rPr>
+          <w:b/>
+          <w:i/>
+        </w:rPr>
+        <w:t>Insertion</w:t>
+      </w:r>
+      <w:proofErr w:type="spellEnd"/>
       <w:r>
         <w:t xml:space="preserve"> de forma normal, começando por C1-A, seguido de C3-B. </w:t>
       </w:r>
@@ -7072,14 +8372,27 @@
                             <w:r>
                               <w:t xml:space="preserve">Figura </w:t>
                             </w:r>
-                            <w:fldSimple w:instr=" SEQ Figura \* ARABIC ">
-                              <w:r>
-                                <w:rPr>
-                                  <w:noProof/>
-                                </w:rPr>
-                                <w:t>9</w:t>
-                              </w:r>
-                            </w:fldSimple>
+                            <w:r>
+                              <w:fldChar w:fldCharType="begin"/>
+                            </w:r>
+                            <w:r>
+                              <w:instrText xml:space="preserve"> SEQ Figura \* ARABIC </w:instrText>
+                            </w:r>
+                            <w:r>
+                              <w:fldChar w:fldCharType="separate"/>
+                            </w:r>
+                            <w:r>
+                              <w:rPr>
+                                <w:noProof/>
+                              </w:rPr>
+                              <w:t>9</w:t>
+                            </w:r>
+                            <w:r>
+                              <w:rPr>
+                                <w:noProof/>
+                              </w:rPr>
+                              <w:fldChar w:fldCharType="end"/>
+                            </w:r>
                             <w:r>
                               <w:t xml:space="preserve"> - </w:t>
                             </w:r>
@@ -7116,14 +8429,27 @@
                       <w:r>
                         <w:t xml:space="preserve">Figura </w:t>
                       </w:r>
-                      <w:fldSimple w:instr=" SEQ Figura \* ARABIC ">
-                        <w:r>
-                          <w:rPr>
-                            <w:noProof/>
-                          </w:rPr>
-                          <w:t>9</w:t>
-                        </w:r>
-                      </w:fldSimple>
+                      <w:r>
+                        <w:fldChar w:fldCharType="begin"/>
+                      </w:r>
+                      <w:r>
+                        <w:instrText xml:space="preserve"> SEQ Figura \* ARABIC </w:instrText>
+                      </w:r>
+                      <w:r>
+                        <w:fldChar w:fldCharType="separate"/>
+                      </w:r>
+                      <w:r>
+                        <w:rPr>
+                          <w:noProof/>
+                        </w:rPr>
+                        <w:t>9</w:t>
+                      </w:r>
+                      <w:r>
+                        <w:rPr>
+                          <w:noProof/>
+                        </w:rPr>
+                        <w:fldChar w:fldCharType="end"/>
+                      </w:r>
                       <w:r>
                         <w:t xml:space="preserve"> - </w:t>
                       </w:r>
@@ -7351,14 +8677,27 @@
                             <w:r>
                               <w:t xml:space="preserve">Figura </w:t>
                             </w:r>
-                            <w:fldSimple w:instr=" SEQ Figura \* ARABIC ">
-                              <w:r>
-                                <w:rPr>
-                                  <w:noProof/>
-                                </w:rPr>
-                                <w:t>10</w:t>
-                              </w:r>
-                            </w:fldSimple>
+                            <w:r>
+                              <w:fldChar w:fldCharType="begin"/>
+                            </w:r>
+                            <w:r>
+                              <w:instrText xml:space="preserve"> SEQ Figura \* ARABIC </w:instrText>
+                            </w:r>
+                            <w:r>
+                              <w:fldChar w:fldCharType="separate"/>
+                            </w:r>
+                            <w:r>
+                              <w:rPr>
+                                <w:noProof/>
+                              </w:rPr>
+                              <w:t>10</w:t>
+                            </w:r>
+                            <w:r>
+                              <w:rPr>
+                                <w:noProof/>
+                              </w:rPr>
+                              <w:fldChar w:fldCharType="end"/>
+                            </w:r>
                             <w:r>
                               <w:t xml:space="preserve"> - </w:t>
                             </w:r>
@@ -7395,14 +8734,27 @@
                       <w:r>
                         <w:t xml:space="preserve">Figura </w:t>
                       </w:r>
-                      <w:fldSimple w:instr=" SEQ Figura \* ARABIC ">
-                        <w:r>
-                          <w:rPr>
-                            <w:noProof/>
-                          </w:rPr>
-                          <w:t>10</w:t>
-                        </w:r>
-                      </w:fldSimple>
+                      <w:r>
+                        <w:fldChar w:fldCharType="begin"/>
+                      </w:r>
+                      <w:r>
+                        <w:instrText xml:space="preserve"> SEQ Figura \* ARABIC </w:instrText>
+                      </w:r>
+                      <w:r>
+                        <w:fldChar w:fldCharType="separate"/>
+                      </w:r>
+                      <w:r>
+                        <w:rPr>
+                          <w:noProof/>
+                        </w:rPr>
+                        <w:t>10</w:t>
+                      </w:r>
+                      <w:r>
+                        <w:rPr>
+                          <w:noProof/>
+                        </w:rPr>
+                        <w:fldChar w:fldCharType="end"/>
+                      </w:r>
                       <w:r>
                         <w:t xml:space="preserve"> - </w:t>
                       </w:r>
@@ -7540,7 +8892,15 @@
       </w:pPr>
       <w:r>
         <w:tab/>
-        <w:t>Este algoritmo tem complexidade temporal O(|V| + |E|), a mesma complexidade da DFS, já que todos os vértices e arestas são visitados seguidamente.</w:t>
+        <w:t xml:space="preserve">Este algoritmo tem complexidade temporal </w:t>
+      </w:r>
+      <w:proofErr w:type="gramStart"/>
+      <w:r>
+        <w:t>O(</w:t>
+      </w:r>
+      <w:proofErr w:type="gramEnd"/>
+      <w:r>
+        <w:t>|V| + |E|), a mesma complexidade da DFS, já que todos os vértices e arestas são visitados seguidamente.</w:t>
       </w:r>
     </w:p>
     <w:p>
@@ -7550,7 +8910,15 @@
         <w:jc w:val="both"/>
       </w:pPr>
       <w:r>
-        <w:t>Se o grafo for fortemente conexo, é importante determinar a existência de pontos de articulação, isto é, de vértices que, quando removidos, tornam o grafo não fortemente conexo. É informação crucial, pois poderão haver casas com baixa acessibilidade, casos em que obras nas vias públicas impossibilitarão alguns caminhos. Poder-se-á utilizar o seguinte algoritmo:</w:t>
+        <w:t xml:space="preserve">Se o grafo for fortemente conexo, é importante determinar a existência de pontos de articulação, isto é, de vértices que, quando removidos, tornam o grafo não fortemente conexo. É informação crucial, pois </w:t>
+      </w:r>
+      <w:proofErr w:type="gramStart"/>
+      <w:r>
+        <w:t>poderão haver</w:t>
+      </w:r>
+      <w:proofErr w:type="gramEnd"/>
+      <w:r>
+        <w:t xml:space="preserve"> casas com baixa acessibilidade, casos em que obras nas vias públicas impossibilitarão alguns caminhos. Poder-se-á utilizar o seguinte algoritmo:</w:t>
       </w:r>
     </w:p>
     <w:p>
@@ -7643,12 +9011,28 @@
       <w:r>
         <w:t xml:space="preserve">a ordem de colocação dos vértices por </w:t>
       </w:r>
+      <w:proofErr w:type="spellStart"/>
       <w:r>
         <w:rPr>
           <w:i/>
         </w:rPr>
-        <w:t>Nearest Insertion</w:t>
-      </w:r>
+        <w:t>Nearest</w:t>
+      </w:r>
+      <w:proofErr w:type="spellEnd"/>
+      <w:r>
+        <w:rPr>
+          <w:i/>
+        </w:rPr>
+        <w:t xml:space="preserve"> </w:t>
+      </w:r>
+      <w:proofErr w:type="spellStart"/>
+      <w:r>
+        <w:rPr>
+          <w:i/>
+        </w:rPr>
+        <w:t>Insertion</w:t>
+      </w:r>
+      <w:proofErr w:type="spellEnd"/>
       <w:r>
         <w:t xml:space="preserve"> no trajeto de retorno</w:t>
       </w:r>
@@ -7679,17 +9063,41 @@
       <w:r>
         <w:t xml:space="preserve">a MST, quando o critério usado para posicionar o vértice será, realmente, o de </w:t>
       </w:r>
+      <w:proofErr w:type="spellStart"/>
       <w:r>
         <w:rPr>
           <w:i/>
         </w:rPr>
-        <w:t>Nearest Insertion</w:t>
-      </w:r>
+        <w:t>Nearest</w:t>
+      </w:r>
+      <w:proofErr w:type="spellEnd"/>
+      <w:r>
+        <w:rPr>
+          <w:i/>
+        </w:rPr>
+        <w:t xml:space="preserve"> </w:t>
+      </w:r>
+      <w:proofErr w:type="spellStart"/>
+      <w:r>
+        <w:rPr>
+          <w:i/>
+        </w:rPr>
+        <w:t>Insertion</w:t>
+      </w:r>
+      <w:proofErr w:type="spellEnd"/>
       <w:r>
         <w:t>.</w:t>
       </w:r>
       <w:r>
-        <w:t xml:space="preserve"> Para além disso, como o trajeto de ida já coloca as crianças  antes das suas escolas, a aplicação das restrições impostas será facilitada, como será descrito.</w:t>
+        <w:t xml:space="preserve"> Para além disso, como o trajeto de ida já coloca as </w:t>
+      </w:r>
+      <w:proofErr w:type="gramStart"/>
+      <w:r>
+        <w:t>crianças  antes</w:t>
+      </w:r>
+      <w:proofErr w:type="gramEnd"/>
+      <w:r>
+        <w:t xml:space="preserve"> das suas escolas, a aplicação das restrições impostas será facilitada, como será descrito.</w:t>
       </w:r>
     </w:p>
     <w:p/>
@@ -7736,13 +9144,31 @@
       <w:r>
         <w:t xml:space="preserve">Em primeiro lugar, correr-se-ia o algoritmo baseado em MST, obtendo-se uma lista ordenadas de vértices a escolher. De seguida, efetuar-se-ia </w:t>
       </w:r>
+      <w:proofErr w:type="spellStart"/>
       <w:r>
         <w:rPr>
           <w:b/>
           <w:i/>
         </w:rPr>
-        <w:t>Nearest Insertion</w:t>
-      </w:r>
+        <w:t>Nearest</w:t>
+      </w:r>
+      <w:proofErr w:type="spellEnd"/>
+      <w:r>
+        <w:rPr>
+          <w:b/>
+          <w:i/>
+        </w:rPr>
+        <w:t xml:space="preserve"> </w:t>
+      </w:r>
+      <w:proofErr w:type="spellStart"/>
+      <w:r>
+        <w:rPr>
+          <w:b/>
+          <w:i/>
+        </w:rPr>
+        <w:t>Insertion</w:t>
+      </w:r>
+      <w:proofErr w:type="spellEnd"/>
       <w:r>
         <w:t xml:space="preserve"> pela ordem ditada na lista, com a única restrição de que o vértice da escola terá de ficar na última posição</w:t>
       </w:r>
@@ -7774,7 +9200,15 @@
       </w:pPr>
       <w:r>
         <w:tab/>
-        <w:t>Numa segunda iteração, poderemos ter vários veículos em circulação, cada um com a sua capacidade máxima. Para minimizar o número de veículos usados, mas também o espaço desperdiçado (veículos maiores são mais dispendiosos), começa-se por escolher do veículo maior até ao mais pequeno, até sobrar espaço. Nesse caso, tenta-se escolher o mais pequeno que suporta todas as crianças restantes (Note-se que os autocarros ainda não foram atribuídas às crianças, apenas foi usado o número total para efeitos de minimização de número de veículos).</w:t>
+        <w:t xml:space="preserve">Numa segunda iteração, poderemos ter vários veículos em circulação, cada um com a sua capacidade máxima. Para minimizar o número de veículos usados, mas também o espaço desperdiçado (veículos maiores são mais dispendiosos), começa-se por escolher do veículo maior até ao mais pequeno, até sobrar espaço. Nesse caso, tenta-se escolher o mais pequeno que suporta todas as crianças restantes (Note-se que os autocarros ainda não foram </w:t>
+      </w:r>
+      <w:proofErr w:type="gramStart"/>
+      <w:r>
+        <w:t>atribuídas</w:t>
+      </w:r>
+      <w:proofErr w:type="gramEnd"/>
+      <w:r>
+        <w:t xml:space="preserve"> às crianças, apenas foi usado o número total para efeitos de minimização de número de veículos).</w:t>
       </w:r>
     </w:p>
     <w:p>
@@ -7784,7 +9218,15 @@
       </w:pPr>
       <w:r>
         <w:tab/>
-        <w:t xml:space="preserve">Seguidamente, o passo a tomar será aplicar os algoritmos usados na parte 1. para cada autocarro ordenadamente. Por cada veículo (exceto o último) encontrar-se-á um trajeto que passa por N (capacidade) casas, terminando na escola. Os veículos seguintes aplicarão os tais algoritmos mas apenas considerando as crianças que não foram ainda recolhidas. </w:t>
+        <w:t xml:space="preserve">Seguidamente, o passo a tomar será aplicar os algoritmos usados na parte 1. para cada autocarro ordenadamente. Por cada veículo (exceto o último) encontrar-se-á um trajeto que passa por N (capacidade) casas, terminando na escola. Os veículos seguintes aplicarão os tais </w:t>
+      </w:r>
+      <w:proofErr w:type="gramStart"/>
+      <w:r>
+        <w:t>algoritmos</w:t>
+      </w:r>
+      <w:proofErr w:type="gramEnd"/>
+      <w:r>
+        <w:t xml:space="preserve"> mas apenas considerando as crianças que não foram ainda recolhidas. </w:t>
       </w:r>
     </w:p>
     <w:p>
@@ -7865,11 +9307,33 @@
         <w:tab/>
         <w:t>Como descrito na parte anterior, o caminho de retorno será calculado de modo bastante similar, sendo apenas necessário repetir a última parte do algoritmo (</w:t>
       </w:r>
+      <w:proofErr w:type="spellStart"/>
       <w:r>
         <w:rPr>
           <w:i/>
         </w:rPr>
-        <w:t>Nearest Insertion)</w:t>
+        <w:t>Nearest</w:t>
+      </w:r>
+      <w:proofErr w:type="spellEnd"/>
+      <w:r>
+        <w:rPr>
+          <w:i/>
+        </w:rPr>
+        <w:t xml:space="preserve"> </w:t>
+      </w:r>
+      <w:proofErr w:type="spellStart"/>
+      <w:r>
+        <w:rPr>
+          <w:i/>
+        </w:rPr>
+        <w:t>Insertion</w:t>
+      </w:r>
+      <w:proofErr w:type="spellEnd"/>
+      <w:r>
+        <w:rPr>
+          <w:i/>
+        </w:rPr>
+        <w:t>)</w:t>
       </w:r>
       <w:r>
         <w:t xml:space="preserve">, </w:t>
@@ -7908,7 +9372,14 @@
         <w:rPr>
           <w:rFonts w:ascii="Arial Unicode MS" w:eastAsia="Arial Unicode MS" w:hAnsi="Arial Unicode MS" w:cs="Arial Unicode MS"/>
         </w:rPr>
-        <w:t>Assuma-se que P = S ∪ {D} ∪ (⋃ H</w:t>
+        <w:t xml:space="preserve">Assuma-se que P = S ∪ {D} ∪ (⋃ </w:t>
+      </w:r>
+      <w:proofErr w:type="spellStart"/>
+      <w:r>
+        <w:rPr>
+          <w:rFonts w:ascii="Arial Unicode MS" w:eastAsia="Arial Unicode MS" w:hAnsi="Arial Unicode MS" w:cs="Arial Unicode MS"/>
+        </w:rPr>
+        <w:t>H</w:t>
       </w:r>
       <w:r>
         <w:rPr>
@@ -7916,6 +9387,7 @@
         </w:rPr>
         <w:t>k</w:t>
       </w:r>
+      <w:proofErr w:type="spellEnd"/>
       <w:r>
         <w:t>), isto é, o conjunto de todos os pontos de interesse (Escolas, Garagem e Casas).</w:t>
       </w:r>
@@ -7967,8 +9439,13 @@
         <w:spacing w:before="200"/>
         <w:ind w:left="720" w:firstLine="720"/>
       </w:pPr>
-      <w:r>
-        <w:t>O(|P| (|V| + |E|) log(|V</w:t>
+      <w:proofErr w:type="gramStart"/>
+      <w:r>
+        <w:t>O(</w:t>
+      </w:r>
+      <w:proofErr w:type="gramEnd"/>
+      <w:r>
+        <w:t>|P| (|V| + |E|) log(|V</w:t>
       </w:r>
       <w:r>
         <w:t>|))</w:t>
@@ -7980,7 +9457,15 @@
         <w:ind w:firstLine="720"/>
       </w:pPr>
       <w:r>
-        <w:t>De seguida, o algoritmo MST será da complexidade O(|E|log(|V|)). Por fim, a terceira parte demorará sempre O(|</w:t>
+        <w:t>De seguida, o algoritmo MST será da complexidade O(|</w:t>
+      </w:r>
+      <w:proofErr w:type="spellStart"/>
+      <w:r>
+        <w:t>E|log</w:t>
+      </w:r>
+      <w:proofErr w:type="spellEnd"/>
+      <w:r>
+        <w:t>(|V|)). Por fim, a terceira parte demorará sempre O(|</w:t>
       </w:r>
       <w:r>
         <w:t>P</w:t>
@@ -8028,7 +9513,15 @@
         <w:ind w:left="720" w:firstLine="720"/>
       </w:pPr>
       <w:r>
-        <w:t>O(|E|log(|V|) + |</w:t>
+        <w:t>O(|</w:t>
+      </w:r>
+      <w:proofErr w:type="spellStart"/>
+      <w:r>
+        <w:t>E|log</w:t>
+      </w:r>
+      <w:proofErr w:type="spellEnd"/>
+      <w:r>
+        <w:t>(|V|) + |</w:t>
       </w:r>
       <w:r>
         <w:t>P</w:t>
@@ -8069,7 +9562,15 @@
         <w:ind w:firstLine="720"/>
       </w:pPr>
       <w:r>
-        <w:t>A etapa que consumirá mais espaço será o pré-processamento, que cria uma matriz |P|x|P|, para guardar as distâncias. As outras etapas apenas necessitarão de espaço que varia linearmente com o número de pontos de interesse.</w:t>
+        <w:t>A etapa que consumirá mais espaço será o pré-processamento, que cria uma matriz |</w:t>
+      </w:r>
+      <w:proofErr w:type="spellStart"/>
+      <w:r>
+        <w:t>P|x|P</w:t>
+      </w:r>
+      <w:proofErr w:type="spellEnd"/>
+      <w:r>
+        <w:t>|, para guardar as distâncias. As outras etapas apenas necessitarão de espaço que varia linearmente com o número de pontos de interesse.</w:t>
       </w:r>
     </w:p>
     <w:p>
@@ -8130,6 +9631,9 @@
         <w:spacing w:before="200"/>
       </w:pPr>
       <w:r>
+        <w:rPr>
+          <w:noProof/>
+        </w:rPr>
         <w:drawing>
           <wp:anchor distT="0" distB="0" distL="114300" distR="114300" simplePos="0" relativeHeight="251693056" behindDoc="1" locked="0" layoutInCell="1" allowOverlap="1" wp14:anchorId="3CD6564A" wp14:editId="5C11F558">
             <wp:simplePos x="0" y="0"/>
@@ -8195,6 +9699,9 @@
         </w:drawing>
       </w:r>
       <w:r>
+        <w:rPr>
+          <w:noProof/>
+        </w:rPr>
         <w:drawing>
           <wp:anchor distT="0" distB="0" distL="114300" distR="114300" simplePos="0" relativeHeight="251692032" behindDoc="1" locked="0" layoutInCell="1" allowOverlap="1" wp14:anchorId="2B0DBD60" wp14:editId="54A0FABE">
             <wp:simplePos x="0" y="0"/>
@@ -8264,7 +9771,11 @@
         <w:t>Para o pré-processamento,</w:t>
       </w:r>
       <w:r>
-        <w:t xml:space="preserve"> obtiveram-se os seguintes tempos de execução, primeiro</w:t>
+        <w:t xml:space="preserve"> obtiveram-se os seguintes tempos de execução, </w:t>
+      </w:r>
+      <w:proofErr w:type="gramStart"/>
+      <w:r>
+        <w:t>primeiro</w:t>
       </w:r>
       <w:r>
         <w:rPr>
@@ -8273,43 +9784,38 @@
         <w:t xml:space="preserve"> </w:t>
       </w:r>
       <w:r>
-        <w:t xml:space="preserve"> para |P| = 45, com |V| variável, e separadamente para |V| = 10000, com |P| variável. </w:t>
-      </w:r>
-    </w:p>
-    <w:p>
-      <w:pPr>
-        <w:spacing w:before="200"/>
-      </w:pPr>
-      <w:r>
-        <w:tab/>
-        <w:t>Para o cálculo do trajeto, obtiveram-se os seguintes tempos de execução, primeiro para |P| = 45, com |V| variável, e separadamente para |V| = 10000, com |P| variável</w:t>
-      </w:r>
-    </w:p>
-    <w:p>
-      <w:pPr>
-        <w:spacing w:before="200"/>
-        <w:ind w:left="720"/>
-      </w:pPr>
-      <w:bookmarkStart w:id="34" w:name="_c3ybflnlwcu" w:colFirst="0" w:colLast="0"/>
-      <w:bookmarkEnd w:id="34"/>
-      <w:r>
+        <w:t xml:space="preserve"> para</w:t>
+      </w:r>
+      <w:proofErr w:type="gramEnd"/>
+      <w:r>
+        <w:t xml:space="preserve"> |P| = 45, com |V| variável, e separadamente para |V| = 10000, com |P| variável. </w:t>
+      </w:r>
+    </w:p>
+    <w:p>
+      <w:pPr>
+        <w:spacing w:before="200"/>
+      </w:pPr>
+      <w:r>
+        <w:rPr>
+          <w:noProof/>
+        </w:rPr>
         <w:drawing>
-          <wp:anchor distT="0" distB="0" distL="114300" distR="114300" simplePos="0" relativeHeight="251694080" behindDoc="1" locked="0" layoutInCell="1" allowOverlap="1" wp14:anchorId="4715512C" wp14:editId="29138616">
+          <wp:anchor distT="0" distB="0" distL="114300" distR="114300" simplePos="0" relativeHeight="251694080" behindDoc="1" locked="0" layoutInCell="1" allowOverlap="1" wp14:anchorId="4715512C" wp14:editId="136FAAE2">
             <wp:simplePos x="0" y="0"/>
             <wp:positionH relativeFrom="margin">
-              <wp:posOffset>-219075</wp:posOffset>
+              <wp:posOffset>-215900</wp:posOffset>
             </wp:positionH>
             <wp:positionV relativeFrom="paragraph">
-              <wp:posOffset>130810</wp:posOffset>
+              <wp:posOffset>3793490</wp:posOffset>
             </wp:positionV>
-            <wp:extent cx="2759710" cy="2295525"/>
-            <wp:effectExtent l="0" t="0" r="2540" b="0"/>
+            <wp:extent cx="2800350" cy="2329180"/>
+            <wp:effectExtent l="0" t="0" r="0" b="0"/>
             <wp:wrapTight wrapText="bothSides">
               <wp:wrapPolygon edited="0">
                 <wp:start x="0" y="0"/>
-                <wp:lineTo x="0" y="21331"/>
-                <wp:lineTo x="21471" y="21331"/>
-                <wp:lineTo x="21471" y="0"/>
+                <wp:lineTo x="0" y="21376"/>
+                <wp:lineTo x="21453" y="21376"/>
+                <wp:lineTo x="21453" y="0"/>
                 <wp:lineTo x="0" y="0"/>
               </wp:wrapPolygon>
             </wp:wrapTight>
@@ -8339,7 +9845,7 @@
                   <pic:spPr>
                     <a:xfrm>
                       <a:off x="0" y="0"/>
-                      <a:ext cx="2759710" cy="2295525"/>
+                      <a:ext cx="2800350" cy="2329180"/>
                     </a:xfrm>
                     <a:prstGeom prst="rect">
                       <a:avLst/>
@@ -8357,34 +9863,28 @@
           </wp:anchor>
         </w:drawing>
       </w:r>
-    </w:p>
-    <w:p>
-      <w:pPr>
-        <w:spacing w:before="200"/>
-        <w:ind w:left="720"/>
-      </w:pPr>
       <w:r>
         <w:drawing>
-          <wp:anchor distT="0" distB="0" distL="114300" distR="114300" simplePos="0" relativeHeight="251695104" behindDoc="1" locked="0" layoutInCell="1" allowOverlap="1" wp14:anchorId="74A5115C" wp14:editId="5E0B1440">
+          <wp:anchor distT="0" distB="0" distL="114300" distR="114300" simplePos="0" relativeHeight="251695104" behindDoc="1" locked="0" layoutInCell="1" allowOverlap="1" wp14:anchorId="3E5809E0" wp14:editId="1B80AE03">
             <wp:simplePos x="0" y="0"/>
-            <wp:positionH relativeFrom="page">
-              <wp:posOffset>3648075</wp:posOffset>
+            <wp:positionH relativeFrom="column">
+              <wp:posOffset>2889250</wp:posOffset>
             </wp:positionH>
             <wp:positionV relativeFrom="paragraph">
-              <wp:posOffset>320675</wp:posOffset>
+              <wp:posOffset>3815080</wp:posOffset>
             </wp:positionV>
-            <wp:extent cx="3613150" cy="1136650"/>
-            <wp:effectExtent l="0" t="0" r="6350" b="6350"/>
+            <wp:extent cx="2832100" cy="2273935"/>
+            <wp:effectExtent l="0" t="0" r="6350" b="0"/>
             <wp:wrapTight wrapText="bothSides">
               <wp:wrapPolygon edited="0">
                 <wp:start x="0" y="0"/>
-                <wp:lineTo x="0" y="21359"/>
-                <wp:lineTo x="21524" y="21359"/>
-                <wp:lineTo x="21524" y="0"/>
+                <wp:lineTo x="0" y="21353"/>
+                <wp:lineTo x="21503" y="21353"/>
+                <wp:lineTo x="21503" y="0"/>
                 <wp:lineTo x="0" y="0"/>
               </wp:wrapPolygon>
             </wp:wrapTight>
-            <wp:docPr id="13" name="Imagem 13"/>
+            <wp:docPr id="15" name="Imagem 15"/>
             <wp:cNvGraphicFramePr>
               <a:graphicFrameLocks xmlns:a="http://schemas.openxmlformats.org/drawingml/2006/main" noChangeAspect="1"/>
             </wp:cNvGraphicFramePr>
@@ -8395,33 +9895,26 @@
                     <pic:cNvPr id="1" name=""/>
                     <pic:cNvPicPr/>
                   </pic:nvPicPr>
-                  <pic:blipFill rotWithShape="1">
-                    <a:blip r:embed="rId19">
+                  <pic:blipFill>
+                    <a:blip r:embed="rId19" cstate="print">
                       <a:extLst>
                         <a:ext uri="{28A0092B-C50C-407E-A947-70E740481C1C}">
                           <a14:useLocalDpi xmlns:a14="http://schemas.microsoft.com/office/drawing/2010/main" val="0"/>
                         </a:ext>
                       </a:extLst>
                     </a:blip>
-                    <a:srcRect/>
-                    <a:stretch/>
+                    <a:stretch>
+                      <a:fillRect/>
+                    </a:stretch>
                   </pic:blipFill>
-                  <pic:spPr bwMode="auto">
+                  <pic:spPr>
                     <a:xfrm>
                       <a:off x="0" y="0"/>
-                      <a:ext cx="3613150" cy="1136650"/>
+                      <a:ext cx="2832100" cy="2273935"/>
                     </a:xfrm>
                     <a:prstGeom prst="rect">
                       <a:avLst/>
                     </a:prstGeom>
-                    <a:ln>
-                      <a:noFill/>
-                    </a:ln>
-                    <a:extLst>
-                      <a:ext uri="{53640926-AAD7-44D8-BBD7-CCE9431645EC}">
-                        <a14:shadowObscured xmlns:a14="http://schemas.microsoft.com/office/drawing/2010/main"/>
-                      </a:ext>
-                    </a:extLst>
                   </pic:spPr>
                 </pic:pic>
               </a:graphicData>
@@ -8435,12 +9928,20 @@
           </wp:anchor>
         </w:drawing>
       </w:r>
+      <w:r>
+        <w:tab/>
+        <w:t>Para o cálculo do trajeto, obtiveram-se os seguintes tempos de execução, primeiro para |P| = 45, com |V| variável, e separadamente para |V| = 10000, com |P| variável</w:t>
+      </w:r>
     </w:p>
     <w:p>
       <w:pPr>
         <w:spacing w:before="200"/>
         <w:ind w:left="720"/>
       </w:pPr>
+      <w:bookmarkStart w:id="34" w:name="_c3ybflnlwcu" w:colFirst="0" w:colLast="0"/>
+      <w:bookmarkStart w:id="35" w:name="_GoBack"/>
+      <w:bookmarkEnd w:id="34"/>
+      <w:bookmarkEnd w:id="35"/>
     </w:p>
     <w:p>
       <w:pPr>
@@ -8459,11 +9960,26 @@
         <w:spacing w:before="200"/>
         <w:ind w:left="720"/>
       </w:pPr>
-      <w:r>
-        <w:t>Como previsto…. blablablabl</w:t>
-      </w:r>
-      <w:bookmarkStart w:id="35" w:name="_GoBack"/>
-      <w:bookmarkEnd w:id="35"/>
+    </w:p>
+    <w:p>
+      <w:pPr>
+        <w:spacing w:before="200"/>
+        <w:ind w:left="720"/>
+      </w:pPr>
+    </w:p>
+    <w:p>
+      <w:pPr>
+        <w:spacing w:before="200"/>
+        <w:ind w:left="720"/>
+      </w:pPr>
+      <w:r>
+        <w:t xml:space="preserve">Como previsto…. </w:t>
+      </w:r>
+      <w:proofErr w:type="spellStart"/>
+      <w:r>
+        <w:t>blablablabl</w:t>
+      </w:r>
+      <w:proofErr w:type="spellEnd"/>
       <w:r>
         <w:t xml:space="preserve"> </w:t>
       </w:r>
@@ -8593,8 +10109,30 @@
         <w:rPr>
           <w:i/>
         </w:rPr>
-        <w:t>Travelling Salesman Problem</w:t>
-      </w:r>
+        <w:t xml:space="preserve">Travelling </w:t>
+      </w:r>
+      <w:proofErr w:type="spellStart"/>
+      <w:r>
+        <w:rPr>
+          <w:i/>
+        </w:rPr>
+        <w:t>Salesman</w:t>
+      </w:r>
+      <w:proofErr w:type="spellEnd"/>
+      <w:r>
+        <w:rPr>
+          <w:i/>
+        </w:rPr>
+        <w:t xml:space="preserve"> </w:t>
+      </w:r>
+      <w:proofErr w:type="spellStart"/>
+      <w:r>
+        <w:rPr>
+          <w:i/>
+        </w:rPr>
+        <w:t>Problem</w:t>
+      </w:r>
+      <w:proofErr w:type="spellEnd"/>
       <w:r>
         <w:t xml:space="preserve"> e as suas aplicações, assim como alguns modos de o aproximar.</w:t>
       </w:r>

</xml_diff>

<commit_message>
complexidade na análise de conectiiviiddiade
</commit_message>
<xml_diff>
--- a/CAL.docx
+++ b/CAL.docx
@@ -284,7 +284,7 @@
     </w:p>
     <w:p>
       <w:pPr>
-        <w:pStyle w:val="Heading1"/>
+        <w:pStyle w:val="Ttulo1"/>
       </w:pPr>
       <w:bookmarkStart w:id="0" w:name="_sy8e5ch1fdnf" w:colFirst="0" w:colLast="0"/>
       <w:bookmarkEnd w:id="0"/>
@@ -1750,7 +1750,7 @@
     </w:p>
     <w:p>
       <w:pPr>
-        <w:pStyle w:val="Heading1"/>
+        <w:pStyle w:val="Ttulo1"/>
       </w:pPr>
       <w:bookmarkStart w:id="1" w:name="_avubd6segszv" w:colFirst="0" w:colLast="0"/>
       <w:bookmarkEnd w:id="1"/>
@@ -1761,7 +1761,7 @@
     </w:p>
     <w:p>
       <w:pPr>
-        <w:pStyle w:val="Heading1"/>
+        <w:pStyle w:val="Ttulo1"/>
       </w:pPr>
       <w:bookmarkStart w:id="2" w:name="_l0tcglvsaf6n" w:colFirst="0" w:colLast="0"/>
       <w:bookmarkEnd w:id="2"/>
@@ -1804,7 +1804,7 @@
     </w:p>
     <w:p>
       <w:pPr>
-        <w:pStyle w:val="Heading2"/>
+        <w:pStyle w:val="Ttulo2"/>
         <w:spacing w:before="200"/>
         <w:ind w:firstLine="720"/>
         <w:jc w:val="both"/>
@@ -1840,7 +1840,7 @@
     </w:p>
     <w:p>
       <w:pPr>
-        <w:pStyle w:val="Heading2"/>
+        <w:pStyle w:val="Ttulo2"/>
         <w:spacing w:before="200"/>
         <w:ind w:firstLine="720"/>
         <w:jc w:val="both"/>
@@ -1879,7 +1879,7 @@
     </w:p>
     <w:p>
       <w:pPr>
-        <w:pStyle w:val="Heading2"/>
+        <w:pStyle w:val="Ttulo2"/>
         <w:spacing w:before="200"/>
         <w:ind w:firstLine="720"/>
         <w:jc w:val="both"/>
@@ -1924,7 +1924,7 @@
     </w:p>
     <w:p>
       <w:pPr>
-        <w:pStyle w:val="Heading2"/>
+        <w:pStyle w:val="Ttulo2"/>
         <w:spacing w:before="200"/>
         <w:jc w:val="both"/>
       </w:pPr>
@@ -1948,7 +1948,7 @@
     </w:p>
     <w:p>
       <w:pPr>
-        <w:pStyle w:val="Heading1"/>
+        <w:pStyle w:val="Ttulo1"/>
       </w:pPr>
       <w:bookmarkStart w:id="6" w:name="_4in8bmwgkwp8" w:colFirst="0" w:colLast="0"/>
       <w:bookmarkEnd w:id="6"/>
@@ -1960,7 +1960,7 @@
     <w:p/>
     <w:p>
       <w:pPr>
-        <w:pStyle w:val="Heading2"/>
+        <w:pStyle w:val="Ttulo2"/>
       </w:pPr>
       <w:bookmarkStart w:id="7" w:name="_17zhp2lqm05" w:colFirst="0" w:colLast="0"/>
       <w:bookmarkEnd w:id="7"/>
@@ -2166,7 +2166,7 @@
     </w:p>
     <w:p>
       <w:pPr>
-        <w:pStyle w:val="Heading2"/>
+        <w:pStyle w:val="Ttulo2"/>
       </w:pPr>
       <w:bookmarkStart w:id="8" w:name="_v5euc7jpc6kf" w:colFirst="0" w:colLast="0"/>
       <w:bookmarkEnd w:id="8"/>
@@ -2319,7 +2319,7 @@
     </w:p>
     <w:p>
       <w:pPr>
-        <w:pStyle w:val="Heading2"/>
+        <w:pStyle w:val="Ttulo2"/>
       </w:pPr>
       <w:bookmarkStart w:id="9" w:name="_r8je889jxby1" w:colFirst="0" w:colLast="0"/>
       <w:bookmarkEnd w:id="9"/>
@@ -2339,7 +2339,7 @@
     </w:p>
     <w:p>
       <w:pPr>
-        <w:pStyle w:val="Heading3"/>
+        <w:pStyle w:val="Ttulo3"/>
       </w:pPr>
       <w:bookmarkStart w:id="10" w:name="_3avi7uvir4w5" w:colFirst="0" w:colLast="0"/>
       <w:bookmarkEnd w:id="10"/>
@@ -2420,7 +2420,7 @@
     </w:p>
     <w:p>
       <w:pPr>
-        <w:pStyle w:val="Heading3"/>
+        <w:pStyle w:val="Ttulo3"/>
       </w:pPr>
       <w:bookmarkStart w:id="11" w:name="_b9ing7rjuc53" w:colFirst="0" w:colLast="0"/>
       <w:bookmarkEnd w:id="11"/>
@@ -2690,7 +2690,7 @@
     </w:p>
     <w:p>
       <w:pPr>
-        <w:pStyle w:val="Heading2"/>
+        <w:pStyle w:val="Ttulo2"/>
       </w:pPr>
       <w:bookmarkStart w:id="12" w:name="_ppc78v57mduf" w:colFirst="0" w:colLast="0"/>
       <w:bookmarkEnd w:id="12"/>
@@ -2897,7 +2897,7 @@
     </w:p>
     <w:p>
       <w:pPr>
-        <w:pStyle w:val="Heading1"/>
+        <w:pStyle w:val="Ttulo1"/>
       </w:pPr>
       <w:bookmarkStart w:id="13" w:name="_ybh236pdr05l" w:colFirst="0" w:colLast="0"/>
       <w:bookmarkEnd w:id="13"/>
@@ -2908,7 +2908,7 @@
     </w:p>
     <w:p>
       <w:pPr>
-        <w:pStyle w:val="Heading1"/>
+        <w:pStyle w:val="Ttulo1"/>
         <w:rPr>
           <w:b w:val="0"/>
           <w:color w:val="000000"/>
@@ -3032,7 +3032,7 @@
     <w:p/>
     <w:p>
       <w:pPr>
-        <w:pStyle w:val="Heading2"/>
+        <w:pStyle w:val="Ttulo2"/>
       </w:pPr>
       <w:bookmarkStart w:id="15" w:name="_4v76z0l19458" w:colFirst="0" w:colLast="0"/>
       <w:bookmarkEnd w:id="15"/>
@@ -3181,7 +3181,7 @@
                         <w:txbxContent>
                           <w:p>
                             <w:pPr>
-                              <w:pStyle w:val="Caption"/>
+                              <w:pStyle w:val="Legenda"/>
                               <w:rPr>
                                 <w:noProof/>
                               </w:rPr>
@@ -3229,7 +3229,7 @@
                   <w:txbxContent>
                     <w:p>
                       <w:pPr>
-                        <w:pStyle w:val="Caption"/>
+                        <w:pStyle w:val="Legenda"/>
                         <w:rPr>
                           <w:noProof/>
                         </w:rPr>
@@ -3382,11 +3382,11 @@
       </w:pPr>
       <w:r>
         <w:tab/>
-        <w:t xml:space="preserve">Quanto à complexidade temporal do algoritmo, esta pode ser obtida analisando os diferentes momentos que o compõem. A preparação de dados possui complexidade O(|V|) pois todos os vértices serão processados. A extração e a inserção de um vértice da fila de prioridade é de complexidade O(log|V|) e, uma vez que no máximo estas operações serão </w:t>
+        <w:t xml:space="preserve">Quanto à complexidade temporal do algoritmo, esta pode ser obtida analisando os diferentes momentos que o compõem. A preparação de dados possui complexidade O(|V|) pois todos os vértices serão processados. A extração e a inserção de um vértice da fila de </w:t>
       </w:r>
       <w:r>
         <w:lastRenderedPageBreak/>
-        <w:t>feitas |V| vezes, a complexidade total destas operações é de O(|V| log|V|). Por último, a atualização da posição de cada vértice na fila de prioridade tem complexidade O(log|V|) e como será realizada no máximo |E| vezes a complexidade total da operação é de O(|E| log|V|).</w:t>
+        <w:t>prioridade é de complexidade O(log|V|) e, uma vez que no máximo estas operações serão feitas |V| vezes, a complexidade total destas operações é de O(|V| log|V|). Por último, a atualização da posição de cada vértice na fila de prioridade tem complexidade O(log|V|) e como será realizada no máximo |E| vezes a complexidade total da operação é de O(|E| log|V|).</w:t>
       </w:r>
     </w:p>
     <w:p>
@@ -3405,7 +3405,7 @@
     <w:p/>
     <w:p>
       <w:pPr>
-        <w:pStyle w:val="Heading2"/>
+        <w:pStyle w:val="Ttulo2"/>
         <w:ind w:firstLine="720"/>
       </w:pPr>
       <w:bookmarkStart w:id="16" w:name="_4qms5n6dn6yw" w:colFirst="0" w:colLast="0"/>
@@ -3413,7 +3413,7 @@
     </w:p>
     <w:p>
       <w:pPr>
-        <w:pStyle w:val="Heading2"/>
+        <w:pStyle w:val="Ttulo2"/>
         <w:ind w:firstLine="720"/>
       </w:pPr>
       <w:bookmarkStart w:id="17" w:name="_x1zcopjgvsc1" w:colFirst="0" w:colLast="0"/>
@@ -4479,7 +4479,7 @@
     </w:tbl>
     <w:p>
       <w:pPr>
-        <w:pStyle w:val="Caption"/>
+        <w:pStyle w:val="Legenda"/>
       </w:pPr>
       <w:r>
         <w:t xml:space="preserve">Figura </w:t>
@@ -4631,7 +4631,7 @@
     </w:p>
     <w:p>
       <w:pPr>
-        <w:pStyle w:val="Heading2"/>
+        <w:pStyle w:val="Ttulo2"/>
         <w:spacing w:before="200"/>
         <w:ind w:firstLine="720"/>
         <w:jc w:val="both"/>
@@ -4716,7 +4716,7 @@
     <w:p/>
     <w:p>
       <w:pPr>
-        <w:pStyle w:val="Heading2"/>
+        <w:pStyle w:val="Ttulo2"/>
         <w:ind w:firstLine="720"/>
       </w:pPr>
       <w:bookmarkStart w:id="19" w:name="_51q6lehpit0e" w:colFirst="0" w:colLast="0"/>
@@ -4727,7 +4727,7 @@
     </w:p>
     <w:p>
       <w:pPr>
-        <w:pStyle w:val="Heading1"/>
+        <w:pStyle w:val="Ttulo1"/>
       </w:pPr>
       <w:bookmarkStart w:id="20" w:name="_a9ugn9qez8x5" w:colFirst="0" w:colLast="0"/>
       <w:bookmarkEnd w:id="20"/>
@@ -4739,7 +4739,7 @@
     <w:p/>
     <w:p>
       <w:pPr>
-        <w:pStyle w:val="Heading2"/>
+        <w:pStyle w:val="Ttulo2"/>
         <w:ind w:firstLine="720"/>
       </w:pPr>
       <w:bookmarkStart w:id="21" w:name="_pa8j9ls4iplq" w:colFirst="0" w:colLast="0"/>
@@ -4752,7 +4752,7 @@
     </w:p>
     <w:p>
       <w:pPr>
-        <w:pStyle w:val="Heading2"/>
+        <w:pStyle w:val="Ttulo2"/>
         <w:ind w:firstLine="720"/>
       </w:pPr>
       <w:r>
@@ -4846,7 +4846,7 @@
     </w:p>
     <w:p>
       <w:pPr>
-        <w:pStyle w:val="Heading2"/>
+        <w:pStyle w:val="Ttulo2"/>
         <w:spacing w:before="200"/>
         <w:ind w:firstLine="720"/>
         <w:rPr>
@@ -5005,7 +5005,7 @@
                         <w:txbxContent>
                           <w:p>
                             <w:pPr>
-                              <w:pStyle w:val="Caption"/>
+                              <w:pStyle w:val="Legenda"/>
                               <w:rPr>
                                 <w:noProof/>
                               </w:rPr>
@@ -5022,10 +5022,7 @@
                               </w:r>
                             </w:fldSimple>
                             <w:r>
-                              <w:t xml:space="preserve"> </w:t>
-                            </w:r>
-                            <w:r>
-                              <w:t xml:space="preserve">- </w:t>
+                              <w:t xml:space="preserve"> - </w:t>
                             </w:r>
                             <w:r>
                               <w:t>Variação do tempo de execução (N) com o tamanho do input (n), para várias ordens de complexidade</w:t>
@@ -5052,7 +5049,7 @@
                   <w:txbxContent>
                     <w:p>
                       <w:pPr>
-                        <w:pStyle w:val="Caption"/>
+                        <w:pStyle w:val="Legenda"/>
                         <w:rPr>
                           <w:noProof/>
                         </w:rPr>
@@ -5069,10 +5066,7 @@
                         </w:r>
                       </w:fldSimple>
                       <w:r>
-                        <w:t xml:space="preserve"> </w:t>
-                      </w:r>
-                      <w:r>
-                        <w:t xml:space="preserve">- </w:t>
+                        <w:t xml:space="preserve"> - </w:t>
                       </w:r>
                       <w:r>
                         <w:t>Variação do tempo de execução (N) com o tamanho do input (n), para várias ordens de complexidade</w:t>
@@ -5384,7 +5378,7 @@
                         <w:txbxContent>
                           <w:p>
                             <w:pPr>
-                              <w:pStyle w:val="Caption"/>
+                              <w:pStyle w:val="Legenda"/>
                               <w:rPr>
                                 <w:noProof/>
                               </w:rPr>
@@ -5401,10 +5395,7 @@
                               </w:r>
                             </w:fldSimple>
                             <w:r>
-                              <w:t xml:space="preserve"> </w:t>
-                            </w:r>
-                            <w:r>
-                              <w:t xml:space="preserve">- </w:t>
+                              <w:t xml:space="preserve"> - </w:t>
                             </w:r>
                             <w:r>
                               <w:t>Solução de TSP obtida (à direita) a partir da aplicação do algoritmo descrito num grafo (à esquerda)</w:t>
@@ -5431,7 +5422,7 @@
                   <w:txbxContent>
                     <w:p>
                       <w:pPr>
-                        <w:pStyle w:val="Caption"/>
+                        <w:pStyle w:val="Legenda"/>
                         <w:rPr>
                           <w:noProof/>
                         </w:rPr>
@@ -5448,10 +5439,7 @@
                         </w:r>
                       </w:fldSimple>
                       <w:r>
-                        <w:t xml:space="preserve"> </w:t>
-                      </w:r>
-                      <w:r>
-                        <w:t xml:space="preserve">- </w:t>
+                        <w:t xml:space="preserve"> - </w:t>
                       </w:r>
                       <w:r>
                         <w:t>Solução de TSP obtida (à direita) a partir da aplicação do algoritmo descrito num grafo (à esquerda)</w:t>
@@ -5688,16 +5676,13 @@
                         <w:txbxContent>
                           <w:p>
                             <w:pPr>
-                              <w:pStyle w:val="Caption"/>
+                              <w:pStyle w:val="Legenda"/>
                               <w:rPr>
                                 <w:noProof/>
                               </w:rPr>
                             </w:pPr>
                             <w:r>
-                              <w:t xml:space="preserve">Figura </w:t>
-                            </w:r>
-                            <w:r>
-                              <w:t xml:space="preserve">6 - </w:t>
+                              <w:t xml:space="preserve">Figura 6 - </w:t>
                             </w:r>
                             <w:r>
                               <w:t>Grafo que obedece desigualdade triangular</w:t>
@@ -5724,16 +5709,13 @@
                   <w:txbxContent>
                     <w:p>
                       <w:pPr>
-                        <w:pStyle w:val="Caption"/>
+                        <w:pStyle w:val="Legenda"/>
                         <w:rPr>
                           <w:noProof/>
                         </w:rPr>
                       </w:pPr>
                       <w:r>
-                        <w:t xml:space="preserve">Figura </w:t>
-                      </w:r>
-                      <w:r>
-                        <w:t xml:space="preserve">6 - </w:t>
+                        <w:t xml:space="preserve">Figura 6 - </w:t>
                       </w:r>
                       <w:r>
                         <w:t>Grafo que obedece desigualdade triangular</w:t>
@@ -5790,7 +5772,7 @@
                         <w:txbxContent>
                           <w:p>
                             <w:pPr>
-                              <w:pStyle w:val="Caption"/>
+                              <w:pStyle w:val="Legenda"/>
                               <w:rPr>
                                 <w:noProof/>
                               </w:rPr>
@@ -5807,10 +5789,7 @@
                               </w:r>
                             </w:fldSimple>
                             <w:r>
-                              <w:t xml:space="preserve"> </w:t>
-                            </w:r>
-                            <w:r>
-                              <w:t>- Grafo que obedece desigualdade triangular</w:t>
+                              <w:t xml:space="preserve"> - Grafo que obedece desigualdade triangular</w:t>
                             </w:r>
                           </w:p>
                         </w:txbxContent>
@@ -5834,7 +5813,7 @@
                   <w:txbxContent>
                     <w:p>
                       <w:pPr>
-                        <w:pStyle w:val="Caption"/>
+                        <w:pStyle w:val="Legenda"/>
                         <w:rPr>
                           <w:noProof/>
                         </w:rPr>
@@ -5851,10 +5830,7 @@
                         </w:r>
                       </w:fldSimple>
                       <w:r>
-                        <w:t xml:space="preserve"> </w:t>
-                      </w:r>
-                      <w:r>
-                        <w:t>- Grafo que obedece desigualdade triangular</w:t>
+                        <w:t xml:space="preserve"> - Grafo que obedece desigualdade triangular</w:t>
                       </w:r>
                     </w:p>
                   </w:txbxContent>
@@ -5956,16 +5932,13 @@
                         <w:txbxContent>
                           <w:p>
                             <w:pPr>
-                              <w:pStyle w:val="Caption"/>
+                              <w:pStyle w:val="Legenda"/>
                               <w:rPr>
                                 <w:noProof/>
                               </w:rPr>
                             </w:pPr>
                             <w:r>
-                              <w:t xml:space="preserve">Figura </w:t>
-                            </w:r>
-                            <w:r>
-                              <w:t>5 – A propriedade baseia-se no facto de que o maior lado de qualquer triângulo é maior do que a soma dos outros dois</w:t>
+                              <w:t>Figura 5 – A propriedade baseia-se no facto de que o maior lado de qualquer triângulo é maior do que a soma dos outros dois</w:t>
                             </w:r>
                           </w:p>
                         </w:txbxContent>
@@ -5989,16 +5962,13 @@
                   <w:txbxContent>
                     <w:p>
                       <w:pPr>
-                        <w:pStyle w:val="Caption"/>
+                        <w:pStyle w:val="Legenda"/>
                         <w:rPr>
                           <w:noProof/>
                         </w:rPr>
                       </w:pPr>
                       <w:r>
-                        <w:t xml:space="preserve">Figura </w:t>
-                      </w:r>
-                      <w:r>
-                        <w:t>5 – A propriedade baseia-se no facto de que o maior lado de qualquer triângulo é maior do que a soma dos outros dois</w:t>
+                        <w:t>Figura 5 – A propriedade baseia-se no facto de que o maior lado de qualquer triângulo é maior do que a soma dos outros dois</w:t>
                       </w:r>
                     </w:p>
                   </w:txbxContent>
@@ -6052,7 +6022,7 @@
                         <w:txbxContent>
                           <w:p>
                             <w:pPr>
-                              <w:pStyle w:val="Caption"/>
+                              <w:pStyle w:val="Legenda"/>
                               <w:rPr>
                                 <w:noProof/>
                               </w:rPr>
@@ -6069,10 +6039,7 @@
                               </w:r>
                             </w:fldSimple>
                             <w:r>
-                              <w:t xml:space="preserve"> </w:t>
-                            </w:r>
-                            <w:r>
-                              <w:t xml:space="preserve">- </w:t>
+                              <w:t xml:space="preserve"> - </w:t>
                             </w:r>
                             <w:r>
                               <w:t>A propriedade baseia-se no facto de que o maior lado de qualquer triângulo é maior do que a soma dos outros dois</w:t>
@@ -6102,7 +6069,7 @@
                   <w:txbxContent>
                     <w:p>
                       <w:pPr>
-                        <w:pStyle w:val="Caption"/>
+                        <w:pStyle w:val="Legenda"/>
                         <w:rPr>
                           <w:noProof/>
                         </w:rPr>
@@ -6119,10 +6086,7 @@
                         </w:r>
                       </w:fldSimple>
                       <w:r>
-                        <w:t xml:space="preserve"> </w:t>
-                      </w:r>
-                      <w:r>
-                        <w:t xml:space="preserve">- </w:t>
+                        <w:t xml:space="preserve"> - </w:t>
                       </w:r>
                       <w:r>
                         <w:t>A propriedade baseia-se no facto de que o maior lado de qualquer triângulo é maior do que a soma dos outros dois</w:t>
@@ -6323,7 +6287,7 @@
                         <w:txbxContent>
                           <w:p>
                             <w:pPr>
-                              <w:pStyle w:val="Caption"/>
+                              <w:pStyle w:val="Legenda"/>
                               <w:rPr>
                                 <w:noProof/>
                               </w:rPr>
@@ -6367,7 +6331,7 @@
                   <w:txbxContent>
                     <w:p>
                       <w:pPr>
-                        <w:pStyle w:val="Caption"/>
+                        <w:pStyle w:val="Legenda"/>
                         <w:rPr>
                           <w:noProof/>
                         </w:rPr>
@@ -6784,7 +6748,7 @@
     </w:p>
     <w:p>
       <w:pPr>
-        <w:pStyle w:val="Heading2"/>
+        <w:pStyle w:val="Ttulo2"/>
         <w:spacing w:before="200"/>
         <w:ind w:firstLine="720"/>
         <w:jc w:val="both"/>
@@ -6886,7 +6850,7 @@
                         <w:txbxContent>
                           <w:p>
                             <w:pPr>
-                              <w:pStyle w:val="Caption"/>
+                              <w:pStyle w:val="Legenda"/>
                             </w:pPr>
                             <w:r>
                               <w:t xml:space="preserve">Figura </w:t>
@@ -6900,10 +6864,7 @@
                               </w:r>
                             </w:fldSimple>
                             <w:r>
-                              <w:t xml:space="preserve"> </w:t>
-                            </w:r>
-                            <w:r>
-                              <w:t xml:space="preserve">- </w:t>
+                              <w:t xml:space="preserve"> - </w:t>
                             </w:r>
                             <w:r>
                               <w:t>MST (simplificada) para um conjunto simples de pontos de interesse</w:t>
@@ -6930,7 +6891,7 @@
                   <w:txbxContent>
                     <w:p>
                       <w:pPr>
-                        <w:pStyle w:val="Caption"/>
+                        <w:pStyle w:val="Legenda"/>
                       </w:pPr>
                       <w:r>
                         <w:t xml:space="preserve">Figura </w:t>
@@ -6944,10 +6905,7 @@
                         </w:r>
                       </w:fldSimple>
                       <w:r>
-                        <w:t xml:space="preserve"> </w:t>
-                      </w:r>
-                      <w:r>
-                        <w:t xml:space="preserve">- </w:t>
+                        <w:t xml:space="preserve"> - </w:t>
                       </w:r>
                       <w:r>
                         <w:t>MST (simplificada) para um conjunto simples de pontos de interesse</w:t>
@@ -7109,7 +7067,7 @@
                         <w:txbxContent>
                           <w:p>
                             <w:pPr>
-                              <w:pStyle w:val="Caption"/>
+                              <w:pStyle w:val="Legenda"/>
                             </w:pPr>
                             <w:r>
                               <w:t xml:space="preserve">Figura </w:t>
@@ -7123,10 +7081,7 @@
                               </w:r>
                             </w:fldSimple>
                             <w:r>
-                              <w:t xml:space="preserve"> </w:t>
-                            </w:r>
-                            <w:r>
-                              <w:t xml:space="preserve">- </w:t>
+                              <w:t xml:space="preserve"> - </w:t>
                             </w:r>
                             <w:r>
                               <w:t>Análise das 3 possibilidades de inserção de C2-A</w:t>
@@ -7156,7 +7111,7 @@
                   <w:txbxContent>
                     <w:p>
                       <w:pPr>
-                        <w:pStyle w:val="Caption"/>
+                        <w:pStyle w:val="Legenda"/>
                       </w:pPr>
                       <w:r>
                         <w:t xml:space="preserve">Figura </w:t>
@@ -7170,10 +7125,7 @@
                         </w:r>
                       </w:fldSimple>
                       <w:r>
-                        <w:t xml:space="preserve"> </w:t>
-                      </w:r>
-                      <w:r>
-                        <w:t xml:space="preserve">- </w:t>
+                        <w:t xml:space="preserve"> - </w:t>
                       </w:r>
                       <w:r>
                         <w:t>Análise das 3 possibilidades de inserção de C2-A</w:t>
@@ -7391,7 +7343,7 @@
                         <w:txbxContent>
                           <w:p>
                             <w:pPr>
-                              <w:pStyle w:val="Caption"/>
+                              <w:pStyle w:val="Legenda"/>
                               <w:rPr>
                                 <w:noProof/>
                               </w:rPr>
@@ -7408,10 +7360,7 @@
                               </w:r>
                             </w:fldSimple>
                             <w:r>
-                              <w:t xml:space="preserve"> </w:t>
-                            </w:r>
-                            <w:r>
-                              <w:t xml:space="preserve">- </w:t>
+                              <w:t xml:space="preserve"> - </w:t>
                             </w:r>
                             <w:r>
                               <w:t>Solução obtida para o problema, após aplicação do algoritmo descrito</w:t>
@@ -7438,7 +7387,7 @@
                   <w:txbxContent>
                     <w:p>
                       <w:pPr>
-                        <w:pStyle w:val="Caption"/>
+                        <w:pStyle w:val="Legenda"/>
                         <w:rPr>
                           <w:noProof/>
                         </w:rPr>
@@ -7455,10 +7404,7 @@
                         </w:r>
                       </w:fldSimple>
                       <w:r>
-                        <w:t xml:space="preserve"> </w:t>
-                      </w:r>
-                      <w:r>
-                        <w:t xml:space="preserve">- </w:t>
+                        <w:t xml:space="preserve"> - </w:t>
                       </w:r>
                       <w:r>
                         <w:t>Solução obtida para o problema, após aplicação do algoritmo descrito</w:t>
@@ -7481,7 +7427,7 @@
     </w:p>
     <w:p>
       <w:pPr>
-        <w:pStyle w:val="Heading2"/>
+        <w:pStyle w:val="Ttulo2"/>
         <w:spacing w:before="200"/>
         <w:ind w:firstLine="720"/>
         <w:jc w:val="both"/>
@@ -7527,7 +7473,13 @@
         <w:t>É necessario existir caminho entre</w:t>
       </w:r>
       <w:r>
-        <w:t xml:space="preserve"> ambas as direcoes</w:t>
+        <w:t xml:space="preserve"> ambas as dire</w:t>
+      </w:r>
+      <w:r>
+        <w:t>çõ</w:t>
+      </w:r>
+      <w:r>
+        <w:t>es</w:t>
       </w:r>
       <w:r>
         <w:t>,</w:t>
@@ -7536,10 +7488,22 @@
         <w:t xml:space="preserve"> </w:t>
       </w:r>
       <w:r>
-        <w:t xml:space="preserve">caso contrário </w:t>
-      </w:r>
-      <w:r>
-        <w:t>o trajeto será impossivel de realizar , visto que o autocarro não só tera apenas de levar as criaças á escola mas também precisa de leva-las a casa.</w:t>
+        <w:t>caso contrário</w:t>
+      </w:r>
+      <w:r>
+        <w:t>,</w:t>
+      </w:r>
+      <w:r>
+        <w:t xml:space="preserve"> </w:t>
+      </w:r>
+      <w:r>
+        <w:t>o trajeto será impossivel de realizar, visto que o autocarro não só ter</w:t>
+      </w:r>
+      <w:r>
+        <w:t>á</w:t>
+      </w:r>
+      <w:r>
+        <w:t xml:space="preserve"> de levar as criaças á escola mas também precisa de leva-las a casa.</w:t>
       </w:r>
     </w:p>
     <w:p>
@@ -7629,8 +7593,6 @@
       <w:r>
         <w:t>2. O grafo será fortemente conexo se e só se todos os vértices tiverem sido visitados.</w:t>
       </w:r>
-      <w:bookmarkStart w:id="26" w:name="_GoBack"/>
-      <w:bookmarkEnd w:id="26"/>
     </w:p>
     <w:p>
       <w:pPr>
@@ -7655,37 +7617,37 @@
         <w:t xml:space="preserve">fortemente </w:t>
       </w:r>
       <w:r>
-        <w:t xml:space="preserve">conetados entre si , é importate determinar a existência de pontos de articulação entre eles , isto é , de vertices quando removidos , </w:t>
-      </w:r>
-      <w:r>
-        <w:t>façam com que os pontos de interesse nao estejam fortemente conetados</w:t>
-      </w:r>
-      <w:r>
-        <w:t xml:space="preserve">. </w:t>
-      </w:r>
-      <w:r>
-        <w:t>É informação crucial, pois poderão haver casas com baixa acessibilidade, casos em</w:t>
-      </w:r>
-      <w:r>
-        <w:t xml:space="preserve"> se </w:t>
-      </w:r>
-      <w:r>
-        <w:t xml:space="preserve"> </w:t>
-      </w:r>
-      <w:r>
-        <w:t>houver</w:t>
-      </w:r>
-      <w:r>
-        <w:t xml:space="preserve"> obras nas vias públicas</w:t>
-      </w:r>
-      <w:r>
-        <w:t xml:space="preserve"> num desses pontos</w:t>
-      </w:r>
-      <w:r>
-        <w:t xml:space="preserve"> impossibilitarão </w:t>
-      </w:r>
-      <w:r>
-        <w:t>o trajeto do autocarro.</w:t>
+        <w:t>conetados entre si, é importa</w:t>
+      </w:r>
+      <w:r>
+        <w:t>n</w:t>
+      </w:r>
+      <w:r>
+        <w:t>te determinar a existência de pontos de articulação entre eles, isto é, de v</w:t>
+      </w:r>
+      <w:r>
+        <w:t>é</w:t>
+      </w:r>
+      <w:r>
+        <w:t xml:space="preserve">rtices </w:t>
+      </w:r>
+      <w:r>
+        <w:t xml:space="preserve">que, </w:t>
+      </w:r>
+      <w:r>
+        <w:t xml:space="preserve">quando removidos, </w:t>
+      </w:r>
+      <w:r>
+        <w:t xml:space="preserve">façam com que os pontos de interesse </w:t>
+      </w:r>
+      <w:r>
+        <w:t>nã</w:t>
+      </w:r>
+      <w:r>
+        <w:t>o estejam fortemente conetados</w:t>
+      </w:r>
+      <w:r>
+        <w:t>. É informação crucial, pois poderão haver casas com baixa acessibilidade, casos em se  houver obras nas vias públicas num desses pontos impossibilitarão o trajeto do autocarro.</w:t>
       </w:r>
     </w:p>
     <w:p>
@@ -7733,7 +7695,13 @@
         <w:t>Aplicar o algoritmo descrito anteriormente para determinar se o grafo é fortemente conexo</w:t>
       </w:r>
       <w:r>
-        <w:t xml:space="preserve"> (com a seguinte alteraçao: no ponto 2 ,  em vez de verificar se todos os vertices estão visitados , verificar apenas os pontos de interesse)</w:t>
+        <w:t xml:space="preserve"> (com a seguinte alteraç</w:t>
+      </w:r>
+      <w:r>
+        <w:t>ão</w:t>
+      </w:r>
+      <w:r>
+        <w:t>: no ponto 2 ,  em vez de verificar se todos os vertices estão visitados , verificar apenas os pontos de interesse)</w:t>
       </w:r>
       <w:r>
         <w:t xml:space="preserve"> V é um ponto de articulação </w:t>
@@ -7765,13 +7733,47 @@
     </w:p>
     <w:p>
       <w:pPr>
-        <w:spacing w:before="200"/>
-        <w:ind w:firstLine="720"/>
-        <w:jc w:val="both"/>
-      </w:pPr>
+        <w:jc w:val="both"/>
+      </w:pPr>
+    </w:p>
+    <w:p>
+      <w:pPr>
+        <w:ind w:left="720"/>
+        <w:jc w:val="both"/>
+      </w:pPr>
+      <w:r>
+        <w:t>Sendo necessário fazê</w:t>
+      </w:r>
+      <w:r>
+        <w:t>r uma BFS por cada vértice,</w:t>
+      </w:r>
       <w:r>
         <w:t xml:space="preserve"> </w:t>
       </w:r>
+      <w:r>
+        <w:t xml:space="preserve">na qual se verifica se todos os pontos de interesse (não todos os vértices) têm caminho entre si, </w:t>
+      </w:r>
+      <w:r>
+        <w:t>tal algoritmo terá complexidade</w:t>
+      </w:r>
+      <w:r>
+        <w:t xml:space="preserve"> O(|V| (|V| + |E| + |P|)), simplificável para O</w:t>
+      </w:r>
+      <w:r>
+        <w:t>(</w:t>
+      </w:r>
+      <w:r>
+        <w:t>|V| (|V| + |E|</w:t>
+      </w:r>
+      <w:r>
+        <w:t>)</w:t>
+      </w:r>
+      <w:r>
+        <w:t>), já que |P| será geralmente muito reduzido, quando comparado com |V| ou |E|.</w:t>
+      </w:r>
+      <w:r>
+        <w:t xml:space="preserve"> </w:t>
+      </w:r>
     </w:p>
     <w:p>
       <w:pPr>
@@ -7784,10 +7786,10 @@
     </w:p>
     <w:p>
       <w:pPr>
-        <w:pStyle w:val="Heading1"/>
-      </w:pPr>
-      <w:bookmarkStart w:id="27" w:name="_acdhc8nq0qde" w:colFirst="0" w:colLast="0"/>
-      <w:bookmarkEnd w:id="27"/>
+        <w:pStyle w:val="Ttulo1"/>
+      </w:pPr>
+      <w:bookmarkStart w:id="26" w:name="_acdhc8nq0qde" w:colFirst="0" w:colLast="0"/>
+      <w:bookmarkEnd w:id="26"/>
       <w:r>
         <w:lastRenderedPageBreak/>
         <w:t>Perspetiva de solução: Descrição</w:t>
@@ -7858,11 +7860,11 @@
     <w:p/>
     <w:p>
       <w:pPr>
-        <w:pStyle w:val="Heading2"/>
-        <w:jc w:val="both"/>
-      </w:pPr>
-      <w:bookmarkStart w:id="28" w:name="_7ju615lz2dl4" w:colFirst="0" w:colLast="0"/>
-      <w:bookmarkEnd w:id="28"/>
+        <w:pStyle w:val="Ttulo2"/>
+        <w:jc w:val="both"/>
+      </w:pPr>
+      <w:bookmarkStart w:id="27" w:name="_7ju615lz2dl4" w:colFirst="0" w:colLast="0"/>
+      <w:bookmarkEnd w:id="27"/>
       <w:r>
         <w:t>1. Veículo único e escola única</w:t>
       </w:r>
@@ -7919,12 +7921,12 @@
     </w:p>
     <w:p>
       <w:pPr>
-        <w:pStyle w:val="Heading2"/>
-        <w:spacing w:before="200"/>
-        <w:jc w:val="both"/>
-      </w:pPr>
-      <w:bookmarkStart w:id="29" w:name="_s3v2j14cz6x5" w:colFirst="0" w:colLast="0"/>
-      <w:bookmarkEnd w:id="29"/>
+        <w:pStyle w:val="Ttulo2"/>
+        <w:spacing w:before="200"/>
+        <w:jc w:val="both"/>
+      </w:pPr>
+      <w:bookmarkStart w:id="28" w:name="_s3v2j14cz6x5" w:colFirst="0" w:colLast="0"/>
+      <w:bookmarkEnd w:id="28"/>
       <w:r>
         <w:t>2. Múltiplos veículos e escola única</w:t>
       </w:r>
@@ -7993,23 +7995,23 @@
       <w:r>
         <w:t>mas desta vez a aplicação das restrições é mais simples, pois as crianças já estão posicionadas depois das suas escolas, podendo-se começar as comparações de custos a partir do vértice da escola respetiva.</w:t>
       </w:r>
-      <w:bookmarkStart w:id="30" w:name="_3vfvp4iegqm" w:colFirst="0" w:colLast="0"/>
+      <w:bookmarkStart w:id="29" w:name="_3vfvp4iegqm" w:colFirst="0" w:colLast="0"/>
+      <w:bookmarkEnd w:id="29"/>
+    </w:p>
+    <w:p>
+      <w:pPr>
+        <w:spacing w:before="200"/>
+        <w:jc w:val="both"/>
+      </w:pPr>
+    </w:p>
+    <w:p>
+      <w:pPr>
+        <w:pStyle w:val="Ttulo2"/>
+        <w:spacing w:before="200"/>
+        <w:jc w:val="both"/>
+      </w:pPr>
+      <w:bookmarkStart w:id="30" w:name="_ktl2gnxmd50" w:colFirst="0" w:colLast="0"/>
       <w:bookmarkEnd w:id="30"/>
-    </w:p>
-    <w:p>
-      <w:pPr>
-        <w:spacing w:before="200"/>
-        <w:jc w:val="both"/>
-      </w:pPr>
-    </w:p>
-    <w:p>
-      <w:pPr>
-        <w:pStyle w:val="Heading2"/>
-        <w:spacing w:before="200"/>
-        <w:jc w:val="both"/>
-      </w:pPr>
-      <w:bookmarkStart w:id="31" w:name="_ktl2gnxmd50" w:colFirst="0" w:colLast="0"/>
-      <w:bookmarkEnd w:id="31"/>
       <w:r>
         <w:t>3. Múltiplos veículos e múltiplas escolas</w:t>
       </w:r>
@@ -8069,116 +8071,116 @@
     <w:p/>
     <w:p>
       <w:pPr>
-        <w:pStyle w:val="Heading2"/>
-        <w:spacing w:before="200"/>
-        <w:jc w:val="both"/>
-      </w:pPr>
-      <w:bookmarkStart w:id="32" w:name="_xjreze5krod" w:colFirst="0" w:colLast="0"/>
+        <w:pStyle w:val="Ttulo2"/>
+        <w:spacing w:before="200"/>
+        <w:jc w:val="both"/>
+      </w:pPr>
+      <w:bookmarkStart w:id="31" w:name="_xjreze5krod" w:colFirst="0" w:colLast="0"/>
+      <w:bookmarkEnd w:id="31"/>
+      <w:r>
+        <w:t>Complexidade</w:t>
+      </w:r>
+    </w:p>
+    <w:p>
+      <w:r>
+        <w:tab/>
+      </w:r>
+    </w:p>
+    <w:p>
+      <w:pPr>
+        <w:spacing w:before="200"/>
+        <w:ind w:firstLine="720"/>
+      </w:pPr>
+      <w:r>
+        <w:rPr>
+          <w:rFonts w:ascii="Arial Unicode MS" w:eastAsia="Arial Unicode MS" w:hAnsi="Arial Unicode MS" w:cs="Arial Unicode MS"/>
+        </w:rPr>
+        <w:t>Assuma-se que P = S ∪ {D} ∪ (⋃ H</w:t>
+      </w:r>
+      <w:r>
+        <w:rPr>
+          <w:vertAlign w:val="subscript"/>
+        </w:rPr>
+        <w:t>k</w:t>
+      </w:r>
+      <w:r>
+        <w:t>), isto é, o conjunto de todos os pontos de interesse (Escolas, Garagem e Casas).</w:t>
+      </w:r>
+    </w:p>
+    <w:p>
+      <w:pPr>
+        <w:spacing w:before="200"/>
+        <w:ind w:firstLine="720"/>
+      </w:pPr>
+    </w:p>
+    <w:p>
+      <w:pPr>
+        <w:pStyle w:val="Ttulo3"/>
+        <w:ind w:firstLine="720"/>
+        <w:jc w:val="both"/>
+      </w:pPr>
+      <w:r>
+        <w:t>Complexidade Espacial</w:t>
+      </w:r>
+    </w:p>
+    <w:p>
+      <w:pPr>
+        <w:spacing w:before="200"/>
+        <w:ind w:firstLine="720"/>
+        <w:jc w:val="both"/>
+      </w:pPr>
+      <w:r>
+        <w:t>A etapa que consumirá mais espaço será o pré-processamento, que cria uma matriz |P|x|P|, para guardar as distâncias. As outras etapas apenas necessitarão de espaço que varia linearmente com o número de pontos de interesse.</w:t>
+      </w:r>
+    </w:p>
+    <w:p>
+      <w:pPr>
+        <w:spacing w:before="200"/>
+        <w:ind w:firstLine="720"/>
+      </w:pPr>
+      <w:r>
+        <w:t>Deste modo, a complexidade espacial do cálculo do trajeto será:</w:t>
+      </w:r>
+    </w:p>
+    <w:p>
+      <w:pPr>
+        <w:spacing w:before="200"/>
+        <w:ind w:left="720" w:firstLine="720"/>
+      </w:pPr>
+      <w:r>
+        <w:t>O(|P|</w:t>
+      </w:r>
+      <w:r>
+        <w:rPr>
+          <w:vertAlign w:val="superscript"/>
+        </w:rPr>
+        <w:t>2</w:t>
+      </w:r>
+      <w:r>
+        <w:t>)</w:t>
+      </w:r>
+    </w:p>
+    <w:p>
+      <w:pPr>
+        <w:spacing w:before="200"/>
+        <w:ind w:firstLine="720"/>
+      </w:pPr>
+    </w:p>
+    <w:p>
+      <w:pPr>
+        <w:spacing w:before="200"/>
+        <w:ind w:firstLine="720"/>
+      </w:pPr>
+    </w:p>
+    <w:p>
+      <w:pPr>
+        <w:pStyle w:val="Ttulo3"/>
+        <w:rPr>
+          <w:u w:val="none"/>
+        </w:rPr>
+      </w:pPr>
+      <w:bookmarkStart w:id="32" w:name="_ksxbyvnmw0xy" w:colFirst="0" w:colLast="0"/>
       <w:bookmarkEnd w:id="32"/>
-      <w:r>
-        <w:t>Complexidade</w:t>
-      </w:r>
-    </w:p>
-    <w:p>
-      <w:r>
-        <w:tab/>
-      </w:r>
-    </w:p>
-    <w:p>
-      <w:pPr>
-        <w:spacing w:before="200"/>
-        <w:ind w:firstLine="720"/>
-      </w:pPr>
-      <w:r>
-        <w:rPr>
-          <w:rFonts w:ascii="Arial Unicode MS" w:eastAsia="Arial Unicode MS" w:hAnsi="Arial Unicode MS" w:cs="Arial Unicode MS"/>
-        </w:rPr>
-        <w:t>Assuma-se que P = S ∪ {D} ∪ (⋃ H</w:t>
-      </w:r>
-      <w:r>
-        <w:rPr>
-          <w:vertAlign w:val="subscript"/>
-        </w:rPr>
-        <w:t>k</w:t>
-      </w:r>
-      <w:r>
-        <w:t>), isto é, o conjunto de todos os pontos de interesse (Escolas, Garagem e Casas).</w:t>
-      </w:r>
-    </w:p>
-    <w:p>
-      <w:pPr>
-        <w:spacing w:before="200"/>
-        <w:ind w:firstLine="720"/>
-      </w:pPr>
-    </w:p>
-    <w:p>
-      <w:pPr>
-        <w:pStyle w:val="Heading3"/>
-        <w:ind w:firstLine="720"/>
-        <w:jc w:val="both"/>
-      </w:pPr>
-      <w:r>
-        <w:t>Complexidade Espacial</w:t>
-      </w:r>
-    </w:p>
-    <w:p>
-      <w:pPr>
-        <w:spacing w:before="200"/>
-        <w:ind w:firstLine="720"/>
-        <w:jc w:val="both"/>
-      </w:pPr>
-      <w:r>
-        <w:t>A etapa que consumirá mais espaço será o pré-processamento, que cria uma matriz |P|x|P|, para guardar as distâncias. As outras etapas apenas necessitarão de espaço que varia linearmente com o número de pontos de interesse.</w:t>
-      </w:r>
-    </w:p>
-    <w:p>
-      <w:pPr>
-        <w:spacing w:before="200"/>
-        <w:ind w:firstLine="720"/>
-      </w:pPr>
-      <w:r>
-        <w:t>Deste modo, a complexidade espacial do cálculo do trajeto será:</w:t>
-      </w:r>
-    </w:p>
-    <w:p>
-      <w:pPr>
-        <w:spacing w:before="200"/>
-        <w:ind w:left="720" w:firstLine="720"/>
-      </w:pPr>
-      <w:r>
-        <w:t>O(|P|</w:t>
-      </w:r>
-      <w:r>
-        <w:rPr>
-          <w:vertAlign w:val="superscript"/>
-        </w:rPr>
-        <w:t>2</w:t>
-      </w:r>
-      <w:r>
-        <w:t>)</w:t>
-      </w:r>
-    </w:p>
-    <w:p>
-      <w:pPr>
-        <w:spacing w:before="200"/>
-        <w:ind w:firstLine="720"/>
-      </w:pPr>
-    </w:p>
-    <w:p>
-      <w:pPr>
-        <w:spacing w:before="200"/>
-        <w:ind w:firstLine="720"/>
-      </w:pPr>
-    </w:p>
-    <w:p>
-      <w:pPr>
-        <w:pStyle w:val="Heading3"/>
-        <w:rPr>
-          <w:u w:val="none"/>
-        </w:rPr>
-      </w:pPr>
-      <w:bookmarkStart w:id="33" w:name="_ksxbyvnmw0xy" w:colFirst="0" w:colLast="0"/>
-      <w:bookmarkEnd w:id="33"/>
       <w:r>
         <w:rPr>
           <w:u w:val="none"/>
@@ -8189,7 +8191,7 @@
     </w:p>
     <w:p>
       <w:pPr>
-        <w:pStyle w:val="Heading3"/>
+        <w:pStyle w:val="Ttulo3"/>
         <w:ind w:firstLine="720"/>
       </w:pPr>
       <w:r>
@@ -8308,14 +8310,39 @@
     <w:p>
       <w:pPr>
         <w:spacing w:before="200"/>
+        <w:jc w:val="both"/>
+      </w:pPr>
+      <w:r>
+        <w:tab/>
+        <w:t>Como foi descrito anteriormente, o cálculo de pontos de articulação entre pontos de interesse terá complexidade:</w:t>
+      </w:r>
+    </w:p>
+    <w:p>
+      <w:pPr>
+        <w:spacing w:before="200"/>
+        <w:jc w:val="both"/>
+      </w:pPr>
+      <w:r>
+        <w:tab/>
+      </w:r>
+      <w:r>
+        <w:tab/>
+      </w:r>
+      <w:r>
+        <w:t>O(|V| (|V| + |E|))</w:t>
+      </w:r>
+    </w:p>
+    <w:p>
+      <w:pPr>
+        <w:spacing w:before="200"/>
         <w:ind w:left="720" w:firstLine="720"/>
       </w:pPr>
-      <w:bookmarkStart w:id="34" w:name="_wl1gxvpr8amm" w:colFirst="0" w:colLast="0"/>
-      <w:bookmarkEnd w:id="34"/>
-    </w:p>
-    <w:p>
-      <w:pPr>
-        <w:pStyle w:val="Heading3"/>
+      <w:bookmarkStart w:id="33" w:name="_wl1gxvpr8amm" w:colFirst="0" w:colLast="0"/>
+      <w:bookmarkEnd w:id="33"/>
+    </w:p>
+    <w:p>
+      <w:pPr>
+        <w:pStyle w:val="Ttulo3"/>
         <w:ind w:firstLine="720"/>
       </w:pPr>
       <w:r>
@@ -8506,27 +8533,88 @@
       </w:pPr>
     </w:p>
     <w:p>
+      <w:r>
+        <w:br w:type="page"/>
+      </w:r>
+    </w:p>
+    <w:p>
       <w:pPr>
         <w:spacing w:before="200"/>
         <w:ind w:firstLine="720"/>
-        <w:jc w:val="both"/>
-      </w:pPr>
-    </w:p>
-    <w:p>
-      <w:r>
-        <w:br w:type="page"/>
-      </w:r>
-    </w:p>
-    <w:p>
-      <w:pPr>
-        <w:spacing w:before="200"/>
-        <w:ind w:firstLine="720"/>
       </w:pPr>
       <w:r>
         <w:rPr>
           <w:noProof/>
         </w:rPr>
         <w:lastRenderedPageBreak/>
+        <w:drawing>
+          <wp:anchor distT="0" distB="0" distL="114300" distR="114300" simplePos="0" relativeHeight="251695104" behindDoc="1" locked="0" layoutInCell="1" allowOverlap="1" wp14:anchorId="3E5809E0" wp14:editId="551B29C5">
+            <wp:simplePos x="0" y="0"/>
+            <wp:positionH relativeFrom="margin">
+              <wp:posOffset>-635</wp:posOffset>
+            </wp:positionH>
+            <wp:positionV relativeFrom="paragraph">
+              <wp:posOffset>559663</wp:posOffset>
+            </wp:positionV>
+            <wp:extent cx="2832100" cy="2273935"/>
+            <wp:effectExtent l="0" t="0" r="6350" b="0"/>
+            <wp:wrapTight wrapText="bothSides">
+              <wp:wrapPolygon edited="0">
+                <wp:start x="0" y="0"/>
+                <wp:lineTo x="0" y="21353"/>
+                <wp:lineTo x="21503" y="21353"/>
+                <wp:lineTo x="21503" y="0"/>
+                <wp:lineTo x="0" y="0"/>
+              </wp:wrapPolygon>
+            </wp:wrapTight>
+            <wp:docPr id="15" name="Imagem 15"/>
+            <wp:cNvGraphicFramePr>
+              <a:graphicFrameLocks xmlns:a="http://schemas.openxmlformats.org/drawingml/2006/main" noChangeAspect="1"/>
+            </wp:cNvGraphicFramePr>
+            <a:graphic xmlns:a="http://schemas.openxmlformats.org/drawingml/2006/main">
+              <a:graphicData uri="http://schemas.openxmlformats.org/drawingml/2006/picture">
+                <pic:pic xmlns:pic="http://schemas.openxmlformats.org/drawingml/2006/picture">
+                  <pic:nvPicPr>
+                    <pic:cNvPr id="1" name=""/>
+                    <pic:cNvPicPr/>
+                  </pic:nvPicPr>
+                  <pic:blipFill>
+                    <a:blip r:embed="rId18" cstate="print">
+                      <a:extLst>
+                        <a:ext uri="{28A0092B-C50C-407E-A947-70E740481C1C}">
+                          <a14:useLocalDpi xmlns:a14="http://schemas.microsoft.com/office/drawing/2010/main" val="0"/>
+                        </a:ext>
+                      </a:extLst>
+                    </a:blip>
+                    <a:stretch>
+                      <a:fillRect/>
+                    </a:stretch>
+                  </pic:blipFill>
+                  <pic:spPr>
+                    <a:xfrm>
+                      <a:off x="0" y="0"/>
+                      <a:ext cx="2832100" cy="2273935"/>
+                    </a:xfrm>
+                    <a:prstGeom prst="rect">
+                      <a:avLst/>
+                    </a:prstGeom>
+                  </pic:spPr>
+                </pic:pic>
+              </a:graphicData>
+            </a:graphic>
+            <wp14:sizeRelH relativeFrom="margin">
+              <wp14:pctWidth>0</wp14:pctWidth>
+            </wp14:sizeRelH>
+            <wp14:sizeRelV relativeFrom="margin">
+              <wp14:pctHeight>0</wp14:pctHeight>
+            </wp14:sizeRelV>
+          </wp:anchor>
+        </w:drawing>
+      </w:r>
+      <w:r>
+        <w:rPr>
+          <w:noProof/>
+        </w:rPr>
         <w:drawing>
           <wp:anchor distT="0" distB="0" distL="114300" distR="114300" simplePos="0" relativeHeight="251694080" behindDoc="1" locked="0" layoutInCell="1" allowOverlap="1" wp14:anchorId="4715512C" wp14:editId="24CD02EF">
             <wp:simplePos x="0" y="0"/>
@@ -8559,7 +8647,7 @@
                     <pic:cNvPicPr/>
                   </pic:nvPicPr>
                   <pic:blipFill>
-                    <a:blip r:embed="rId18" cstate="print">
+                    <a:blip r:embed="rId19" cstate="print">
                       <a:extLst>
                         <a:ext uri="{28A0092B-C50C-407E-A947-70E740481C1C}">
                           <a14:useLocalDpi xmlns:a14="http://schemas.microsoft.com/office/drawing/2010/main" val="0"/>
@@ -8602,83 +8690,59 @@
         <w:jc w:val="both"/>
       </w:pPr>
       <w:r>
-        <w:rPr>
-          <w:noProof/>
-        </w:rPr>
-        <w:drawing>
-          <wp:anchor distT="0" distB="0" distL="114300" distR="114300" simplePos="0" relativeHeight="251695104" behindDoc="1" locked="0" layoutInCell="1" allowOverlap="1" wp14:anchorId="3E5809E0" wp14:editId="42FC94FC">
-            <wp:simplePos x="0" y="0"/>
-            <wp:positionH relativeFrom="margin">
-              <wp:posOffset>-635</wp:posOffset>
-            </wp:positionH>
-            <wp:positionV relativeFrom="paragraph">
-              <wp:posOffset>197485</wp:posOffset>
-            </wp:positionV>
-            <wp:extent cx="2832100" cy="2273935"/>
-            <wp:effectExtent l="0" t="0" r="6350" b="0"/>
-            <wp:wrapTight wrapText="bothSides">
-              <wp:wrapPolygon edited="0">
-                <wp:start x="0" y="0"/>
-                <wp:lineTo x="0" y="21353"/>
-                <wp:lineTo x="21503" y="21353"/>
-                <wp:lineTo x="21503" y="0"/>
-                <wp:lineTo x="0" y="0"/>
-              </wp:wrapPolygon>
-            </wp:wrapTight>
-            <wp:docPr id="15" name="Imagem 15"/>
-            <wp:cNvGraphicFramePr>
-              <a:graphicFrameLocks xmlns:a="http://schemas.openxmlformats.org/drawingml/2006/main" noChangeAspect="1"/>
-            </wp:cNvGraphicFramePr>
-            <a:graphic xmlns:a="http://schemas.openxmlformats.org/drawingml/2006/main">
-              <a:graphicData uri="http://schemas.openxmlformats.org/drawingml/2006/picture">
-                <pic:pic xmlns:pic="http://schemas.openxmlformats.org/drawingml/2006/picture">
-                  <pic:nvPicPr>
-                    <pic:cNvPr id="1" name=""/>
-                    <pic:cNvPicPr/>
-                  </pic:nvPicPr>
-                  <pic:blipFill>
-                    <a:blip r:embed="rId19" cstate="print">
-                      <a:extLst>
-                        <a:ext uri="{28A0092B-C50C-407E-A947-70E740481C1C}">
-                          <a14:useLocalDpi xmlns:a14="http://schemas.microsoft.com/office/drawing/2010/main" val="0"/>
-                        </a:ext>
-                      </a:extLst>
-                    </a:blip>
-                    <a:stretch>
-                      <a:fillRect/>
-                    </a:stretch>
-                  </pic:blipFill>
-                  <pic:spPr>
-                    <a:xfrm>
-                      <a:off x="0" y="0"/>
-                      <a:ext cx="2832100" cy="2273935"/>
-                    </a:xfrm>
-                    <a:prstGeom prst="rect">
-                      <a:avLst/>
-                    </a:prstGeom>
-                  </pic:spPr>
-                </pic:pic>
-              </a:graphicData>
-            </a:graphic>
-            <wp14:sizeRelH relativeFrom="margin">
-              <wp14:pctWidth>0</wp14:pctWidth>
-            </wp14:sizeRelH>
-            <wp14:sizeRelV relativeFrom="margin">
-              <wp14:pctHeight>0</wp14:pctHeight>
-            </wp14:sizeRelV>
-          </wp:anchor>
-        </w:drawing>
-      </w:r>
-      <w:r>
         <w:t>Note-se que, embora a complexidade empírica concorde com a teórica para o cálculo do trajeto, no pré-processamento chega a parecer quadrática e não linear, como teria sido previsto. Isso dever-se-á ao facto de que, após o cálculo de um caminho de dijkstra, seja necessário procurar o vértice no grafo por cada ponto de interesse, sendo essa parte feita ao mesmo tempo do que o pré-processamento para simplificar a implementação.</w:t>
       </w:r>
+    </w:p>
+    <w:p>
+      <w:pPr>
+        <w:spacing w:before="200"/>
+        <w:ind w:firstLine="720"/>
+        <w:jc w:val="both"/>
+      </w:pPr>
+      <w:r>
+        <w:t xml:space="preserve">Por fim, para cálculo de pontos de </w:t>
+      </w:r>
+      <w:r>
+        <w:t>articulação</w:t>
+      </w:r>
+      <w:r>
+        <w:t>, apenas se variou |V|:</w:t>
+      </w:r>
+      <w:bookmarkStart w:id="34" w:name="_GoBack"/>
+      <w:bookmarkEnd w:id="34"/>
+    </w:p>
+    <w:p>
+      <w:pPr>
+        <w:spacing w:before="200"/>
+        <w:ind w:firstLine="720"/>
+        <w:jc w:val="both"/>
+      </w:pPr>
+    </w:p>
+    <w:p>
+      <w:pPr>
+        <w:spacing w:before="200"/>
+        <w:ind w:firstLine="720"/>
+        <w:jc w:val="both"/>
+      </w:pPr>
+    </w:p>
+    <w:p>
+      <w:pPr>
+        <w:spacing w:before="200"/>
+        <w:jc w:val="both"/>
+      </w:pPr>
+    </w:p>
+    <w:p>
+      <w:pPr>
+        <w:spacing w:before="200"/>
+        <w:jc w:val="both"/>
+      </w:pPr>
       <w:r>
         <w:br w:type="page"/>
       </w:r>
     </w:p>
     <w:p>
       <w:pPr>
-        <w:pStyle w:val="Heading1"/>
+        <w:pStyle w:val="Ttulo1"/>
       </w:pPr>
       <w:r>
         <w:lastRenderedPageBreak/>
@@ -8701,7 +8765,7 @@
     </w:p>
     <w:p>
       <w:pPr>
-        <w:pStyle w:val="ListParagraph"/>
+        <w:pStyle w:val="PargrafodaLista"/>
         <w:numPr>
           <w:ilvl w:val="0"/>
           <w:numId w:val="10"/>
@@ -8751,7 +8815,7 @@
     </w:p>
     <w:p>
       <w:pPr>
-        <w:pStyle w:val="ListParagraph"/>
+        <w:pStyle w:val="PargrafodaLista"/>
         <w:numPr>
           <w:ilvl w:val="0"/>
           <w:numId w:val="10"/>
@@ -8765,7 +8829,7 @@
     </w:p>
     <w:p>
       <w:pPr>
-        <w:pStyle w:val="ListParagraph"/>
+        <w:pStyle w:val="PargrafodaLista"/>
         <w:numPr>
           <w:ilvl w:val="0"/>
           <w:numId w:val="10"/>
@@ -8778,7 +8842,7 @@
     </w:p>
     <w:p>
       <w:pPr>
-        <w:pStyle w:val="ListParagraph"/>
+        <w:pStyle w:val="PargrafodaLista"/>
         <w:numPr>
           <w:ilvl w:val="0"/>
           <w:numId w:val="10"/>
@@ -8791,7 +8855,7 @@
     </w:p>
     <w:p>
       <w:pPr>
-        <w:pStyle w:val="ListParagraph"/>
+        <w:pStyle w:val="PargrafodaLista"/>
         <w:numPr>
           <w:ilvl w:val="0"/>
           <w:numId w:val="10"/>
@@ -8804,7 +8868,7 @@
     </w:p>
     <w:p>
       <w:pPr>
-        <w:pStyle w:val="ListParagraph"/>
+        <w:pStyle w:val="PargrafodaLista"/>
         <w:numPr>
           <w:ilvl w:val="0"/>
           <w:numId w:val="10"/>
@@ -8869,7 +8933,7 @@
                         <w:txbxContent>
                           <w:p>
                             <w:pPr>
-                              <w:pStyle w:val="Caption"/>
+                              <w:pStyle w:val="Legenda"/>
                               <w:rPr>
                                 <w:noProof/>
                               </w:rPr>
@@ -8910,7 +8974,7 @@
                   <w:txbxContent>
                     <w:p>
                       <w:pPr>
-                        <w:pStyle w:val="Caption"/>
+                        <w:pStyle w:val="Legenda"/>
                         <w:rPr>
                           <w:noProof/>
                         </w:rPr>
@@ -9064,16 +9128,13 @@
                         <w:txbxContent>
                           <w:p>
                             <w:pPr>
-                              <w:pStyle w:val="Caption"/>
+                              <w:pStyle w:val="Legenda"/>
                               <w:rPr>
                                 <w:noProof/>
                               </w:rPr>
                             </w:pPr>
                             <w:r>
-                              <w:t xml:space="preserve">Figura </w:t>
-                            </w:r>
-                            <w:r>
-                              <w:t>11 - Menu principal da interface</w:t>
+                              <w:t>Figura 11 - Menu principal da interface</w:t>
                             </w:r>
                           </w:p>
                         </w:txbxContent>
@@ -9097,16 +9158,13 @@
                   <w:txbxContent>
                     <w:p>
                       <w:pPr>
-                        <w:pStyle w:val="Caption"/>
+                        <w:pStyle w:val="Legenda"/>
                         <w:rPr>
                           <w:noProof/>
                         </w:rPr>
                       </w:pPr>
                       <w:r>
-                        <w:t xml:space="preserve">Figura </w:t>
-                      </w:r>
-                      <w:r>
-                        <w:t>11 - Menu principal da interface</w:t>
+                        <w:t>Figura 11 - Menu principal da interface</w:t>
                       </w:r>
                     </w:p>
                   </w:txbxContent>
@@ -9242,16 +9300,13 @@
                         <w:txbxContent>
                           <w:p>
                             <w:pPr>
-                              <w:pStyle w:val="Caption"/>
+                              <w:pStyle w:val="Legenda"/>
                               <w:rPr>
                                 <w:noProof/>
                               </w:rPr>
                             </w:pPr>
                             <w:r>
-                              <w:t xml:space="preserve">Figura </w:t>
-                            </w:r>
-                            <w:r>
-                              <w:t>13 - Visualização do trajeto em modo consola</w:t>
+                              <w:t>Figura 13 - Visualização do trajeto em modo consola</w:t>
                             </w:r>
                           </w:p>
                         </w:txbxContent>
@@ -9275,16 +9330,13 @@
                   <w:txbxContent>
                     <w:p>
                       <w:pPr>
-                        <w:pStyle w:val="Caption"/>
+                        <w:pStyle w:val="Legenda"/>
                         <w:rPr>
                           <w:noProof/>
                         </w:rPr>
                       </w:pPr>
                       <w:r>
-                        <w:t xml:space="preserve">Figura </w:t>
-                      </w:r>
-                      <w:r>
-                        <w:t>13 - Visualização do trajeto em modo consola</w:t>
+                        <w:t>Figura 13 - Visualização do trajeto em modo consola</w:t>
                       </w:r>
                     </w:p>
                   </w:txbxContent>
@@ -9376,7 +9428,7 @@
     </w:p>
     <w:p>
       <w:pPr>
-        <w:pStyle w:val="Heading1"/>
+        <w:pStyle w:val="Ttulo1"/>
       </w:pPr>
       <w:bookmarkStart w:id="35" w:name="_1shv3ri6v7uz" w:colFirst="0" w:colLast="0"/>
       <w:bookmarkEnd w:id="35"/>
@@ -9442,14 +9494,14 @@
     </w:p>
     <w:p>
       <w:pPr>
-        <w:pStyle w:val="Heading2"/>
+        <w:pStyle w:val="Ttulo2"/>
       </w:pPr>
       <w:bookmarkStart w:id="36" w:name="_glta6gjlgefr" w:colFirst="0" w:colLast="0"/>
       <w:bookmarkEnd w:id="36"/>
     </w:p>
     <w:p>
       <w:pPr>
-        <w:pStyle w:val="Heading2"/>
+        <w:pStyle w:val="Ttulo2"/>
         <w:ind w:firstLine="720"/>
       </w:pPr>
       <w:bookmarkStart w:id="37" w:name="_vsishks7l40l" w:colFirst="0" w:colLast="0"/>
@@ -9507,7 +9559,7 @@
     </w:p>
     <w:p>
       <w:pPr>
-        <w:pStyle w:val="Heading2"/>
+        <w:pStyle w:val="Ttulo2"/>
         <w:ind w:firstLine="720"/>
       </w:pPr>
       <w:r>
@@ -9559,7 +9611,7 @@
     </w:p>
     <w:p>
       <w:pPr>
-        <w:pStyle w:val="ListParagraph"/>
+        <w:pStyle w:val="PargrafodaLista"/>
         <w:numPr>
           <w:ilvl w:val="0"/>
           <w:numId w:val="23"/>
@@ -9572,7 +9624,7 @@
     </w:p>
     <w:p>
       <w:pPr>
-        <w:pStyle w:val="ListParagraph"/>
+        <w:pStyle w:val="PargrafodaLista"/>
         <w:numPr>
           <w:ilvl w:val="0"/>
           <w:numId w:val="23"/>
@@ -9585,7 +9637,7 @@
     </w:p>
     <w:p>
       <w:pPr>
-        <w:pStyle w:val="ListParagraph"/>
+        <w:pStyle w:val="PargrafodaLista"/>
         <w:numPr>
           <w:ilvl w:val="0"/>
           <w:numId w:val="23"/>
@@ -9598,7 +9650,7 @@
     </w:p>
     <w:p>
       <w:pPr>
-        <w:pStyle w:val="ListParagraph"/>
+        <w:pStyle w:val="PargrafodaLista"/>
         <w:numPr>
           <w:ilvl w:val="0"/>
           <w:numId w:val="23"/>
@@ -9611,7 +9663,7 @@
     </w:p>
     <w:p>
       <w:pPr>
-        <w:pStyle w:val="ListParagraph"/>
+        <w:pStyle w:val="PargrafodaLista"/>
         <w:numPr>
           <w:ilvl w:val="0"/>
           <w:numId w:val="23"/>
@@ -9624,7 +9676,7 @@
     </w:p>
     <w:p>
       <w:pPr>
-        <w:pStyle w:val="ListParagraph"/>
+        <w:pStyle w:val="PargrafodaLista"/>
         <w:numPr>
           <w:ilvl w:val="0"/>
           <w:numId w:val="23"/>
@@ -9637,7 +9689,7 @@
     </w:p>
     <w:p>
       <w:pPr>
-        <w:pStyle w:val="ListParagraph"/>
+        <w:pStyle w:val="PargrafodaLista"/>
         <w:numPr>
           <w:ilvl w:val="0"/>
           <w:numId w:val="23"/>
@@ -9671,13 +9723,13 @@
     </w:p>
     <w:p>
       <w:pPr>
-        <w:pStyle w:val="ListParagraph"/>
-        <w:jc w:val="both"/>
-      </w:pPr>
-    </w:p>
-    <w:p>
-      <w:pPr>
-        <w:pStyle w:val="ListParagraph"/>
+        <w:pStyle w:val="PargrafodaLista"/>
+        <w:jc w:val="both"/>
+      </w:pPr>
+    </w:p>
+    <w:p>
+      <w:pPr>
+        <w:pStyle w:val="PargrafodaLista"/>
         <w:numPr>
           <w:ilvl w:val="0"/>
           <w:numId w:val="22"/>
@@ -9696,7 +9748,7 @@
     </w:p>
     <w:p>
       <w:pPr>
-        <w:pStyle w:val="ListParagraph"/>
+        <w:pStyle w:val="PargrafodaLista"/>
         <w:numPr>
           <w:ilvl w:val="0"/>
           <w:numId w:val="22"/>
@@ -9709,7 +9761,7 @@
     </w:p>
     <w:p>
       <w:pPr>
-        <w:pStyle w:val="ListParagraph"/>
+        <w:pStyle w:val="PargrafodaLista"/>
         <w:numPr>
           <w:ilvl w:val="0"/>
           <w:numId w:val="22"/>
@@ -9722,7 +9774,7 @@
     </w:p>
     <w:p>
       <w:pPr>
-        <w:pStyle w:val="ListParagraph"/>
+        <w:pStyle w:val="PargrafodaLista"/>
         <w:numPr>
           <w:ilvl w:val="0"/>
           <w:numId w:val="22"/>
@@ -9735,7 +9787,7 @@
     </w:p>
     <w:p>
       <w:pPr>
-        <w:pStyle w:val="ListParagraph"/>
+        <w:pStyle w:val="PargrafodaLista"/>
         <w:numPr>
           <w:ilvl w:val="0"/>
           <w:numId w:val="22"/>
@@ -9748,7 +9800,7 @@
     </w:p>
     <w:p>
       <w:pPr>
-        <w:pStyle w:val="ListParagraph"/>
+        <w:pStyle w:val="PargrafodaLista"/>
         <w:numPr>
           <w:ilvl w:val="0"/>
           <w:numId w:val="22"/>
@@ -9761,7 +9813,7 @@
     </w:p>
     <w:p>
       <w:pPr>
-        <w:pStyle w:val="ListParagraph"/>
+        <w:pStyle w:val="PargrafodaLista"/>
         <w:numPr>
           <w:ilvl w:val="0"/>
           <w:numId w:val="22"/>
@@ -9774,7 +9826,7 @@
     </w:p>
     <w:p>
       <w:pPr>
-        <w:pStyle w:val="ListParagraph"/>
+        <w:pStyle w:val="PargrafodaLista"/>
         <w:numPr>
           <w:ilvl w:val="0"/>
           <w:numId w:val="22"/>
@@ -9813,7 +9865,7 @@
     </w:p>
     <w:p>
       <w:pPr>
-        <w:pStyle w:val="ListParagraph"/>
+        <w:pStyle w:val="PargrafodaLista"/>
         <w:numPr>
           <w:ilvl w:val="0"/>
           <w:numId w:val="19"/>
@@ -9826,7 +9878,7 @@
     </w:p>
     <w:p>
       <w:pPr>
-        <w:pStyle w:val="ListParagraph"/>
+        <w:pStyle w:val="PargrafodaLista"/>
         <w:numPr>
           <w:ilvl w:val="0"/>
           <w:numId w:val="19"/>
@@ -9839,7 +9891,7 @@
     </w:p>
     <w:p>
       <w:pPr>
-        <w:pStyle w:val="ListParagraph"/>
+        <w:pStyle w:val="PargrafodaLista"/>
         <w:numPr>
           <w:ilvl w:val="0"/>
           <w:numId w:val="19"/>
@@ -9852,7 +9904,7 @@
     </w:p>
     <w:p>
       <w:pPr>
-        <w:pStyle w:val="ListParagraph"/>
+        <w:pStyle w:val="PargrafodaLista"/>
         <w:numPr>
           <w:ilvl w:val="0"/>
           <w:numId w:val="19"/>
@@ -9865,7 +9917,7 @@
     </w:p>
     <w:p>
       <w:pPr>
-        <w:pStyle w:val="ListParagraph"/>
+        <w:pStyle w:val="PargrafodaLista"/>
         <w:numPr>
           <w:ilvl w:val="0"/>
           <w:numId w:val="19"/>
@@ -9878,7 +9930,7 @@
     </w:p>
     <w:p>
       <w:pPr>
-        <w:pStyle w:val="ListParagraph"/>
+        <w:pStyle w:val="PargrafodaLista"/>
         <w:numPr>
           <w:ilvl w:val="0"/>
           <w:numId w:val="19"/>
@@ -9891,7 +9943,7 @@
     </w:p>
     <w:p>
       <w:pPr>
-        <w:pStyle w:val="ListParagraph"/>
+        <w:pStyle w:val="PargrafodaLista"/>
         <w:numPr>
           <w:ilvl w:val="0"/>
           <w:numId w:val="19"/>
@@ -9904,7 +9956,7 @@
     </w:p>
     <w:p>
       <w:pPr>
-        <w:pStyle w:val="ListParagraph"/>
+        <w:pStyle w:val="PargrafodaLista"/>
         <w:numPr>
           <w:ilvl w:val="0"/>
           <w:numId w:val="19"/>
@@ -12780,7 +12832,7 @@
       </w:pPr>
     </w:pPrDefault>
   </w:docDefaults>
-  <w:latentStyles w:defLockedState="0" w:defUIPriority="99" w:defSemiHidden="0" w:defUnhideWhenUsed="0" w:defQFormat="0" w:count="375">
+  <w:latentStyles w:defLockedState="0" w:defUIPriority="99" w:defSemiHidden="0" w:defUnhideWhenUsed="0" w:defQFormat="0" w:count="376">
     <w:lsdException w:name="Normal" w:uiPriority="0" w:qFormat="1"/>
     <w:lsdException w:name="heading 1" w:uiPriority="9" w:qFormat="1"/>
     <w:lsdException w:name="heading 2" w:semiHidden="1" w:uiPriority="9" w:unhideWhenUsed="1" w:qFormat="1"/>
@@ -12886,7 +12938,6 @@
     <w:lsdException w:name="HTML Sample" w:semiHidden="1" w:unhideWhenUsed="1"/>
     <w:lsdException w:name="HTML Typewriter" w:semiHidden="1" w:unhideWhenUsed="1"/>
     <w:lsdException w:name="HTML Variable" w:semiHidden="1" w:unhideWhenUsed="1"/>
-    <w:lsdException w:name="Normal Table" w:semiHidden="1" w:unhideWhenUsed="1"/>
     <w:lsdException w:name="annotation subject" w:semiHidden="1" w:unhideWhenUsed="1"/>
     <w:lsdException w:name="No List" w:semiHidden="1" w:unhideWhenUsed="1"/>
     <w:lsdException w:name="Outline List 1" w:semiHidden="1" w:unhideWhenUsed="1"/>
@@ -12933,10 +12984,8 @@
     <w:lsdException w:name="Table Subtle 2" w:semiHidden="1" w:unhideWhenUsed="1"/>
     <w:lsdException w:name="Table Web 1" w:semiHidden="1" w:unhideWhenUsed="1"/>
     <w:lsdException w:name="Table Web 2" w:semiHidden="1" w:unhideWhenUsed="1"/>
-    <w:lsdException w:name="Table Web 3" w:semiHidden="1" w:unhideWhenUsed="1"/>
     <w:lsdException w:name="Balloon Text" w:semiHidden="1" w:unhideWhenUsed="1"/>
     <w:lsdException w:name="Table Grid" w:uiPriority="39"/>
-    <w:lsdException w:name="Table Theme" w:semiHidden="1" w:unhideWhenUsed="1"/>
     <w:lsdException w:name="Placeholder Text" w:semiHidden="1"/>
     <w:lsdException w:name="No Spacing" w:uiPriority="1" w:qFormat="1"/>
     <w:lsdException w:name="Light Shading" w:uiPriority="60"/>
@@ -13156,12 +13205,13 @@
     <w:lsdException w:name="Smart Hyperlink" w:semiHidden="1" w:unhideWhenUsed="1"/>
     <w:lsdException w:name="Hashtag" w:semiHidden="1" w:unhideWhenUsed="1"/>
     <w:lsdException w:name="Unresolved Mention" w:semiHidden="1" w:unhideWhenUsed="1"/>
+    <w:lsdException w:name="Smart Link" w:semiHidden="1" w:unhideWhenUsed="1"/>
   </w:latentStyles>
   <w:style w:type="paragraph" w:default="1" w:styleId="Normal">
     <w:name w:val="Normal"/>
     <w:qFormat/>
   </w:style>
-  <w:style w:type="paragraph" w:styleId="Heading1">
+  <w:style w:type="paragraph" w:styleId="Ttulo1">
     <w:name w:val="heading 1"/>
     <w:basedOn w:val="Normal"/>
     <w:next w:val="Normal"/>
@@ -13179,7 +13229,7 @@
       <w:szCs w:val="36"/>
     </w:rPr>
   </w:style>
-  <w:style w:type="paragraph" w:styleId="Heading2">
+  <w:style w:type="paragraph" w:styleId="Ttulo2">
     <w:name w:val="heading 2"/>
     <w:basedOn w:val="Normal"/>
     <w:next w:val="Normal"/>
@@ -13197,7 +13247,7 @@
       <w:szCs w:val="24"/>
     </w:rPr>
   </w:style>
-  <w:style w:type="paragraph" w:styleId="Heading3">
+  <w:style w:type="paragraph" w:styleId="Ttulo3">
     <w:name w:val="heading 3"/>
     <w:basedOn w:val="Normal"/>
     <w:next w:val="Normal"/>
@@ -13214,7 +13264,7 @@
       <w:u w:val="single"/>
     </w:rPr>
   </w:style>
-  <w:style w:type="paragraph" w:styleId="Heading4">
+  <w:style w:type="paragraph" w:styleId="Ttulo4">
     <w:name w:val="heading 4"/>
     <w:basedOn w:val="Normal"/>
     <w:next w:val="Normal"/>
@@ -13234,7 +13284,7 @@
       <w:szCs w:val="24"/>
     </w:rPr>
   </w:style>
-  <w:style w:type="paragraph" w:styleId="Heading5">
+  <w:style w:type="paragraph" w:styleId="Ttulo5">
     <w:name w:val="heading 5"/>
     <w:basedOn w:val="Normal"/>
     <w:next w:val="Normal"/>
@@ -13252,7 +13302,7 @@
       <w:color w:val="666666"/>
     </w:rPr>
   </w:style>
-  <w:style w:type="paragraph" w:styleId="Heading6">
+  <w:style w:type="paragraph" w:styleId="Ttulo6">
     <w:name w:val="heading 6"/>
     <w:basedOn w:val="Normal"/>
     <w:next w:val="Normal"/>
@@ -13271,13 +13321,13 @@
       <w:color w:val="666666"/>
     </w:rPr>
   </w:style>
-  <w:style w:type="character" w:default="1" w:styleId="DefaultParagraphFont">
+  <w:style w:type="character" w:default="1" w:styleId="Tipodeletrapredefinidodopargrafo">
     <w:name w:val="Default Paragraph Font"/>
     <w:uiPriority w:val="1"/>
     <w:semiHidden/>
     <w:unhideWhenUsed/>
   </w:style>
-  <w:style w:type="table" w:default="1" w:styleId="TableNormal">
+  <w:style w:type="table" w:default="1" w:styleId="Tabelanormal">
     <w:name w:val="Normal Table"/>
     <w:uiPriority w:val="99"/>
     <w:semiHidden/>
@@ -13292,7 +13342,7 @@
       </w:tblCellMar>
     </w:tblPr>
   </w:style>
-  <w:style w:type="numbering" w:default="1" w:styleId="NoList">
+  <w:style w:type="numbering" w:default="1" w:styleId="Semlista">
     <w:name w:val="No List"/>
     <w:uiPriority w:val="99"/>
     <w:semiHidden/>
@@ -13309,7 +13359,7 @@
       </w:tblCellMar>
     </w:tblPr>
   </w:style>
-  <w:style w:type="paragraph" w:styleId="Title">
+  <w:style w:type="paragraph" w:styleId="Ttulo">
     <w:name w:val="Title"/>
     <w:basedOn w:val="Normal"/>
     <w:next w:val="Normal"/>
@@ -13325,7 +13375,7 @@
       <w:szCs w:val="52"/>
     </w:rPr>
   </w:style>
-  <w:style w:type="paragraph" w:styleId="Subtitle">
+  <w:style w:type="paragraph" w:styleId="Subttulo">
     <w:name w:val="Subtitle"/>
     <w:basedOn w:val="Normal"/>
     <w:next w:val="Normal"/>
@@ -13356,7 +13406,7 @@
       </w:tblCellMar>
     </w:tblPr>
   </w:style>
-  <w:style w:type="paragraph" w:styleId="Caption">
+  <w:style w:type="paragraph" w:styleId="Legenda">
     <w:name w:val="caption"/>
     <w:basedOn w:val="Normal"/>
     <w:next w:val="Normal"/>
@@ -13375,7 +13425,7 @@
       <w:szCs w:val="18"/>
     </w:rPr>
   </w:style>
-  <w:style w:type="paragraph" w:styleId="TOC1">
+  <w:style w:type="paragraph" w:styleId="ndice1">
     <w:name w:val="toc 1"/>
     <w:basedOn w:val="Normal"/>
     <w:next w:val="Normal"/>
@@ -13387,7 +13437,7 @@
       <w:spacing w:after="100"/>
     </w:pPr>
   </w:style>
-  <w:style w:type="paragraph" w:styleId="TOC2">
+  <w:style w:type="paragraph" w:styleId="ndice2">
     <w:name w:val="toc 2"/>
     <w:basedOn w:val="Normal"/>
     <w:next w:val="Normal"/>
@@ -13400,7 +13450,7 @@
       <w:ind w:left="220"/>
     </w:pPr>
   </w:style>
-  <w:style w:type="paragraph" w:styleId="TOC3">
+  <w:style w:type="paragraph" w:styleId="ndice3">
     <w:name w:val="toc 3"/>
     <w:basedOn w:val="Normal"/>
     <w:next w:val="Normal"/>
@@ -13413,9 +13463,9 @@
       <w:ind w:left="440"/>
     </w:pPr>
   </w:style>
-  <w:style w:type="character" w:styleId="Hyperlink">
+  <w:style w:type="character" w:styleId="Hiperligao">
     <w:name w:val="Hyperlink"/>
-    <w:basedOn w:val="DefaultParagraphFont"/>
+    <w:basedOn w:val="Tipodeletrapredefinidodopargrafo"/>
     <w:uiPriority w:val="99"/>
     <w:unhideWhenUsed/>
     <w:rsid w:val="00617F06"/>
@@ -13424,7 +13474,7 @@
       <w:u w:val="single"/>
     </w:rPr>
   </w:style>
-  <w:style w:type="paragraph" w:styleId="ListParagraph">
+  <w:style w:type="paragraph" w:styleId="PargrafodaLista">
     <w:name w:val="List Paragraph"/>
     <w:basedOn w:val="Normal"/>
     <w:uiPriority w:val="34"/>

</xml_diff>

<commit_message>
update final - entregado
</commit_message>
<xml_diff>
--- a/CAL.docx
+++ b/CAL.docx
@@ -80,7 +80,27 @@
           <w:sz w:val="52"/>
           <w:szCs w:val="52"/>
         </w:rPr>
-        <w:t>SchoolBus: Transporte Escolar</w:t>
+        <w:t>SchoolBus</w:t>
+      </w:r>
+      <w:r>
+        <w:rPr>
+          <w:b/>
+          <w:color w:val="CE181E"/>
+          <w:sz w:val="52"/>
+          <w:szCs w:val="52"/>
+        </w:rPr>
+        <w:t>Plus</w:t>
+      </w:r>
+      <w:bookmarkStart w:id="1" w:name="_GoBack"/>
+      <w:bookmarkEnd w:id="1"/>
+      <w:r>
+        <w:rPr>
+          <w:b/>
+          <w:color w:val="CE181E"/>
+          <w:sz w:val="52"/>
+          <w:szCs w:val="52"/>
+        </w:rPr>
+        <w:t>: Transporte Escolar</w:t>
       </w:r>
     </w:p>
     <w:p>
@@ -287,8 +307,6 @@
       <w:r>
         <w:t>4</w:t>
       </w:r>
-      <w:bookmarkStart w:id="1" w:name="_GoBack"/>
-      <w:bookmarkEnd w:id="1"/>
       <w:r>
         <w:t xml:space="preserve"> de </w:t>
       </w:r>
@@ -4403,14 +4421,27 @@
                             <w:r>
                               <w:t xml:space="preserve">Figura </w:t>
                             </w:r>
-                            <w:fldSimple w:instr=" SEQ Figura \* ARABIC ">
-                              <w:r>
-                                <w:rPr>
-                                  <w:noProof/>
-                                </w:rPr>
-                                <w:t>1</w:t>
-                              </w:r>
-                            </w:fldSimple>
+                            <w:r>
+                              <w:fldChar w:fldCharType="begin"/>
+                            </w:r>
+                            <w:r>
+                              <w:instrText xml:space="preserve"> SEQ Figura \* ARABIC </w:instrText>
+                            </w:r>
+                            <w:r>
+                              <w:fldChar w:fldCharType="separate"/>
+                            </w:r>
+                            <w:r>
+                              <w:rPr>
+                                <w:noProof/>
+                              </w:rPr>
+                              <w:t>1</w:t>
+                            </w:r>
+                            <w:r>
+                              <w:rPr>
+                                <w:noProof/>
+                              </w:rPr>
+                              <w:fldChar w:fldCharType="end"/>
+                            </w:r>
                             <w:r>
                               <w:t xml:space="preserve"> - </w:t>
                             </w:r>
@@ -4451,14 +4482,27 @@
                       <w:r>
                         <w:t xml:space="preserve">Figura </w:t>
                       </w:r>
-                      <w:fldSimple w:instr=" SEQ Figura \* ARABIC ">
-                        <w:r>
-                          <w:rPr>
-                            <w:noProof/>
-                          </w:rPr>
-                          <w:t>1</w:t>
-                        </w:r>
-                      </w:fldSimple>
+                      <w:r>
+                        <w:fldChar w:fldCharType="begin"/>
+                      </w:r>
+                      <w:r>
+                        <w:instrText xml:space="preserve"> SEQ Figura \* ARABIC </w:instrText>
+                      </w:r>
+                      <w:r>
+                        <w:fldChar w:fldCharType="separate"/>
+                      </w:r>
+                      <w:r>
+                        <w:rPr>
+                          <w:noProof/>
+                        </w:rPr>
+                        <w:t>1</w:t>
+                      </w:r>
+                      <w:r>
+                        <w:rPr>
+                          <w:noProof/>
+                        </w:rPr>
+                        <w:fldChar w:fldCharType="end"/>
+                      </w:r>
                       <w:r>
                         <w:t xml:space="preserve"> - </w:t>
                       </w:r>
@@ -5695,14 +5739,27 @@
       <w:r>
         <w:t xml:space="preserve">Figura </w:t>
       </w:r>
-      <w:fldSimple w:instr=" SEQ Figura \* ARABIC ">
-        <w:r>
-          <w:rPr>
-            <w:noProof/>
-          </w:rPr>
-          <w:t>2</w:t>
-        </w:r>
-      </w:fldSimple>
+      <w:r>
+        <w:fldChar w:fldCharType="begin"/>
+      </w:r>
+      <w:r>
+        <w:instrText xml:space="preserve"> SEQ Figura \* ARABIC </w:instrText>
+      </w:r>
+      <w:r>
+        <w:fldChar w:fldCharType="separate"/>
+      </w:r>
+      <w:r>
+        <w:rPr>
+          <w:noProof/>
+        </w:rPr>
+        <w:t>2</w:t>
+      </w:r>
+      <w:r>
+        <w:rPr>
+          <w:noProof/>
+        </w:rPr>
+        <w:fldChar w:fldCharType="end"/>
+      </w:r>
       <w:r>
         <w:t xml:space="preserve"> - </w:t>
       </w:r>
@@ -6245,14 +6302,27 @@
                             <w:r>
                               <w:t xml:space="preserve">Figura </w:t>
                             </w:r>
-                            <w:fldSimple w:instr=" SEQ Figura \* ARABIC ">
-                              <w:r>
-                                <w:rPr>
-                                  <w:noProof/>
-                                </w:rPr>
-                                <w:t>3</w:t>
-                              </w:r>
-                            </w:fldSimple>
+                            <w:r>
+                              <w:fldChar w:fldCharType="begin"/>
+                            </w:r>
+                            <w:r>
+                              <w:instrText xml:space="preserve"> SEQ Figura \* ARABIC </w:instrText>
+                            </w:r>
+                            <w:r>
+                              <w:fldChar w:fldCharType="separate"/>
+                            </w:r>
+                            <w:r>
+                              <w:rPr>
+                                <w:noProof/>
+                              </w:rPr>
+                              <w:t>3</w:t>
+                            </w:r>
+                            <w:r>
+                              <w:rPr>
+                                <w:noProof/>
+                              </w:rPr>
+                              <w:fldChar w:fldCharType="end"/>
+                            </w:r>
                             <w:r>
                               <w:t xml:space="preserve"> - </w:t>
                             </w:r>
@@ -6289,14 +6359,27 @@
                       <w:r>
                         <w:t xml:space="preserve">Figura </w:t>
                       </w:r>
-                      <w:fldSimple w:instr=" SEQ Figura \* ARABIC ">
-                        <w:r>
-                          <w:rPr>
-                            <w:noProof/>
-                          </w:rPr>
-                          <w:t>3</w:t>
-                        </w:r>
-                      </w:fldSimple>
+                      <w:r>
+                        <w:fldChar w:fldCharType="begin"/>
+                      </w:r>
+                      <w:r>
+                        <w:instrText xml:space="preserve"> SEQ Figura \* ARABIC </w:instrText>
+                      </w:r>
+                      <w:r>
+                        <w:fldChar w:fldCharType="separate"/>
+                      </w:r>
+                      <w:r>
+                        <w:rPr>
+                          <w:noProof/>
+                        </w:rPr>
+                        <w:t>3</w:t>
+                      </w:r>
+                      <w:r>
+                        <w:rPr>
+                          <w:noProof/>
+                        </w:rPr>
+                        <w:fldChar w:fldCharType="end"/>
+                      </w:r>
                       <w:r>
                         <w:t xml:space="preserve"> - </w:t>
                       </w:r>
@@ -6618,14 +6701,27 @@
                             <w:r>
                               <w:t xml:space="preserve">Figura </w:t>
                             </w:r>
-                            <w:fldSimple w:instr=" SEQ Figura \* ARABIC ">
-                              <w:r>
-                                <w:rPr>
-                                  <w:noProof/>
-                                </w:rPr>
-                                <w:t>4</w:t>
-                              </w:r>
-                            </w:fldSimple>
+                            <w:r>
+                              <w:fldChar w:fldCharType="begin"/>
+                            </w:r>
+                            <w:r>
+                              <w:instrText xml:space="preserve"> SEQ Figura \* ARABIC </w:instrText>
+                            </w:r>
+                            <w:r>
+                              <w:fldChar w:fldCharType="separate"/>
+                            </w:r>
+                            <w:r>
+                              <w:rPr>
+                                <w:noProof/>
+                              </w:rPr>
+                              <w:t>4</w:t>
+                            </w:r>
+                            <w:r>
+                              <w:rPr>
+                                <w:noProof/>
+                              </w:rPr>
+                              <w:fldChar w:fldCharType="end"/>
+                            </w:r>
                             <w:r>
                               <w:t xml:space="preserve"> - </w:t>
                             </w:r>
@@ -6662,14 +6758,27 @@
                       <w:r>
                         <w:t xml:space="preserve">Figura </w:t>
                       </w:r>
-                      <w:fldSimple w:instr=" SEQ Figura \* ARABIC ">
-                        <w:r>
-                          <w:rPr>
-                            <w:noProof/>
-                          </w:rPr>
-                          <w:t>4</w:t>
-                        </w:r>
-                      </w:fldSimple>
+                      <w:r>
+                        <w:fldChar w:fldCharType="begin"/>
+                      </w:r>
+                      <w:r>
+                        <w:instrText xml:space="preserve"> SEQ Figura \* ARABIC </w:instrText>
+                      </w:r>
+                      <w:r>
+                        <w:fldChar w:fldCharType="separate"/>
+                      </w:r>
+                      <w:r>
+                        <w:rPr>
+                          <w:noProof/>
+                        </w:rPr>
+                        <w:t>4</w:t>
+                      </w:r>
+                      <w:r>
+                        <w:rPr>
+                          <w:noProof/>
+                        </w:rPr>
+                        <w:fldChar w:fldCharType="end"/>
+                      </w:r>
                       <w:r>
                         <w:t xml:space="preserve"> - </w:t>
                       </w:r>
@@ -7012,14 +7121,27 @@
                             <w:r>
                               <w:t xml:space="preserve">Figura </w:t>
                             </w:r>
-                            <w:fldSimple w:instr=" SEQ Figura \* ARABIC ">
-                              <w:r>
-                                <w:rPr>
-                                  <w:noProof/>
-                                </w:rPr>
-                                <w:t>5</w:t>
-                              </w:r>
-                            </w:fldSimple>
+                            <w:r>
+                              <w:fldChar w:fldCharType="begin"/>
+                            </w:r>
+                            <w:r>
+                              <w:instrText xml:space="preserve"> SEQ Figura \* ARABIC </w:instrText>
+                            </w:r>
+                            <w:r>
+                              <w:fldChar w:fldCharType="separate"/>
+                            </w:r>
+                            <w:r>
+                              <w:rPr>
+                                <w:noProof/>
+                              </w:rPr>
+                              <w:t>5</w:t>
+                            </w:r>
+                            <w:r>
+                              <w:rPr>
+                                <w:noProof/>
+                              </w:rPr>
+                              <w:fldChar w:fldCharType="end"/>
+                            </w:r>
                             <w:r>
                               <w:t xml:space="preserve"> - Grafo que obedece desigualdade triangular</w:t>
                             </w:r>
@@ -7053,14 +7175,27 @@
                       <w:r>
                         <w:t xml:space="preserve">Figura </w:t>
                       </w:r>
-                      <w:fldSimple w:instr=" SEQ Figura \* ARABIC ">
-                        <w:r>
-                          <w:rPr>
-                            <w:noProof/>
-                          </w:rPr>
-                          <w:t>5</w:t>
-                        </w:r>
-                      </w:fldSimple>
+                      <w:r>
+                        <w:fldChar w:fldCharType="begin"/>
+                      </w:r>
+                      <w:r>
+                        <w:instrText xml:space="preserve"> SEQ Figura \* ARABIC </w:instrText>
+                      </w:r>
+                      <w:r>
+                        <w:fldChar w:fldCharType="separate"/>
+                      </w:r>
+                      <w:r>
+                        <w:rPr>
+                          <w:noProof/>
+                        </w:rPr>
+                        <w:t>5</w:t>
+                      </w:r>
+                      <w:r>
+                        <w:rPr>
+                          <w:noProof/>
+                        </w:rPr>
+                        <w:fldChar w:fldCharType="end"/>
+                      </w:r>
                       <w:r>
                         <w:t xml:space="preserve"> - Grafo que obedece desigualdade triangular</w:t>
                       </w:r>
@@ -7262,14 +7397,27 @@
                             <w:r>
                               <w:t xml:space="preserve">Figura </w:t>
                             </w:r>
-                            <w:fldSimple w:instr=" SEQ Figura \* ARABIC ">
-                              <w:r>
-                                <w:rPr>
-                                  <w:noProof/>
-                                </w:rPr>
-                                <w:t>6</w:t>
-                              </w:r>
-                            </w:fldSimple>
+                            <w:r>
+                              <w:fldChar w:fldCharType="begin"/>
+                            </w:r>
+                            <w:r>
+                              <w:instrText xml:space="preserve"> SEQ Figura \* ARABIC </w:instrText>
+                            </w:r>
+                            <w:r>
+                              <w:fldChar w:fldCharType="separate"/>
+                            </w:r>
+                            <w:r>
+                              <w:rPr>
+                                <w:noProof/>
+                              </w:rPr>
+                              <w:t>6</w:t>
+                            </w:r>
+                            <w:r>
+                              <w:rPr>
+                                <w:noProof/>
+                              </w:rPr>
+                              <w:fldChar w:fldCharType="end"/>
+                            </w:r>
                             <w:r>
                               <w:t xml:space="preserve"> - </w:t>
                             </w:r>
@@ -7309,14 +7457,27 @@
                       <w:r>
                         <w:t xml:space="preserve">Figura </w:t>
                       </w:r>
-                      <w:fldSimple w:instr=" SEQ Figura \* ARABIC ">
-                        <w:r>
-                          <w:rPr>
-                            <w:noProof/>
-                          </w:rPr>
-                          <w:t>6</w:t>
-                        </w:r>
-                      </w:fldSimple>
+                      <w:r>
+                        <w:fldChar w:fldCharType="begin"/>
+                      </w:r>
+                      <w:r>
+                        <w:instrText xml:space="preserve"> SEQ Figura \* ARABIC </w:instrText>
+                      </w:r>
+                      <w:r>
+                        <w:fldChar w:fldCharType="separate"/>
+                      </w:r>
+                      <w:r>
+                        <w:rPr>
+                          <w:noProof/>
+                        </w:rPr>
+                        <w:t>6</w:t>
+                      </w:r>
+                      <w:r>
+                        <w:rPr>
+                          <w:noProof/>
+                        </w:rPr>
+                        <w:fldChar w:fldCharType="end"/>
+                      </w:r>
                       <w:r>
                         <w:t xml:space="preserve"> - </w:t>
                       </w:r>
@@ -7527,14 +7688,27 @@
                             <w:r>
                               <w:t xml:space="preserve">Figura </w:t>
                             </w:r>
-                            <w:fldSimple w:instr=" SEQ Figura \* ARABIC ">
-                              <w:r>
-                                <w:rPr>
-                                  <w:noProof/>
-                                </w:rPr>
-                                <w:t>7</w:t>
-                              </w:r>
-                            </w:fldSimple>
+                            <w:r>
+                              <w:fldChar w:fldCharType="begin"/>
+                            </w:r>
+                            <w:r>
+                              <w:instrText xml:space="preserve"> SEQ Figura \* ARABIC </w:instrText>
+                            </w:r>
+                            <w:r>
+                              <w:fldChar w:fldCharType="separate"/>
+                            </w:r>
+                            <w:r>
+                              <w:rPr>
+                                <w:noProof/>
+                              </w:rPr>
+                              <w:t>7</w:t>
+                            </w:r>
+                            <w:r>
+                              <w:rPr>
+                                <w:noProof/>
+                              </w:rPr>
+                              <w:fldChar w:fldCharType="end"/>
+                            </w:r>
                             <w:r>
                               <w:t xml:space="preserve"> - </w:t>
                             </w:r>
@@ -7571,14 +7745,27 @@
                       <w:r>
                         <w:t xml:space="preserve">Figura </w:t>
                       </w:r>
-                      <w:fldSimple w:instr=" SEQ Figura \* ARABIC ">
-                        <w:r>
-                          <w:rPr>
-                            <w:noProof/>
-                          </w:rPr>
-                          <w:t>7</w:t>
-                        </w:r>
-                      </w:fldSimple>
+                      <w:r>
+                        <w:fldChar w:fldCharType="begin"/>
+                      </w:r>
+                      <w:r>
+                        <w:instrText xml:space="preserve"> SEQ Figura \* ARABIC </w:instrText>
+                      </w:r>
+                      <w:r>
+                        <w:fldChar w:fldCharType="separate"/>
+                      </w:r>
+                      <w:r>
+                        <w:rPr>
+                          <w:noProof/>
+                        </w:rPr>
+                        <w:t>7</w:t>
+                      </w:r>
+                      <w:r>
+                        <w:rPr>
+                          <w:noProof/>
+                        </w:rPr>
+                        <w:fldChar w:fldCharType="end"/>
+                      </w:r>
                       <w:r>
                         <w:t xml:space="preserve"> - </w:t>
                       </w:r>
@@ -8087,14 +8274,27 @@
                             <w:r>
                               <w:t xml:space="preserve">Figura </w:t>
                             </w:r>
-                            <w:fldSimple w:instr=" SEQ Figura \* ARABIC ">
-                              <w:r>
-                                <w:rPr>
-                                  <w:noProof/>
-                                </w:rPr>
-                                <w:t>8</w:t>
-                              </w:r>
-                            </w:fldSimple>
+                            <w:r>
+                              <w:fldChar w:fldCharType="begin"/>
+                            </w:r>
+                            <w:r>
+                              <w:instrText xml:space="preserve"> SEQ Figura \* ARABIC </w:instrText>
+                            </w:r>
+                            <w:r>
+                              <w:fldChar w:fldCharType="separate"/>
+                            </w:r>
+                            <w:r>
+                              <w:rPr>
+                                <w:noProof/>
+                              </w:rPr>
+                              <w:t>8</w:t>
+                            </w:r>
+                            <w:r>
+                              <w:rPr>
+                                <w:noProof/>
+                              </w:rPr>
+                              <w:fldChar w:fldCharType="end"/>
+                            </w:r>
                             <w:r>
                               <w:t xml:space="preserve"> - </w:t>
                             </w:r>
@@ -8128,14 +8328,27 @@
                       <w:r>
                         <w:t xml:space="preserve">Figura </w:t>
                       </w:r>
-                      <w:fldSimple w:instr=" SEQ Figura \* ARABIC ">
-                        <w:r>
-                          <w:rPr>
-                            <w:noProof/>
-                          </w:rPr>
-                          <w:t>8</w:t>
-                        </w:r>
-                      </w:fldSimple>
+                      <w:r>
+                        <w:fldChar w:fldCharType="begin"/>
+                      </w:r>
+                      <w:r>
+                        <w:instrText xml:space="preserve"> SEQ Figura \* ARABIC </w:instrText>
+                      </w:r>
+                      <w:r>
+                        <w:fldChar w:fldCharType="separate"/>
+                      </w:r>
+                      <w:r>
+                        <w:rPr>
+                          <w:noProof/>
+                        </w:rPr>
+                        <w:t>8</w:t>
+                      </w:r>
+                      <w:r>
+                        <w:rPr>
+                          <w:noProof/>
+                        </w:rPr>
+                        <w:fldChar w:fldCharType="end"/>
+                      </w:r>
                       <w:r>
                         <w:t xml:space="preserve"> - </w:t>
                       </w:r>
@@ -8304,14 +8517,27 @@
                             <w:r>
                               <w:t xml:space="preserve">Figura </w:t>
                             </w:r>
-                            <w:fldSimple w:instr=" SEQ Figura \* ARABIC ">
-                              <w:r>
-                                <w:rPr>
-                                  <w:noProof/>
-                                </w:rPr>
-                                <w:t>9</w:t>
-                              </w:r>
-                            </w:fldSimple>
+                            <w:r>
+                              <w:fldChar w:fldCharType="begin"/>
+                            </w:r>
+                            <w:r>
+                              <w:instrText xml:space="preserve"> SEQ Figura \* ARABIC </w:instrText>
+                            </w:r>
+                            <w:r>
+                              <w:fldChar w:fldCharType="separate"/>
+                            </w:r>
+                            <w:r>
+                              <w:rPr>
+                                <w:noProof/>
+                              </w:rPr>
+                              <w:t>9</w:t>
+                            </w:r>
+                            <w:r>
+                              <w:rPr>
+                                <w:noProof/>
+                              </w:rPr>
+                              <w:fldChar w:fldCharType="end"/>
+                            </w:r>
                             <w:r>
                               <w:t xml:space="preserve"> - </w:t>
                             </w:r>
@@ -8348,14 +8574,27 @@
                       <w:r>
                         <w:t xml:space="preserve">Figura </w:t>
                       </w:r>
-                      <w:fldSimple w:instr=" SEQ Figura \* ARABIC ">
-                        <w:r>
-                          <w:rPr>
-                            <w:noProof/>
-                          </w:rPr>
-                          <w:t>9</w:t>
-                        </w:r>
-                      </w:fldSimple>
+                      <w:r>
+                        <w:fldChar w:fldCharType="begin"/>
+                      </w:r>
+                      <w:r>
+                        <w:instrText xml:space="preserve"> SEQ Figura \* ARABIC </w:instrText>
+                      </w:r>
+                      <w:r>
+                        <w:fldChar w:fldCharType="separate"/>
+                      </w:r>
+                      <w:r>
+                        <w:rPr>
+                          <w:noProof/>
+                        </w:rPr>
+                        <w:t>9</w:t>
+                      </w:r>
+                      <w:r>
+                        <w:rPr>
+                          <w:noProof/>
+                        </w:rPr>
+                        <w:fldChar w:fldCharType="end"/>
+                      </w:r>
                       <w:r>
                         <w:t xml:space="preserve"> - </w:t>
                       </w:r>
@@ -8583,14 +8822,27 @@
                             <w:r>
                               <w:t xml:space="preserve">Figura </w:t>
                             </w:r>
-                            <w:fldSimple w:instr=" SEQ Figura \* ARABIC ">
-                              <w:r>
-                                <w:rPr>
-                                  <w:noProof/>
-                                </w:rPr>
-                                <w:t>10</w:t>
-                              </w:r>
-                            </w:fldSimple>
+                            <w:r>
+                              <w:fldChar w:fldCharType="begin"/>
+                            </w:r>
+                            <w:r>
+                              <w:instrText xml:space="preserve"> SEQ Figura \* ARABIC </w:instrText>
+                            </w:r>
+                            <w:r>
+                              <w:fldChar w:fldCharType="separate"/>
+                            </w:r>
+                            <w:r>
+                              <w:rPr>
+                                <w:noProof/>
+                              </w:rPr>
+                              <w:t>10</w:t>
+                            </w:r>
+                            <w:r>
+                              <w:rPr>
+                                <w:noProof/>
+                              </w:rPr>
+                              <w:fldChar w:fldCharType="end"/>
+                            </w:r>
                             <w:r>
                               <w:t xml:space="preserve"> - </w:t>
                             </w:r>
@@ -8627,14 +8879,27 @@
                       <w:r>
                         <w:t xml:space="preserve">Figura </w:t>
                       </w:r>
-                      <w:fldSimple w:instr=" SEQ Figura \* ARABIC ">
-                        <w:r>
-                          <w:rPr>
-                            <w:noProof/>
-                          </w:rPr>
-                          <w:t>10</w:t>
-                        </w:r>
-                      </w:fldSimple>
+                      <w:r>
+                        <w:fldChar w:fldCharType="begin"/>
+                      </w:r>
+                      <w:r>
+                        <w:instrText xml:space="preserve"> SEQ Figura \* ARABIC </w:instrText>
+                      </w:r>
+                      <w:r>
+                        <w:fldChar w:fldCharType="separate"/>
+                      </w:r>
+                      <w:r>
+                        <w:rPr>
+                          <w:noProof/>
+                        </w:rPr>
+                        <w:t>10</w:t>
+                      </w:r>
+                      <w:r>
+                        <w:rPr>
+                          <w:noProof/>
+                        </w:rPr>
+                        <w:fldChar w:fldCharType="end"/>
+                      </w:r>
                       <w:r>
                         <w:t xml:space="preserve"> - </w:t>
                       </w:r>
@@ -10147,14 +10412,27 @@
       <w:r>
         <w:t xml:space="preserve">Figura </w:t>
       </w:r>
-      <w:fldSimple w:instr=" SEQ Figura \* ARABIC ">
-        <w:r>
-          <w:rPr>
-            <w:noProof/>
-          </w:rPr>
-          <w:t>11</w:t>
-        </w:r>
-      </w:fldSimple>
+      <w:r>
+        <w:fldChar w:fldCharType="begin"/>
+      </w:r>
+      <w:r>
+        <w:instrText xml:space="preserve"> SEQ Figura \* ARABIC </w:instrText>
+      </w:r>
+      <w:r>
+        <w:fldChar w:fldCharType="separate"/>
+      </w:r>
+      <w:r>
+        <w:rPr>
+          <w:noProof/>
+        </w:rPr>
+        <w:t>11</w:t>
+      </w:r>
+      <w:r>
+        <w:rPr>
+          <w:noProof/>
+        </w:rPr>
+        <w:fldChar w:fldCharType="end"/>
+      </w:r>
       <w:r>
         <w:t xml:space="preserve"> - Algoritmo Greedy para escolha de veículos (Pseudocódigo)</w:t>
       </w:r>
@@ -10429,14 +10707,27 @@
                             <w:r>
                               <w:t xml:space="preserve">Figura </w:t>
                             </w:r>
-                            <w:fldSimple w:instr=" SEQ Figura \* ARABIC ">
-                              <w:r>
-                                <w:rPr>
-                                  <w:noProof/>
-                                </w:rPr>
-                                <w:t>12</w:t>
-                              </w:r>
-                            </w:fldSimple>
+                            <w:r>
+                              <w:fldChar w:fldCharType="begin"/>
+                            </w:r>
+                            <w:r>
+                              <w:instrText xml:space="preserve"> SEQ Figura \* ARABIC </w:instrText>
+                            </w:r>
+                            <w:r>
+                              <w:fldChar w:fldCharType="separate"/>
+                            </w:r>
+                            <w:r>
+                              <w:rPr>
+                                <w:noProof/>
+                              </w:rPr>
+                              <w:t>12</w:t>
+                            </w:r>
+                            <w:r>
+                              <w:rPr>
+                                <w:noProof/>
+                              </w:rPr>
+                              <w:fldChar w:fldCharType="end"/>
+                            </w:r>
                             <w:r>
                               <w:t xml:space="preserve"> – Exemplo de zonas não acessíveis do grafo</w:t>
                             </w:r>
@@ -10473,14 +10764,27 @@
                       <w:r>
                         <w:t xml:space="preserve">Figura </w:t>
                       </w:r>
-                      <w:fldSimple w:instr=" SEQ Figura \* ARABIC ">
-                        <w:r>
-                          <w:rPr>
-                            <w:noProof/>
-                          </w:rPr>
-                          <w:t>12</w:t>
-                        </w:r>
-                      </w:fldSimple>
+                      <w:r>
+                        <w:fldChar w:fldCharType="begin"/>
+                      </w:r>
+                      <w:r>
+                        <w:instrText xml:space="preserve"> SEQ Figura \* ARABIC </w:instrText>
+                      </w:r>
+                      <w:r>
+                        <w:fldChar w:fldCharType="separate"/>
+                      </w:r>
+                      <w:r>
+                        <w:rPr>
+                          <w:noProof/>
+                        </w:rPr>
+                        <w:t>12</w:t>
+                      </w:r>
+                      <w:r>
+                        <w:rPr>
+                          <w:noProof/>
+                        </w:rPr>
+                        <w:fldChar w:fldCharType="end"/>
+                      </w:r>
                       <w:r>
                         <w:t xml:space="preserve"> – Exemplo de zonas não acessíveis do grafo</w:t>
                       </w:r>
@@ -10573,14 +10877,27 @@
                             <w:r>
                               <w:t xml:space="preserve">Figura </w:t>
                             </w:r>
-                            <w:fldSimple w:instr=" SEQ Figura \* ARABIC ">
-                              <w:r>
-                                <w:rPr>
-                                  <w:noProof/>
-                                </w:rPr>
-                                <w:t>13</w:t>
-                              </w:r>
-                            </w:fldSimple>
+                            <w:r>
+                              <w:fldChar w:fldCharType="begin"/>
+                            </w:r>
+                            <w:r>
+                              <w:instrText xml:space="preserve"> SEQ Figura \* ARABIC </w:instrText>
+                            </w:r>
+                            <w:r>
+                              <w:fldChar w:fldCharType="separate"/>
+                            </w:r>
+                            <w:r>
+                              <w:rPr>
+                                <w:noProof/>
+                              </w:rPr>
+                              <w:t>13</w:t>
+                            </w:r>
+                            <w:r>
+                              <w:rPr>
+                                <w:noProof/>
+                              </w:rPr>
+                              <w:fldChar w:fldCharType="end"/>
+                            </w:r>
                             <w:r>
                               <w:t xml:space="preserve"> - Visualização de pontos de articulação (Amarelo) entre PoIs (Verde / Vermelho)</w:t>
                             </w:r>
@@ -10621,14 +10938,27 @@
                       <w:r>
                         <w:t xml:space="preserve">Figura </w:t>
                       </w:r>
-                      <w:fldSimple w:instr=" SEQ Figura \* ARABIC ">
-                        <w:r>
-                          <w:rPr>
-                            <w:noProof/>
-                          </w:rPr>
-                          <w:t>13</w:t>
-                        </w:r>
-                      </w:fldSimple>
+                      <w:r>
+                        <w:fldChar w:fldCharType="begin"/>
+                      </w:r>
+                      <w:r>
+                        <w:instrText xml:space="preserve"> SEQ Figura \* ARABIC </w:instrText>
+                      </w:r>
+                      <w:r>
+                        <w:fldChar w:fldCharType="separate"/>
+                      </w:r>
+                      <w:r>
+                        <w:rPr>
+                          <w:noProof/>
+                        </w:rPr>
+                        <w:t>13</w:t>
+                      </w:r>
+                      <w:r>
+                        <w:rPr>
+                          <w:noProof/>
+                        </w:rPr>
+                        <w:fldChar w:fldCharType="end"/>
+                      </w:r>
                       <w:r>
                         <w:t xml:space="preserve"> - Visualização de pontos de articulação (Amarelo) entre PoIs (Verde / Vermelho)</w:t>
                       </w:r>
@@ -11214,14 +11544,27 @@
                             <w:r>
                               <w:t xml:space="preserve">Figura </w:t>
                             </w:r>
-                            <w:fldSimple w:instr=" SEQ Figura \* ARABIC ">
-                              <w:r>
-                                <w:rPr>
-                                  <w:noProof/>
-                                </w:rPr>
-                                <w:t>14</w:t>
-                              </w:r>
-                            </w:fldSimple>
+                            <w:r>
+                              <w:fldChar w:fldCharType="begin"/>
+                            </w:r>
+                            <w:r>
+                              <w:instrText xml:space="preserve"> SEQ Figura \* ARABIC </w:instrText>
+                            </w:r>
+                            <w:r>
+                              <w:fldChar w:fldCharType="separate"/>
+                            </w:r>
+                            <w:r>
+                              <w:rPr>
+                                <w:noProof/>
+                              </w:rPr>
+                              <w:t>14</w:t>
+                            </w:r>
+                            <w:r>
+                              <w:rPr>
+                                <w:noProof/>
+                              </w:rPr>
+                              <w:fldChar w:fldCharType="end"/>
+                            </w:r>
                             <w:r>
                               <w:t xml:space="preserve"> - Crescimento do tempo de execução do pré-processamento, variando |</w:t>
                             </w:r>
@@ -11261,14 +11604,27 @@
                       <w:r>
                         <w:t xml:space="preserve">Figura </w:t>
                       </w:r>
-                      <w:fldSimple w:instr=" SEQ Figura \* ARABIC ">
-                        <w:r>
-                          <w:rPr>
-                            <w:noProof/>
-                          </w:rPr>
-                          <w:t>14</w:t>
-                        </w:r>
-                      </w:fldSimple>
+                      <w:r>
+                        <w:fldChar w:fldCharType="begin"/>
+                      </w:r>
+                      <w:r>
+                        <w:instrText xml:space="preserve"> SEQ Figura \* ARABIC </w:instrText>
+                      </w:r>
+                      <w:r>
+                        <w:fldChar w:fldCharType="separate"/>
+                      </w:r>
+                      <w:r>
+                        <w:rPr>
+                          <w:noProof/>
+                        </w:rPr>
+                        <w:t>14</w:t>
+                      </w:r>
+                      <w:r>
+                        <w:rPr>
+                          <w:noProof/>
+                        </w:rPr>
+                        <w:fldChar w:fldCharType="end"/>
+                      </w:r>
                       <w:r>
                         <w:t xml:space="preserve"> - Crescimento do tempo de execução do pré-processamento, variando |</w:t>
                       </w:r>
@@ -11346,14 +11702,27 @@
                             <w:r>
                               <w:t xml:space="preserve">Figura </w:t>
                             </w:r>
-                            <w:fldSimple w:instr=" SEQ Figura \* ARABIC ">
-                              <w:r>
-                                <w:rPr>
-                                  <w:noProof/>
-                                </w:rPr>
-                                <w:t>15</w:t>
-                              </w:r>
-                            </w:fldSimple>
+                            <w:r>
+                              <w:fldChar w:fldCharType="begin"/>
+                            </w:r>
+                            <w:r>
+                              <w:instrText xml:space="preserve"> SEQ Figura \* ARABIC </w:instrText>
+                            </w:r>
+                            <w:r>
+                              <w:fldChar w:fldCharType="separate"/>
+                            </w:r>
+                            <w:r>
+                              <w:rPr>
+                                <w:noProof/>
+                              </w:rPr>
+                              <w:t>15</w:t>
+                            </w:r>
+                            <w:r>
+                              <w:rPr>
+                                <w:noProof/>
+                              </w:rPr>
+                              <w:fldChar w:fldCharType="end"/>
+                            </w:r>
                             <w:r>
                               <w:t xml:space="preserve"> - Crescimento do tempo de execução</w:t>
                             </w:r>
@@ -11393,14 +11762,27 @@
                       <w:r>
                         <w:t xml:space="preserve">Figura </w:t>
                       </w:r>
-                      <w:fldSimple w:instr=" SEQ Figura \* ARABIC ">
-                        <w:r>
-                          <w:rPr>
-                            <w:noProof/>
-                          </w:rPr>
-                          <w:t>15</w:t>
-                        </w:r>
-                      </w:fldSimple>
+                      <w:r>
+                        <w:fldChar w:fldCharType="begin"/>
+                      </w:r>
+                      <w:r>
+                        <w:instrText xml:space="preserve"> SEQ Figura \* ARABIC </w:instrText>
+                      </w:r>
+                      <w:r>
+                        <w:fldChar w:fldCharType="separate"/>
+                      </w:r>
+                      <w:r>
+                        <w:rPr>
+                          <w:noProof/>
+                        </w:rPr>
+                        <w:t>15</w:t>
+                      </w:r>
+                      <w:r>
+                        <w:rPr>
+                          <w:noProof/>
+                        </w:rPr>
+                        <w:fldChar w:fldCharType="end"/>
+                      </w:r>
                       <w:r>
                         <w:t xml:space="preserve"> - Crescimento do tempo de execução</w:t>
                       </w:r>
@@ -11640,14 +12022,30 @@
                             <w:r>
                               <w:t xml:space="preserve">Figura </w:t>
                             </w:r>
-                            <w:fldSimple w:instr=" SEQ Figura \* ARABIC ">
-                              <w:r>
-                                <w:rPr>
-                                  <w:noProof/>
-                                </w:rPr>
-                                <w:t>16</w:t>
-                              </w:r>
-                            </w:fldSimple>
+                            <w:r>
+                              <w:fldChar w:fldCharType="begin"/>
+                            </w:r>
+                            <w:r>
+                              <w:instrText xml:space="preserve"> S</w:instrText>
+                            </w:r>
+                            <w:r>
+                              <w:instrText xml:space="preserve">EQ Figura \* ARABIC </w:instrText>
+                            </w:r>
+                            <w:r>
+                              <w:fldChar w:fldCharType="separate"/>
+                            </w:r>
+                            <w:r>
+                              <w:rPr>
+                                <w:noProof/>
+                              </w:rPr>
+                              <w:t>16</w:t>
+                            </w:r>
+                            <w:r>
+                              <w:rPr>
+                                <w:noProof/>
+                              </w:rPr>
+                              <w:fldChar w:fldCharType="end"/>
+                            </w:r>
                             <w:r>
                               <w:t xml:space="preserve"> - </w:t>
                             </w:r>
@@ -11696,14 +12094,30 @@
                       <w:r>
                         <w:t xml:space="preserve">Figura </w:t>
                       </w:r>
-                      <w:fldSimple w:instr=" SEQ Figura \* ARABIC ">
-                        <w:r>
-                          <w:rPr>
-                            <w:noProof/>
-                          </w:rPr>
-                          <w:t>16</w:t>
-                        </w:r>
-                      </w:fldSimple>
+                      <w:r>
+                        <w:fldChar w:fldCharType="begin"/>
+                      </w:r>
+                      <w:r>
+                        <w:instrText xml:space="preserve"> S</w:instrText>
+                      </w:r>
+                      <w:r>
+                        <w:instrText xml:space="preserve">EQ Figura \* ARABIC </w:instrText>
+                      </w:r>
+                      <w:r>
+                        <w:fldChar w:fldCharType="separate"/>
+                      </w:r>
+                      <w:r>
+                        <w:rPr>
+                          <w:noProof/>
+                        </w:rPr>
+                        <w:t>16</w:t>
+                      </w:r>
+                      <w:r>
+                        <w:rPr>
+                          <w:noProof/>
+                        </w:rPr>
+                        <w:fldChar w:fldCharType="end"/>
+                      </w:r>
                       <w:r>
                         <w:t xml:space="preserve"> - </w:t>
                       </w:r>
@@ -11857,14 +12271,27 @@
                             <w:r>
                               <w:t xml:space="preserve">Figura </w:t>
                             </w:r>
-                            <w:fldSimple w:instr=" SEQ Figura \* ARABIC ">
-                              <w:r>
-                                <w:rPr>
-                                  <w:noProof/>
-                                </w:rPr>
-                                <w:t>17</w:t>
-                              </w:r>
-                            </w:fldSimple>
+                            <w:r>
+                              <w:fldChar w:fldCharType="begin"/>
+                            </w:r>
+                            <w:r>
+                              <w:instrText xml:space="preserve"> SEQ Figura \* ARABIC </w:instrText>
+                            </w:r>
+                            <w:r>
+                              <w:fldChar w:fldCharType="separate"/>
+                            </w:r>
+                            <w:r>
+                              <w:rPr>
+                                <w:noProof/>
+                              </w:rPr>
+                              <w:t>17</w:t>
+                            </w:r>
+                            <w:r>
+                              <w:rPr>
+                                <w:noProof/>
+                              </w:rPr>
+                              <w:fldChar w:fldCharType="end"/>
+                            </w:r>
                             <w:r>
                               <w:t xml:space="preserve"> - </w:t>
                             </w:r>
@@ -11907,14 +12334,27 @@
                       <w:r>
                         <w:t xml:space="preserve">Figura </w:t>
                       </w:r>
-                      <w:fldSimple w:instr=" SEQ Figura \* ARABIC ">
-                        <w:r>
-                          <w:rPr>
-                            <w:noProof/>
-                          </w:rPr>
-                          <w:t>17</w:t>
-                        </w:r>
-                      </w:fldSimple>
+                      <w:r>
+                        <w:fldChar w:fldCharType="begin"/>
+                      </w:r>
+                      <w:r>
+                        <w:instrText xml:space="preserve"> SEQ Figura \* ARABIC </w:instrText>
+                      </w:r>
+                      <w:r>
+                        <w:fldChar w:fldCharType="separate"/>
+                      </w:r>
+                      <w:r>
+                        <w:rPr>
+                          <w:noProof/>
+                        </w:rPr>
+                        <w:t>17</w:t>
+                      </w:r>
+                      <w:r>
+                        <w:rPr>
+                          <w:noProof/>
+                        </w:rPr>
+                        <w:fldChar w:fldCharType="end"/>
+                      </w:r>
                       <w:r>
                         <w:t xml:space="preserve"> - </w:t>
                       </w:r>
@@ -12219,14 +12659,27 @@
                             <w:r>
                               <w:t xml:space="preserve">Figura </w:t>
                             </w:r>
-                            <w:fldSimple w:instr=" SEQ Figura \* ARABIC ">
-                              <w:r>
-                                <w:rPr>
-                                  <w:noProof/>
-                                </w:rPr>
-                                <w:t>18</w:t>
-                              </w:r>
-                            </w:fldSimple>
+                            <w:r>
+                              <w:fldChar w:fldCharType="begin"/>
+                            </w:r>
+                            <w:r>
+                              <w:instrText xml:space="preserve"> SEQ Figura \* ARABIC </w:instrText>
+                            </w:r>
+                            <w:r>
+                              <w:fldChar w:fldCharType="separate"/>
+                            </w:r>
+                            <w:r>
+                              <w:rPr>
+                                <w:noProof/>
+                              </w:rPr>
+                              <w:t>18</w:t>
+                            </w:r>
+                            <w:r>
+                              <w:rPr>
+                                <w:noProof/>
+                              </w:rPr>
+                              <w:fldChar w:fldCharType="end"/>
+                            </w:r>
                             <w:r>
                               <w:t xml:space="preserve"> - </w:t>
                             </w:r>
@@ -12278,14 +12731,27 @@
                       <w:r>
                         <w:t xml:space="preserve">Figura </w:t>
                       </w:r>
-                      <w:fldSimple w:instr=" SEQ Figura \* ARABIC ">
-                        <w:r>
-                          <w:rPr>
-                            <w:noProof/>
-                          </w:rPr>
-                          <w:t>18</w:t>
-                        </w:r>
-                      </w:fldSimple>
+                      <w:r>
+                        <w:fldChar w:fldCharType="begin"/>
+                      </w:r>
+                      <w:r>
+                        <w:instrText xml:space="preserve"> SEQ Figura \* ARABIC </w:instrText>
+                      </w:r>
+                      <w:r>
+                        <w:fldChar w:fldCharType="separate"/>
+                      </w:r>
+                      <w:r>
+                        <w:rPr>
+                          <w:noProof/>
+                        </w:rPr>
+                        <w:t>18</w:t>
+                      </w:r>
+                      <w:r>
+                        <w:rPr>
+                          <w:noProof/>
+                        </w:rPr>
+                        <w:fldChar w:fldCharType="end"/>
+                      </w:r>
                       <w:r>
                         <w:t xml:space="preserve"> - </w:t>
                       </w:r>
@@ -12986,14 +13452,27 @@
                             <w:r>
                               <w:t xml:space="preserve">Figura </w:t>
                             </w:r>
-                            <w:fldSimple w:instr=" SEQ Figura \* ARABIC ">
-                              <w:r>
-                                <w:rPr>
-                                  <w:noProof/>
-                                </w:rPr>
-                                <w:t>19</w:t>
-                              </w:r>
-                            </w:fldSimple>
+                            <w:r>
+                              <w:fldChar w:fldCharType="begin"/>
+                            </w:r>
+                            <w:r>
+                              <w:instrText xml:space="preserve"> SEQ Figura \* ARABIC </w:instrText>
+                            </w:r>
+                            <w:r>
+                              <w:fldChar w:fldCharType="separate"/>
+                            </w:r>
+                            <w:r>
+                              <w:rPr>
+                                <w:noProof/>
+                              </w:rPr>
+                              <w:t>19</w:t>
+                            </w:r>
+                            <w:r>
+                              <w:rPr>
+                                <w:noProof/>
+                              </w:rPr>
+                              <w:fldChar w:fldCharType="end"/>
+                            </w:r>
                             <w:r>
                               <w:t xml:space="preserve"> - Visualização do trajeto em modo gráfico</w:t>
                             </w:r>
@@ -13027,14 +13506,27 @@
                       <w:r>
                         <w:t xml:space="preserve">Figura </w:t>
                       </w:r>
-                      <w:fldSimple w:instr=" SEQ Figura \* ARABIC ">
-                        <w:r>
-                          <w:rPr>
-                            <w:noProof/>
-                          </w:rPr>
-                          <w:t>19</w:t>
-                        </w:r>
-                      </w:fldSimple>
+                      <w:r>
+                        <w:fldChar w:fldCharType="begin"/>
+                      </w:r>
+                      <w:r>
+                        <w:instrText xml:space="preserve"> SEQ Figura \* ARABIC </w:instrText>
+                      </w:r>
+                      <w:r>
+                        <w:fldChar w:fldCharType="separate"/>
+                      </w:r>
+                      <w:r>
+                        <w:rPr>
+                          <w:noProof/>
+                        </w:rPr>
+                        <w:t>19</w:t>
+                      </w:r>
+                      <w:r>
+                        <w:rPr>
+                          <w:noProof/>
+                        </w:rPr>
+                        <w:fldChar w:fldCharType="end"/>
+                      </w:r>
                       <w:r>
                         <w:t xml:space="preserve"> - Visualização do trajeto em modo gráfico</w:t>
                       </w:r>

</xml_diff>